<commit_message>
Review und grobe Formatierung
</commit_message>
<xml_diff>
--- a/doc/Konzept.docx
+++ b/doc/Konzept.docx
@@ -4,21 +4,18 @@
   <w:body>
     <w:p>
       <w:pPr>
-        <w:pStyle w:val="style63"/>
+        <w:pStyle w:val="style62"/>
         <w:spacing w:after="85" w:before="198"/>
         <w:contextualSpacing w:val="false"/>
         <w:jc w:val="center"/>
       </w:pPr>
       <w:r>
-        <w:rPr>
-          <w:rFonts w:ascii="FreeSans" w:hAnsi="FreeSans"/>
-          <w:lang w:val="de-DE"/>
-        </w:rPr>
-      </w:r>
-    </w:p>
-    <w:p>
-      <w:pPr>
-        <w:pStyle w:val="style63"/>
+        <w:rPr/>
+      </w:r>
+    </w:p>
+    <w:p>
+      <w:pPr>
+        <w:pStyle w:val="style62"/>
         <w:spacing w:after="85" w:before="198"/>
         <w:contextualSpacing w:val="false"/>
         <w:jc w:val="center"/>
@@ -33,7 +30,16 @@
     </w:p>
     <w:p>
       <w:pPr>
-        <w:pStyle w:val="style63"/>
+        <w:pStyle w:val="style62"/>
+        <w:jc w:val="center"/>
+      </w:pPr>
+      <w:r>
+        <w:rPr/>
+      </w:r>
+    </w:p>
+    <w:p>
+      <w:pPr>
+        <w:pStyle w:val="style62"/>
         <w:jc w:val="center"/>
       </w:pPr>
       <w:r>
@@ -45,11 +51,21 @@
           <w:szCs w:val="24"/>
           <w:lang w:val="de-DE"/>
         </w:rPr>
-      </w:r>
-    </w:p>
-    <w:p>
-      <w:pPr>
-        <w:pStyle w:val="style63"/>
+        <w:t>Erstellen einer Webseite für eine Zimmervermittlung</w:t>
+      </w:r>
+    </w:p>
+    <w:p>
+      <w:pPr>
+        <w:pStyle w:val="style62"/>
+        <w:jc w:val="center"/>
+      </w:pPr>
+      <w:r>
+        <w:rPr/>
+      </w:r>
+    </w:p>
+    <w:p>
+      <w:pPr>
+        <w:pStyle w:val="style62"/>
         <w:jc w:val="center"/>
       </w:pPr>
       <w:r>
@@ -61,45 +77,70 @@
           <w:szCs w:val="24"/>
           <w:lang w:val="de-DE"/>
         </w:rPr>
-        <w:t>Erstellen einer Webseite für eine Zimmervermittlung</w:t>
-      </w:r>
-    </w:p>
-    <w:p>
-      <w:pPr>
-        <w:pStyle w:val="style63"/>
+        <w:t>Teilnehmer:</w:t>
+      </w:r>
+    </w:p>
+    <w:p>
+      <w:pPr>
+        <w:pStyle w:val="style62"/>
+        <w:spacing w:line="100" w:lineRule="atLeast"/>
         <w:jc w:val="center"/>
       </w:pPr>
       <w:r>
         <w:rPr>
           <w:rFonts w:ascii="FreeSans" w:hAnsi="FreeSans"/>
-          <w:b/>
-          <w:bCs/>
-          <w:sz w:val="24"/>
-          <w:szCs w:val="24"/>
-          <w:lang w:val="de-DE"/>
-        </w:rPr>
-      </w:r>
-    </w:p>
-    <w:p>
-      <w:pPr>
-        <w:pStyle w:val="style63"/>
+          <w:b w:val="false"/>
+          <w:bCs w:val="false"/>
+          <w:sz w:val="24"/>
+          <w:szCs w:val="24"/>
+          <w:lang w:val="de-DE"/>
+        </w:rPr>
+        <w:t>Kai Dethlof ()</w:t>
+      </w:r>
+    </w:p>
+    <w:p>
+      <w:pPr>
+        <w:pStyle w:val="style62"/>
+        <w:spacing w:line="100" w:lineRule="atLeast"/>
         <w:jc w:val="center"/>
       </w:pPr>
       <w:r>
         <w:rPr>
           <w:rFonts w:ascii="FreeSans" w:hAnsi="FreeSans"/>
-          <w:b/>
-          <w:bCs/>
-          <w:sz w:val="24"/>
-          <w:szCs w:val="24"/>
-          <w:lang w:val="de-DE"/>
-        </w:rPr>
-        <w:t>Teilnehmer:</w:t>
-      </w:r>
-    </w:p>
-    <w:p>
-      <w:pPr>
-        <w:pStyle w:val="style63"/>
+          <w:b w:val="false"/>
+          <w:bCs w:val="false"/>
+          <w:sz w:val="24"/>
+          <w:szCs w:val="24"/>
+          <w:lang w:val="de-DE"/>
+        </w:rPr>
+        <w:t>Christan Dittberner (</w:t>
+      </w:r>
+      <w:r>
+        <w:rPr>
+          <w:rFonts w:ascii="FreeSans" w:hAnsi="FreeSans"/>
+          <w:b w:val="false"/>
+          <w:bCs w:val="false"/>
+          <w:sz w:val="24"/>
+          <w:szCs w:val="24"/>
+          <w:lang w:val="de-DE"/>
+        </w:rPr>
+        <w:t>220945</w:t>
+      </w:r>
+      <w:r>
+        <w:rPr>
+          <w:rFonts w:ascii="FreeSans" w:hAnsi="FreeSans"/>
+          <w:b w:val="false"/>
+          <w:bCs w:val="false"/>
+          <w:sz w:val="24"/>
+          <w:szCs w:val="24"/>
+          <w:lang w:val="de-DE"/>
+        </w:rPr>
+        <w:t>)</w:t>
+      </w:r>
+    </w:p>
+    <w:p>
+      <w:pPr>
+        <w:pStyle w:val="style62"/>
         <w:spacing w:line="100" w:lineRule="atLeast"/>
         <w:jc w:val="center"/>
       </w:pPr>
@@ -112,299 +153,181 @@
           <w:szCs w:val="24"/>
           <w:lang w:val="de-DE"/>
         </w:rPr>
-        <w:t>Kai Dethlof ()</w:t>
-      </w:r>
-    </w:p>
-    <w:p>
-      <w:pPr>
-        <w:pStyle w:val="style63"/>
+        <w:t>Lennart Schwahn (221546)</w:t>
+      </w:r>
+    </w:p>
+    <w:p>
+      <w:pPr>
+        <w:pStyle w:val="style62"/>
         <w:spacing w:line="100" w:lineRule="atLeast"/>
         <w:jc w:val="center"/>
       </w:pPr>
       <w:r>
-        <w:rPr>
-          <w:rFonts w:ascii="FreeSans" w:hAnsi="FreeSans"/>
-          <w:b w:val="false"/>
-          <w:bCs w:val="false"/>
-          <w:sz w:val="24"/>
-          <w:szCs w:val="24"/>
-          <w:lang w:val="de-DE"/>
-        </w:rPr>
-        <w:t>Christan Dittberner ()</w:t>
-      </w:r>
-    </w:p>
-    <w:p>
-      <w:pPr>
-        <w:pStyle w:val="style63"/>
+        <w:rPr/>
+      </w:r>
+    </w:p>
+    <w:p>
+      <w:pPr>
+        <w:pStyle w:val="style62"/>
         <w:spacing w:line="100" w:lineRule="atLeast"/>
         <w:jc w:val="center"/>
       </w:pPr>
       <w:r>
-        <w:rPr>
-          <w:rFonts w:ascii="FreeSans" w:hAnsi="FreeSans"/>
-          <w:b w:val="false"/>
-          <w:bCs w:val="false"/>
-          <w:sz w:val="24"/>
-          <w:szCs w:val="24"/>
-          <w:lang w:val="de-DE"/>
-        </w:rPr>
-        <w:t>Lennart Schwahn (221546)</w:t>
-      </w:r>
-    </w:p>
-    <w:p>
-      <w:pPr>
-        <w:pStyle w:val="style63"/>
+        <w:rPr/>
+      </w:r>
+    </w:p>
+    <w:p>
+      <w:pPr>
+        <w:pStyle w:val="style62"/>
         <w:spacing w:line="100" w:lineRule="atLeast"/>
         <w:jc w:val="center"/>
       </w:pPr>
       <w:r>
-        <w:rPr>
-          <w:rFonts w:ascii="FreeSans" w:hAnsi="FreeSans"/>
-          <w:lang w:val="de-DE"/>
-        </w:rPr>
-      </w:r>
-    </w:p>
-    <w:p>
-      <w:pPr>
-        <w:pStyle w:val="style63"/>
+        <w:rPr/>
+      </w:r>
+    </w:p>
+    <w:p>
+      <w:pPr>
+        <w:pStyle w:val="style62"/>
         <w:spacing w:line="100" w:lineRule="atLeast"/>
         <w:jc w:val="center"/>
       </w:pPr>
       <w:r>
-        <w:rPr>
-          <w:rFonts w:ascii="FreeSans" w:hAnsi="FreeSans"/>
-          <w:lang w:val="de-DE"/>
-        </w:rPr>
-      </w:r>
-    </w:p>
-    <w:p>
-      <w:pPr>
-        <w:pStyle w:val="style63"/>
+        <w:rPr/>
+      </w:r>
+    </w:p>
+    <w:p>
+      <w:pPr>
+        <w:pStyle w:val="style62"/>
         <w:spacing w:line="100" w:lineRule="atLeast"/>
         <w:jc w:val="center"/>
       </w:pPr>
       <w:r>
-        <w:rPr>
-          <w:rFonts w:ascii="FreeSans" w:hAnsi="FreeSans"/>
-          <w:lang w:val="de-DE"/>
-        </w:rPr>
-      </w:r>
-    </w:p>
-    <w:p>
-      <w:pPr>
-        <w:pStyle w:val="style63"/>
+        <w:rPr/>
+      </w:r>
+    </w:p>
+    <w:p>
+      <w:pPr>
+        <w:pStyle w:val="style62"/>
         <w:spacing w:line="100" w:lineRule="atLeast"/>
         <w:jc w:val="center"/>
       </w:pPr>
       <w:r>
-        <w:rPr>
-          <w:rFonts w:ascii="FreeSans" w:hAnsi="FreeSans"/>
-          <w:lang w:val="de-DE"/>
-        </w:rPr>
-      </w:r>
-    </w:p>
-    <w:p>
-      <w:pPr>
-        <w:pStyle w:val="style63"/>
+        <w:rPr/>
+      </w:r>
+    </w:p>
+    <w:p>
+      <w:pPr>
+        <w:pStyle w:val="style62"/>
         <w:spacing w:line="100" w:lineRule="atLeast"/>
         <w:jc w:val="center"/>
       </w:pPr>
       <w:r>
-        <w:rPr>
-          <w:rFonts w:ascii="FreeSans" w:hAnsi="FreeSans"/>
-          <w:lang w:val="de-DE"/>
-        </w:rPr>
-      </w:r>
-    </w:p>
-    <w:p>
-      <w:pPr>
-        <w:pStyle w:val="style63"/>
+        <w:rPr/>
+      </w:r>
+    </w:p>
+    <w:p>
+      <w:pPr>
+        <w:pStyle w:val="style62"/>
         <w:spacing w:line="100" w:lineRule="atLeast"/>
         <w:jc w:val="center"/>
       </w:pPr>
       <w:r>
-        <w:rPr>
-          <w:rFonts w:ascii="FreeSans" w:hAnsi="FreeSans"/>
-          <w:lang w:val="de-DE"/>
-        </w:rPr>
-      </w:r>
-    </w:p>
-    <w:p>
-      <w:pPr>
-        <w:pStyle w:val="style63"/>
+        <w:rPr/>
+      </w:r>
+    </w:p>
+    <w:p>
+      <w:pPr>
+        <w:pStyle w:val="style62"/>
         <w:spacing w:line="100" w:lineRule="atLeast"/>
         <w:jc w:val="center"/>
       </w:pPr>
       <w:r>
-        <w:rPr>
-          <w:rFonts w:ascii="FreeSans" w:hAnsi="FreeSans"/>
-          <w:lang w:val="de-DE"/>
-        </w:rPr>
-      </w:r>
-    </w:p>
-    <w:p>
-      <w:pPr>
-        <w:pStyle w:val="style63"/>
+        <w:rPr/>
+      </w:r>
+    </w:p>
+    <w:p>
+      <w:pPr>
+        <w:pStyle w:val="style62"/>
         <w:spacing w:line="100" w:lineRule="atLeast"/>
         <w:jc w:val="center"/>
       </w:pPr>
       <w:r>
-        <w:rPr>
-          <w:rFonts w:ascii="FreeSans" w:hAnsi="FreeSans"/>
-          <w:lang w:val="de-DE"/>
-        </w:rPr>
-      </w:r>
-    </w:p>
-    <w:p>
-      <w:pPr>
-        <w:pStyle w:val="style63"/>
+        <w:rPr/>
+      </w:r>
+    </w:p>
+    <w:p>
+      <w:pPr>
+        <w:pStyle w:val="style62"/>
         <w:spacing w:line="100" w:lineRule="atLeast"/>
         <w:jc w:val="center"/>
       </w:pPr>
       <w:r>
-        <w:rPr>
-          <w:rFonts w:ascii="FreeSans" w:hAnsi="FreeSans"/>
-          <w:lang w:val="de-DE"/>
-        </w:rPr>
-      </w:r>
-    </w:p>
-    <w:p>
-      <w:pPr>
-        <w:pStyle w:val="style63"/>
+        <w:rPr/>
+      </w:r>
+    </w:p>
+    <w:p>
+      <w:pPr>
+        <w:pStyle w:val="style62"/>
         <w:spacing w:line="100" w:lineRule="atLeast"/>
         <w:jc w:val="center"/>
       </w:pPr>
       <w:r>
-        <w:rPr>
-          <w:rFonts w:ascii="FreeSans" w:hAnsi="FreeSans"/>
-          <w:lang w:val="de-DE"/>
-        </w:rPr>
-      </w:r>
-    </w:p>
-    <w:p>
-      <w:pPr>
-        <w:pStyle w:val="style63"/>
+        <w:rPr/>
+      </w:r>
+    </w:p>
+    <w:p>
+      <w:pPr>
+        <w:pStyle w:val="style62"/>
         <w:spacing w:line="100" w:lineRule="atLeast"/>
         <w:jc w:val="center"/>
       </w:pPr>
       <w:r>
-        <w:rPr>
-          <w:rFonts w:ascii="FreeSans" w:hAnsi="FreeSans"/>
-          <w:lang w:val="de-DE"/>
-        </w:rPr>
-      </w:r>
-    </w:p>
-    <w:p>
-      <w:pPr>
-        <w:pStyle w:val="style63"/>
+        <w:rPr/>
+      </w:r>
+    </w:p>
+    <w:p>
+      <w:pPr>
+        <w:pStyle w:val="style62"/>
         <w:spacing w:line="100" w:lineRule="atLeast"/>
         <w:jc w:val="center"/>
       </w:pPr>
       <w:r>
-        <w:rPr>
-          <w:rFonts w:ascii="FreeSans" w:hAnsi="FreeSans"/>
-          <w:lang w:val="de-DE"/>
-        </w:rPr>
-      </w:r>
-    </w:p>
-    <w:p>
-      <w:pPr>
-        <w:pStyle w:val="style63"/>
+        <w:rPr/>
+      </w:r>
+    </w:p>
+    <w:p>
+      <w:pPr>
+        <w:pStyle w:val="style62"/>
         <w:spacing w:line="100" w:lineRule="atLeast"/>
         <w:jc w:val="center"/>
       </w:pPr>
       <w:r>
-        <w:rPr>
-          <w:rFonts w:ascii="FreeSans" w:hAnsi="FreeSans"/>
-          <w:lang w:val="de-DE"/>
-        </w:rPr>
-      </w:r>
-    </w:p>
-    <w:p>
-      <w:pPr>
-        <w:pStyle w:val="style63"/>
+        <w:rPr/>
+      </w:r>
+    </w:p>
+    <w:p>
+      <w:pPr>
+        <w:pStyle w:val="style62"/>
         <w:spacing w:line="100" w:lineRule="atLeast"/>
         <w:jc w:val="center"/>
       </w:pPr>
       <w:r>
-        <w:rPr>
-          <w:rFonts w:ascii="FreeSans" w:hAnsi="FreeSans"/>
-          <w:lang w:val="de-DE"/>
-        </w:rPr>
-      </w:r>
-    </w:p>
-    <w:p>
-      <w:pPr>
-        <w:pStyle w:val="style63"/>
+        <w:rPr/>
+      </w:r>
+    </w:p>
+    <w:p>
+      <w:pPr>
+        <w:pStyle w:val="style62"/>
         <w:spacing w:line="100" w:lineRule="atLeast"/>
         <w:jc w:val="center"/>
       </w:pPr>
       <w:r>
-        <w:rPr>
-          <w:rFonts w:ascii="FreeSans" w:hAnsi="FreeSans"/>
-          <w:lang w:val="de-DE"/>
-        </w:rPr>
-      </w:r>
-    </w:p>
-    <w:p>
-      <w:pPr>
-        <w:pStyle w:val="style63"/>
-        <w:spacing w:line="100" w:lineRule="atLeast"/>
-        <w:jc w:val="center"/>
-      </w:pPr>
-      <w:r>
-        <w:rPr>
-          <w:rFonts w:ascii="FreeSans" w:hAnsi="FreeSans"/>
-          <w:lang w:val="de-DE"/>
-        </w:rPr>
-      </w:r>
-    </w:p>
-    <w:p>
-      <w:pPr>
-        <w:pStyle w:val="style63"/>
-        <w:spacing w:line="100" w:lineRule="atLeast"/>
-        <w:jc w:val="center"/>
-      </w:pPr>
-      <w:r>
-        <w:rPr>
-          <w:lang w:val="de-DE"/>
-        </w:rPr>
-      </w:r>
-    </w:p>
-    <w:p>
-      <w:pPr>
-        <w:sectPr>
-          <w:type w:val="nextPage"/>
-          <w:pgSz w:h="16838" w:w="11906"/>
-          <w:pgMar w:bottom="1134" w:footer="0" w:gutter="0" w:header="0" w:left="901" w:right="901" w:top="1440"/>
-          <w:pgNumType w:fmt="decimal"/>
-          <w:formProt w:val="false"/>
-          <w:textDirection w:val="lrTb"/>
-          <w:docGrid w:charSpace="2047" w:linePitch="360" w:type="default"/>
-        </w:sectPr>
-        <w:pStyle w:val="style63"/>
-        <w:spacing w:line="100" w:lineRule="atLeast"/>
-        <w:jc w:val="center"/>
-      </w:pPr>
-      <w:r>
-        <w:rPr>
-          <w:lang w:val="de-DE"/>
-        </w:rPr>
-      </w:r>
-    </w:p>
-    <w:p>
-      <w:pPr>
-        <w:sectPr>
-          <w:headerReference r:id="rId2" w:type="first"/>
-          <w:footerReference r:id="rId3" w:type="first"/>
-          <w:type w:val="nextPage"/>
-          <w:pgSz w:h="16838" w:w="11906"/>
-          <w:pgMar w:bottom="1861" w:footer="1134" w:gutter="0" w:header="1134" w:left="1134" w:right="1134" w:top="2315"/>
-          <w:pgNumType w:fmt="decimal"/>
-          <w:formProt w:val="false"/>
-          <w:titlePg/>
-          <w:textDirection w:val="lrTb"/>
-        </w:sectPr>
+        <w:rPr/>
+      </w:r>
+    </w:p>
+    <w:p>
+      <w:pPr>
         <w:pStyle w:val="style1"/>
       </w:pPr>
       <w:r>
@@ -420,7 +343,7 @@
     </w:p>
     <w:p>
       <w:pPr>
-        <w:pStyle w:val="style46"/>
+        <w:pStyle w:val="style45"/>
       </w:pPr>
       <w:r>
         <w:rPr>
@@ -454,7 +377,7 @@
     </w:p>
     <w:p>
       <w:pPr>
-        <w:pStyle w:val="style46"/>
+        <w:pStyle w:val="style45"/>
       </w:pPr>
       <w:r>
         <w:rPr>
@@ -488,7 +411,7 @@
     </w:p>
     <w:p>
       <w:pPr>
-        <w:pStyle w:val="style46"/>
+        <w:pStyle w:val="style45"/>
       </w:pPr>
       <w:r>
         <w:rPr>
@@ -541,7 +464,7 @@
     </w:p>
     <w:p>
       <w:pPr>
-        <w:pStyle w:val="style46"/>
+        <w:pStyle w:val="style45"/>
       </w:pPr>
       <w:r>
         <w:rPr>
@@ -556,7 +479,7 @@
     </w:p>
     <w:p>
       <w:pPr>
-        <w:pStyle w:val="style46"/>
+        <w:pStyle w:val="style45"/>
       </w:pPr>
       <w:r>
         <w:rPr>
@@ -571,18 +494,7 @@
     </w:p>
     <w:p>
       <w:pPr>
-        <w:sectPr>
-          <w:headerReference r:id="rId4" w:type="first"/>
-          <w:footerReference r:id="rId5" w:type="first"/>
-          <w:type w:val="nextPage"/>
-          <w:pgSz w:h="16838" w:w="11906"/>
-          <w:pgMar w:bottom="1861" w:footer="1134" w:gutter="0" w:header="1134" w:left="1134" w:right="1134" w:top="2315"/>
-          <w:pgNumType w:fmt="decimal"/>
-          <w:formProt w:val="false"/>
-          <w:titlePg/>
-          <w:textDirection w:val="lrTb"/>
-        </w:sectPr>
-        <w:pStyle w:val="style46"/>
+        <w:pStyle w:val="style45"/>
         <w:numPr>
           <w:ilvl w:val="0"/>
           <w:numId w:val="2"/>
@@ -602,16 +514,7 @@
     </w:p>
     <w:p>
       <w:pPr>
-        <w:sectPr>
-          <w:type w:val="nextPage"/>
-          <w:pgSz w:h="16838" w:w="11906"/>
-          <w:pgMar w:bottom="1134" w:footer="0" w:gutter="0" w:header="0" w:left="901" w:right="901" w:top="1440"/>
-          <w:pgNumType w:fmt="decimal"/>
-          <w:formProt w:val="false"/>
-          <w:textDirection w:val="lrTb"/>
-          <w:docGrid w:charSpace="2047" w:linePitch="360" w:type="default"/>
-        </w:sectPr>
-        <w:pStyle w:val="style46"/>
+        <w:pStyle w:val="style45"/>
         <w:numPr>
           <w:ilvl w:val="0"/>
           <w:numId w:val="2"/>
@@ -631,7 +534,7 @@
     </w:p>
     <w:p>
       <w:pPr>
-        <w:pStyle w:val="style46"/>
+        <w:pStyle w:val="style45"/>
         <w:numPr>
           <w:ilvl w:val="0"/>
           <w:numId w:val="2"/>
@@ -651,7 +554,7 @@
     </w:p>
     <w:p>
       <w:pPr>
-        <w:pStyle w:val="style46"/>
+        <w:pStyle w:val="style45"/>
         <w:numPr>
           <w:ilvl w:val="0"/>
           <w:numId w:val="2"/>
@@ -671,7 +574,7 @@
     </w:p>
     <w:p>
       <w:pPr>
-        <w:pStyle w:val="style46"/>
+        <w:pStyle w:val="style45"/>
         <w:numPr>
           <w:ilvl w:val="0"/>
           <w:numId w:val="2"/>
@@ -691,7 +594,7 @@
     </w:p>
     <w:p>
       <w:pPr>
-        <w:pStyle w:val="style46"/>
+        <w:pStyle w:val="style45"/>
         <w:numPr>
           <w:ilvl w:val="0"/>
           <w:numId w:val="2"/>
@@ -711,7 +614,7 @@
     </w:p>
     <w:p>
       <w:pPr>
-        <w:pStyle w:val="style46"/>
+        <w:pStyle w:val="style45"/>
         <w:numPr>
           <w:ilvl w:val="0"/>
           <w:numId w:val="2"/>
@@ -731,7 +634,7 @@
     </w:p>
     <w:p>
       <w:pPr>
-        <w:pStyle w:val="style46"/>
+        <w:pStyle w:val="style45"/>
         <w:numPr>
           <w:ilvl w:val="0"/>
           <w:numId w:val="2"/>
@@ -751,7 +654,7 @@
     </w:p>
     <w:p>
       <w:pPr>
-        <w:pStyle w:val="style46"/>
+        <w:pStyle w:val="style45"/>
         <w:spacing w:line="360" w:lineRule="auto"/>
       </w:pPr>
       <w:r>
@@ -767,7 +670,7 @@
     </w:p>
     <w:p>
       <w:pPr>
-        <w:pStyle w:val="style46"/>
+        <w:pStyle w:val="style45"/>
         <w:spacing w:line="360" w:lineRule="auto"/>
       </w:pPr>
       <w:r>
@@ -802,7 +705,7 @@
     </w:p>
     <w:p>
       <w:pPr>
-        <w:pStyle w:val="style46"/>
+        <w:pStyle w:val="style45"/>
         <w:spacing w:line="360" w:lineRule="auto"/>
       </w:pPr>
       <w:r>
@@ -818,7 +721,7 @@
     </w:p>
     <w:p>
       <w:pPr>
-        <w:pStyle w:val="style46"/>
+        <w:pStyle w:val="style45"/>
         <w:numPr>
           <w:ilvl w:val="0"/>
           <w:numId w:val="3"/>
@@ -838,7 +741,7 @@
     </w:p>
     <w:p>
       <w:pPr>
-        <w:pStyle w:val="style46"/>
+        <w:pStyle w:val="style45"/>
         <w:numPr>
           <w:ilvl w:val="0"/>
           <w:numId w:val="3"/>
@@ -858,7 +761,7 @@
     </w:p>
     <w:p>
       <w:pPr>
-        <w:pStyle w:val="style46"/>
+        <w:pStyle w:val="style45"/>
         <w:numPr>
           <w:ilvl w:val="0"/>
           <w:numId w:val="3"/>
@@ -878,7 +781,7 @@
     </w:p>
     <w:p>
       <w:pPr>
-        <w:pStyle w:val="style46"/>
+        <w:pStyle w:val="style45"/>
         <w:numPr>
           <w:ilvl w:val="0"/>
           <w:numId w:val="3"/>
@@ -898,7 +801,7 @@
     </w:p>
     <w:p>
       <w:pPr>
-        <w:pStyle w:val="style46"/>
+        <w:pStyle w:val="style45"/>
         <w:numPr>
           <w:ilvl w:val="0"/>
           <w:numId w:val="3"/>
@@ -918,7 +821,7 @@
     </w:p>
     <w:p>
       <w:pPr>
-        <w:pStyle w:val="style46"/>
+        <w:pStyle w:val="style45"/>
         <w:numPr>
           <w:ilvl w:val="1"/>
           <w:numId w:val="3"/>
@@ -939,6 +842,7 @@
     <w:p>
       <w:pPr>
         <w:pStyle w:val="style1"/>
+        <w:pageBreakBefore/>
       </w:pPr>
       <w:r>
         <w:rPr>
@@ -953,7 +857,7 @@
     </w:p>
     <w:p>
       <w:pPr>
-        <w:pStyle w:val="style46"/>
+        <w:pStyle w:val="style45"/>
       </w:pPr>
       <w:r>
         <w:rPr>
@@ -987,7 +891,7 @@
     </w:p>
     <w:p>
       <w:pPr>
-        <w:pStyle w:val="style46"/>
+        <w:pStyle w:val="style45"/>
         <w:spacing w:line="100" w:lineRule="atLeast"/>
       </w:pPr>
       <w:r>
@@ -1013,45 +917,27 @@
     </w:p>
     <w:p>
       <w:pPr>
-        <w:sectPr>
-          <w:type w:val="nextPage"/>
-          <w:pgSz w:h="16838" w:w="11906"/>
-          <w:pgMar w:bottom="1134" w:footer="0" w:gutter="0" w:header="0" w:left="901" w:right="901" w:top="1440"/>
-          <w:pgNumType w:fmt="decimal"/>
-          <w:formProt w:val="false"/>
-          <w:textDirection w:val="lrTb"/>
-          <w:docGrid w:charSpace="2047" w:linePitch="360" w:type="default"/>
-        </w:sectPr>
-        <w:pStyle w:val="style46"/>
-        <w:spacing w:line="100" w:lineRule="atLeast"/>
-      </w:pPr>
-      <w:r>
-        <w:rPr>
-          <w:b w:val="false"/>
-          <w:bCs w:val="false"/>
-          <w:sz w:val="24"/>
-          <w:szCs w:val="24"/>
-          <w:lang w:val="de-DE"/>
-        </w:rPr>
-        <w:tab/>
+        <w:pStyle w:val="style45"/>
+        <w:tabs>
+          <w:tab w:leader="none" w:pos="1473" w:val="left"/>
+        </w:tabs>
+        <w:spacing w:line="100" w:lineRule="atLeast"/>
+      </w:pPr>
+      <w:r>
+        <w:rPr>
+          <w:b w:val="false"/>
+          <w:bCs w:val="false"/>
+          <w:sz w:val="24"/>
+          <w:szCs w:val="24"/>
+          <w:lang w:val="de-DE"/>
+        </w:rPr>
         <w:tab/>
         <w:t>Der Anwender</w:t>
       </w:r>
     </w:p>
     <w:p>
       <w:pPr>
-        <w:sectPr>
-          <w:headerReference r:id="rId6" w:type="first"/>
-          <w:footerReference r:id="rId7" w:type="first"/>
-          <w:type w:val="nextPage"/>
-          <w:pgSz w:h="16838" w:w="11906"/>
-          <w:pgMar w:bottom="1861" w:footer="1134" w:gutter="0" w:header="1134" w:left="1134" w:right="1134" w:top="2315"/>
-          <w:pgNumType w:fmt="decimal"/>
-          <w:formProt w:val="false"/>
-          <w:titlePg/>
-          <w:textDirection w:val="lrTb"/>
-        </w:sectPr>
-        <w:pStyle w:val="style46"/>
+        <w:pStyle w:val="style45"/>
         <w:spacing w:line="100" w:lineRule="atLeast"/>
       </w:pPr>
       <w:r>
@@ -1077,25 +963,24 @@
     </w:p>
     <w:p>
       <w:pPr>
-        <w:pStyle w:val="style46"/>
-        <w:spacing w:line="100" w:lineRule="atLeast"/>
-      </w:pPr>
-      <w:r>
-        <w:rPr>
-          <w:b w:val="false"/>
-          <w:bCs w:val="false"/>
-          <w:sz w:val="24"/>
-          <w:szCs w:val="24"/>
-          <w:lang w:val="de-DE"/>
-        </w:rPr>
-        <w:tab/>
-        <w:tab/>
+        <w:pStyle w:val="style45"/>
+        <w:spacing w:line="100" w:lineRule="atLeast"/>
+        <w:ind w:hanging="0" w:left="1500" w:right="0"/>
+      </w:pPr>
+      <w:r>
+        <w:rPr>
+          <w:b w:val="false"/>
+          <w:bCs w:val="false"/>
+          <w:sz w:val="24"/>
+          <w:szCs w:val="24"/>
+          <w:lang w:val="de-DE"/>
+        </w:rPr>
         <w:t>Der Benutzer ist noch nicht im System registriert</w:t>
       </w:r>
     </w:p>
     <w:p>
       <w:pPr>
-        <w:pStyle w:val="style46"/>
+        <w:pStyle w:val="style45"/>
         <w:spacing w:line="100" w:lineRule="atLeast"/>
       </w:pPr>
       <w:r>
@@ -1121,31 +1006,24 @@
     </w:p>
     <w:p>
       <w:pPr>
-        <w:pStyle w:val="style46"/>
-        <w:spacing w:line="100" w:lineRule="atLeast"/>
-      </w:pPr>
-      <w:r>
-        <w:rPr>
-          <w:b w:val="false"/>
-          <w:bCs w:val="false"/>
-          <w:sz w:val="24"/>
-          <w:szCs w:val="24"/>
-          <w:lang w:val="de-DE"/>
-        </w:rPr>
-        <w:tab/>
-        <w:tab/>
-        <w:t xml:space="preserve">Der Anwender kann mittels einer Schaltfläche „registrieren“ ein Formular aufrufen, </w:t>
-        <w:tab/>
-        <w:tab/>
-        <w:t xml:space="preserve">welches die Anmeldeinformationen abfragt. Hierbei wird sich auf den Namen (mit </w:t>
-        <w:tab/>
-        <w:tab/>
-        <w:t xml:space="preserve">Vornamen) und die Mail-Adresse, sowie ein Passwort beschränkt. </w:t>
-      </w:r>
-    </w:p>
-    <w:p>
-      <w:pPr>
-        <w:pStyle w:val="style46"/>
+        <w:pStyle w:val="style45"/>
+        <w:spacing w:line="100" w:lineRule="atLeast"/>
+        <w:ind w:hanging="0" w:left="1473" w:right="0"/>
+      </w:pPr>
+      <w:r>
+        <w:rPr>
+          <w:b w:val="false"/>
+          <w:bCs w:val="false"/>
+          <w:sz w:val="24"/>
+          <w:szCs w:val="24"/>
+          <w:lang w:val="de-DE"/>
+        </w:rPr>
+        <w:t xml:space="preserve">Der Anwender kann mittels einer Schaltfläche „registrieren“ ein Formular aufrufen, welches die Anmeldeinformationen abfragt. Hierbei wird sich auf den Namen (mit Vornamen) und die Mail-Adresse, sowie ein Passwort beschränkt. </w:t>
+      </w:r>
+    </w:p>
+    <w:p>
+      <w:pPr>
+        <w:pStyle w:val="style45"/>
         <w:spacing w:line="100" w:lineRule="atLeast"/>
       </w:pPr>
       <w:r>
@@ -1171,24 +1049,19 @@
     </w:p>
     <w:p>
       <w:pPr>
-        <w:pStyle w:val="style46"/>
-        <w:spacing w:line="100" w:lineRule="atLeast"/>
-      </w:pPr>
-      <w:r>
-        <w:rPr>
-          <w:b w:val="false"/>
-          <w:bCs w:val="false"/>
-          <w:sz w:val="24"/>
-          <w:szCs w:val="24"/>
-          <w:lang w:val="de-DE"/>
-        </w:rPr>
-        <w:tab/>
-        <w:tab/>
-        <w:t xml:space="preserve">Der Anwender ist im System registriert und kann sich von nun an mit seinen </w:t>
-        <w:tab/>
-        <w:tab/>
-        <w:tab/>
-        <w:t>Zugangsdaten auf der Seite anmelden.</w:t>
+        <w:pStyle w:val="style45"/>
+        <w:spacing w:line="100" w:lineRule="atLeast"/>
+        <w:ind w:hanging="0" w:left="1500" w:right="0"/>
+      </w:pPr>
+      <w:r>
+        <w:rPr>
+          <w:b w:val="false"/>
+          <w:bCs w:val="false"/>
+          <w:sz w:val="24"/>
+          <w:szCs w:val="24"/>
+          <w:lang w:val="de-DE"/>
+        </w:rPr>
+        <w:t>Der Anwender ist im System registriert und kann sich von nun an mit seinen Zugangsdaten auf der Seite anmelden.</w:t>
       </w:r>
     </w:p>
     <w:p>
@@ -1211,7 +1084,7 @@
     </w:p>
     <w:p>
       <w:pPr>
-        <w:pStyle w:val="style46"/>
+        <w:pStyle w:val="style45"/>
         <w:spacing w:line="100" w:lineRule="atLeast"/>
       </w:pPr>
       <w:r>
@@ -1247,7 +1120,7 @@
     </w:p>
     <w:p>
       <w:pPr>
-        <w:pStyle w:val="style46"/>
+        <w:pStyle w:val="style45"/>
         <w:spacing w:line="100" w:lineRule="atLeast"/>
       </w:pPr>
       <w:r>
@@ -1265,7 +1138,7 @@
     </w:p>
     <w:p>
       <w:pPr>
-        <w:pStyle w:val="style46"/>
+        <w:pStyle w:val="style45"/>
         <w:spacing w:line="100" w:lineRule="atLeast"/>
       </w:pPr>
       <w:r>
@@ -1291,7 +1164,7 @@
     </w:p>
     <w:p>
       <w:pPr>
-        <w:pStyle w:val="style46"/>
+        <w:pStyle w:val="style45"/>
         <w:spacing w:line="100" w:lineRule="atLeast"/>
       </w:pPr>
       <w:r>
@@ -1309,7 +1182,7 @@
     </w:p>
     <w:p>
       <w:pPr>
-        <w:pStyle w:val="style46"/>
+        <w:pStyle w:val="style45"/>
         <w:spacing w:line="100" w:lineRule="atLeast"/>
       </w:pPr>
       <w:r>
@@ -1335,35 +1208,24 @@
     </w:p>
     <w:p>
       <w:pPr>
-        <w:pStyle w:val="style46"/>
-        <w:spacing w:line="100" w:lineRule="atLeast"/>
-      </w:pPr>
-      <w:r>
-        <w:rPr>
-          <w:b w:val="false"/>
-          <w:bCs w:val="false"/>
-          <w:sz w:val="24"/>
-          <w:szCs w:val="24"/>
-          <w:lang w:val="de-DE"/>
-        </w:rPr>
-        <w:tab/>
-        <w:tab/>
-        <w:t xml:space="preserve">Der Anwender muss zunächst wählen zwischen „Gesuch“ und „Angebot“ und erhält </w:t>
-        <w:tab/>
-        <w:tab/>
-        <w:t xml:space="preserve">anschließend ein Formular von dem die Detailinformationen abgefragt werden. Mit </w:t>
-        <w:tab/>
-        <w:tab/>
-        <w:t xml:space="preserve">dem Klick auf eine Schaltfläche „speichern“ wird die Anzeige an den Server </w:t>
-        <w:tab/>
-        <w:tab/>
-        <w:tab/>
-        <w:t>gesendet und in der Datenbank gespeichert.</w:t>
-      </w:r>
-    </w:p>
-    <w:p>
-      <w:pPr>
-        <w:pStyle w:val="style46"/>
+        <w:pStyle w:val="style45"/>
+        <w:spacing w:line="100" w:lineRule="atLeast"/>
+        <w:ind w:hanging="0" w:left="1473" w:right="0"/>
+      </w:pPr>
+      <w:r>
+        <w:rPr>
+          <w:b w:val="false"/>
+          <w:bCs w:val="false"/>
+          <w:sz w:val="24"/>
+          <w:szCs w:val="24"/>
+          <w:lang w:val="de-DE"/>
+        </w:rPr>
+        <w:t>Der Anwender muss zunächst wählen zwischen „Gesuch“ und „Angebot“ und erhält anschließend ein Formular von dem die Detailinformationen abgefragt werden. Mit dem Klick auf eine Schaltfläche „speichern“ wird die Anzeige an den Server gesendet und in der Datenbank gespeichert.</w:t>
+      </w:r>
+    </w:p>
+    <w:p>
+      <w:pPr>
+        <w:pStyle w:val="style45"/>
         <w:spacing w:line="100" w:lineRule="atLeast"/>
       </w:pPr>
       <w:r>
@@ -1389,7 +1251,7 @@
     </w:p>
     <w:p>
       <w:pPr>
-        <w:pStyle w:val="style46"/>
+        <w:pStyle w:val="style45"/>
         <w:spacing w:line="100" w:lineRule="atLeast"/>
       </w:pPr>
       <w:r>
@@ -1471,7 +1333,7 @@
     </w:p>
     <w:p>
       <w:pPr>
-        <w:pStyle w:val="style46"/>
+        <w:pStyle w:val="style45"/>
         <w:spacing w:line="100" w:lineRule="atLeast"/>
       </w:pPr>
       <w:r>
@@ -1497,7 +1359,7 @@
     </w:p>
     <w:p>
       <w:pPr>
-        <w:pStyle w:val="style46"/>
+        <w:pStyle w:val="style45"/>
         <w:spacing w:line="100" w:lineRule="atLeast"/>
       </w:pPr>
       <w:r>
@@ -1515,28 +1377,24 @@
     </w:p>
     <w:p>
       <w:pPr>
-        <w:pStyle w:val="style46"/>
-        <w:spacing w:line="100" w:lineRule="atLeast"/>
-      </w:pPr>
-      <w:r>
-        <w:rPr>
-          <w:b w:val="false"/>
-          <w:bCs w:val="false"/>
-          <w:sz w:val="24"/>
-          <w:szCs w:val="24"/>
-          <w:lang w:val="de-DE"/>
-        </w:rPr>
-        <w:tab/>
-        <w:tab/>
-        <w:t xml:space="preserve">Es wurde eine Anzeige ausgewählt, die von dem angemeldeten Anwender erstellt </w:t>
-        <w:tab/>
-        <w:tab/>
-        <w:t>wurde.</w:t>
-      </w:r>
-    </w:p>
-    <w:p>
-      <w:pPr>
-        <w:pStyle w:val="style46"/>
+        <w:pStyle w:val="style45"/>
+        <w:spacing w:line="100" w:lineRule="atLeast"/>
+        <w:ind w:hanging="0" w:left="1445" w:right="0"/>
+      </w:pPr>
+      <w:r>
+        <w:rPr>
+          <w:b w:val="false"/>
+          <w:bCs w:val="false"/>
+          <w:sz w:val="24"/>
+          <w:szCs w:val="24"/>
+          <w:lang w:val="de-DE"/>
+        </w:rPr>
+        <w:t>Es wurde eine Anzeige ausgewählt, die von dem angemeldeten Anwender erstellt wurde.</w:t>
+      </w:r>
+    </w:p>
+    <w:p>
+      <w:pPr>
+        <w:pStyle w:val="style45"/>
         <w:spacing w:line="100" w:lineRule="atLeast"/>
       </w:pPr>
       <w:r>
@@ -1559,72 +1417,60 @@
         </w:rPr>
         <w:t>Ablauf</w:t>
       </w:r>
-    </w:p>
-    <w:p>
-      <w:pPr>
-        <w:sectPr>
-          <w:headerReference r:id="rId8" w:type="first"/>
-          <w:footerReference r:id="rId9" w:type="first"/>
-          <w:type w:val="nextPage"/>
-          <w:pgSz w:h="16838" w:w="11906"/>
-          <w:pgMar w:bottom="1861" w:footer="1134" w:gutter="0" w:header="1134" w:left="1134" w:right="1134" w:top="2315"/>
-          <w:pgNumType w:fmt="decimal"/>
-          <w:formProt w:val="false"/>
-          <w:titlePg/>
-          <w:textDirection w:val="lrTb"/>
-        </w:sectPr>
-        <w:pStyle w:val="style46"/>
-        <w:spacing w:line="100" w:lineRule="atLeast"/>
-      </w:pPr>
-      <w:r>
-        <w:rPr>
-          <w:b w:val="false"/>
-          <w:bCs w:val="false"/>
-          <w:sz w:val="24"/>
-          <w:szCs w:val="24"/>
-          <w:lang w:val="de-DE"/>
-        </w:rPr>
-        <w:tab/>
-        <w:tab/>
-        <w:t xml:space="preserve">Der Anwender klickt auf die Schaltfläche „Anzeige entfernen“. Es erfolgt eine </w:t>
-        <w:tab/>
-        <w:tab/>
-        <w:tab/>
-        <w:t xml:space="preserve">Sicherheitsabfrage, ob die Anzeige wirklich entfernt werden soll. Wird diese </w:t>
-        <w:tab/>
-        <w:tab/>
-        <w:tab/>
-        <w:t xml:space="preserve">bestätigt, wird die Anzeige in der Datenbank als historisch gekennzeichnet. Und künftig </w:t>
-        <w:tab/>
-        <w:tab/>
-        <w:tab/>
-        <w:t>nicht mehr von Suchanfragen berücksichtigt.</w:t>
-      </w:r>
-    </w:p>
-    <w:p>
-      <w:pPr>
-        <w:sectPr>
-          <w:type w:val="nextPage"/>
-          <w:pgSz w:h="16838" w:w="11906"/>
-          <w:pgMar w:bottom="1134" w:footer="0" w:gutter="0" w:header="0" w:left="901" w:right="901" w:top="1440"/>
-          <w:pgNumType w:fmt="decimal"/>
-          <w:formProt w:val="false"/>
-          <w:textDirection w:val="lrTb"/>
-          <w:docGrid w:charSpace="2047" w:linePitch="360" w:type="default"/>
-        </w:sectPr>
-        <w:pStyle w:val="style46"/>
-        <w:spacing w:line="100" w:lineRule="atLeast"/>
-      </w:pPr>
-      <w:r>
-        <w:rPr>
-          <w:b w:val="false"/>
-          <w:bCs w:val="false"/>
-          <w:sz w:val="24"/>
-          <w:szCs w:val="24"/>
-          <w:lang w:val="de-DE"/>
-        </w:rPr>
-        <w:tab/>
-      </w:r>
+      <w:r>
+        <w:rPr>
+          <w:b w:val="false"/>
+          <w:bCs w:val="false"/>
+          <w:sz w:val="24"/>
+          <w:szCs w:val="24"/>
+          <w:lang w:val="de-DE"/>
+        </w:rPr>
+        <w:tab/>
+      </w:r>
+    </w:p>
+    <w:p>
+      <w:pPr>
+        <w:pStyle w:val="style45"/>
+        <w:spacing w:line="100" w:lineRule="atLeast"/>
+        <w:ind w:hanging="0" w:left="1459" w:right="0"/>
+      </w:pPr>
+      <w:r>
+        <w:rPr>
+          <w:b w:val="false"/>
+          <w:bCs w:val="false"/>
+          <w:sz w:val="24"/>
+          <w:szCs w:val="24"/>
+          <w:lang w:val="de-DE"/>
+        </w:rPr>
+        <w:t>Der Anwender klickt auf die Schaltfläche „Anzeige entfernen“. Es erfolgt e</w:t>
+      </w:r>
+      <w:r>
+        <w:rPr>
+          <w:b w:val="false"/>
+          <w:bCs w:val="false"/>
+          <w:sz w:val="24"/>
+          <w:szCs w:val="24"/>
+          <w:lang w:val="de-DE"/>
+        </w:rPr>
+        <w:t xml:space="preserve">ine </w:t>
+      </w:r>
+      <w:r>
+        <w:rPr>
+          <w:b w:val="false"/>
+          <w:bCs w:val="false"/>
+          <w:sz w:val="24"/>
+          <w:szCs w:val="24"/>
+          <w:lang w:val="de-DE"/>
+        </w:rPr>
+        <w:t>Sicherheitsabfrage, ob die Anzeige wirklich entfernt werden soll. Wird diese bestätigt, wird die Anzeige in der Datenbank als historisch gekennzeichnet. Und künftig nicht mehr von Suchanfragen berücksichtigt.</w:t>
+      </w:r>
+    </w:p>
+    <w:p>
+      <w:pPr>
+        <w:pStyle w:val="style45"/>
+        <w:spacing w:line="100" w:lineRule="atLeast"/>
+        <w:ind w:hanging="0" w:left="723" w:right="0"/>
+      </w:pPr>
       <w:r>
         <w:rPr>
           <w:b/>
@@ -1638,19 +1484,18 @@
     </w:p>
     <w:p>
       <w:pPr>
-        <w:pStyle w:val="style46"/>
-        <w:spacing w:line="100" w:lineRule="atLeast"/>
-      </w:pPr>
-      <w:r>
-        <w:rPr>
-          <w:b w:val="false"/>
-          <w:bCs w:val="false"/>
-          <w:sz w:val="24"/>
-          <w:szCs w:val="24"/>
-          <w:lang w:val="de-DE"/>
-        </w:rPr>
-        <w:tab/>
-        <w:tab/>
+        <w:pStyle w:val="style45"/>
+        <w:spacing w:line="100" w:lineRule="atLeast"/>
+        <w:ind w:hanging="0" w:left="1473" w:right="0"/>
+      </w:pPr>
+      <w:r>
+        <w:rPr>
+          <w:b w:val="false"/>
+          <w:bCs w:val="false"/>
+          <w:sz w:val="24"/>
+          <w:szCs w:val="24"/>
+          <w:lang w:val="de-DE"/>
+        </w:rPr>
         <w:t>Die Anzeige wurde in der Datenbank als historisch markiert.</w:t>
       </w:r>
     </w:p>
@@ -1710,7 +1555,7 @@
     </w:p>
     <w:p>
       <w:pPr>
-        <w:pStyle w:val="style46"/>
+        <w:pStyle w:val="style45"/>
         <w:spacing w:line="100" w:lineRule="atLeast"/>
       </w:pPr>
       <w:r>
@@ -1736,7 +1581,7 @@
     </w:p>
     <w:p>
       <w:pPr>
-        <w:pStyle w:val="style46"/>
+        <w:pStyle w:val="style45"/>
         <w:spacing w:line="100" w:lineRule="atLeast"/>
       </w:pPr>
       <w:r>
@@ -1754,7 +1599,7 @@
     </w:p>
     <w:p>
       <w:pPr>
-        <w:pStyle w:val="style46"/>
+        <w:pStyle w:val="style45"/>
         <w:spacing w:line="100" w:lineRule="atLeast"/>
       </w:pPr>
       <w:r>
@@ -1780,7 +1625,7 @@
     </w:p>
     <w:p>
       <w:pPr>
-        <w:pStyle w:val="style46"/>
+        <w:pStyle w:val="style45"/>
         <w:spacing w:line="100" w:lineRule="atLeast"/>
       </w:pPr>
       <w:r>
@@ -1798,47 +1643,24 @@
     </w:p>
     <w:p>
       <w:pPr>
-        <w:pStyle w:val="style46"/>
-        <w:spacing w:line="100" w:lineRule="atLeast"/>
-      </w:pPr>
-      <w:r>
-        <w:rPr>
-          <w:b w:val="false"/>
-          <w:bCs w:val="false"/>
-          <w:sz w:val="24"/>
-          <w:szCs w:val="24"/>
-          <w:lang w:val="de-DE"/>
-        </w:rPr>
-        <w:tab/>
-        <w:tab/>
-        <w:t xml:space="preserve">Das Formular wird ausgefüllt und der Button „suchen“ getätigt. Die Suchanfrage wird an </w:t>
-        <w:tab/>
-        <w:tab/>
-        <w:tab/>
-        <w:t xml:space="preserve">den Server übermittelt, wo die Datenbankabfrage abgesetzt wird und die Ergebnisliste </w:t>
-      </w:r>
-    </w:p>
-    <w:p>
-      <w:pPr>
-        <w:pStyle w:val="style46"/>
-        <w:spacing w:line="100" w:lineRule="atLeast"/>
-      </w:pPr>
-      <w:r>
-        <w:rPr>
-          <w:b w:val="false"/>
-          <w:bCs w:val="false"/>
-          <w:sz w:val="24"/>
-          <w:szCs w:val="24"/>
-          <w:lang w:val="de-DE"/>
-        </w:rPr>
-        <w:tab/>
-        <w:tab/>
-        <w:t xml:space="preserve">an den Client zurückgemeldet wird. </w:t>
-      </w:r>
-    </w:p>
-    <w:p>
-      <w:pPr>
-        <w:pStyle w:val="style46"/>
+        <w:pStyle w:val="style45"/>
+        <w:spacing w:line="100" w:lineRule="atLeast"/>
+        <w:ind w:hanging="0" w:left="1459" w:right="0"/>
+      </w:pPr>
+      <w:r>
+        <w:rPr>
+          <w:b w:val="false"/>
+          <w:bCs w:val="false"/>
+          <w:sz w:val="24"/>
+          <w:szCs w:val="24"/>
+          <w:lang w:val="de-DE"/>
+        </w:rPr>
+        <w:t xml:space="preserve">Das Formular wird ausgefüllt und der Button „suchen“ getätigt. Die Suchanfrage wird an den Server übermittelt, wo die Datenbankabfrage abgesetzt wird und die Ergebnisliste an den Client zurückgemeldet wird. </w:t>
+      </w:r>
+    </w:p>
+    <w:p>
+      <w:pPr>
+        <w:pStyle w:val="style45"/>
         <w:spacing w:line="100" w:lineRule="atLeast"/>
       </w:pPr>
       <w:r>
@@ -1864,7 +1686,7 @@
     </w:p>
     <w:p>
       <w:pPr>
-        <w:pStyle w:val="style46"/>
+        <w:pStyle w:val="style45"/>
         <w:spacing w:line="100" w:lineRule="atLeast"/>
       </w:pPr>
       <w:r>
@@ -1946,7 +1768,7 @@
     </w:p>
     <w:p>
       <w:pPr>
-        <w:pStyle w:val="style46"/>
+        <w:pStyle w:val="style45"/>
         <w:spacing w:line="100" w:lineRule="atLeast"/>
       </w:pPr>
       <w:r>
@@ -1972,7 +1794,7 @@
     </w:p>
     <w:p>
       <w:pPr>
-        <w:pStyle w:val="style46"/>
+        <w:pStyle w:val="style45"/>
         <w:spacing w:line="100" w:lineRule="atLeast"/>
       </w:pPr>
       <w:r>
@@ -1990,7 +1812,7 @@
     </w:p>
     <w:p>
       <w:pPr>
-        <w:pStyle w:val="style46"/>
+        <w:pStyle w:val="style45"/>
         <w:spacing w:line="100" w:lineRule="atLeast"/>
       </w:pPr>
       <w:r>
@@ -2016,34 +1838,24 @@
     </w:p>
     <w:p>
       <w:pPr>
-        <w:pStyle w:val="style46"/>
-        <w:spacing w:line="100" w:lineRule="atLeast"/>
-      </w:pPr>
-      <w:r>
-        <w:rPr>
-          <w:b w:val="false"/>
-          <w:bCs w:val="false"/>
-          <w:sz w:val="24"/>
-          <w:szCs w:val="24"/>
-          <w:lang w:val="de-DE"/>
-        </w:rPr>
-        <w:tab/>
-        <w:tab/>
-        <w:t xml:space="preserve">Der Anwender gibt die ID der Anzeige in die Schnellsuche ein und bestätigt die </w:t>
-        <w:tab/>
-        <w:tab/>
-        <w:tab/>
-        <w:tab/>
-        <w:t xml:space="preserve">Suchanfrage. Es wird die Anzeige ermittelt und dem Anwender angezeigt. Existiert keine </w:t>
-        <w:tab/>
-        <w:tab/>
-        <w:tab/>
-        <w:t>Anzeige mit der angegebene ID, wird eine Warnung dargestellt.</w:t>
-      </w:r>
-    </w:p>
-    <w:p>
-      <w:pPr>
-        <w:pStyle w:val="style46"/>
+        <w:pStyle w:val="style45"/>
+        <w:spacing w:line="100" w:lineRule="atLeast"/>
+        <w:ind w:hanging="0" w:left="1445" w:right="0"/>
+      </w:pPr>
+      <w:r>
+        <w:rPr>
+          <w:b w:val="false"/>
+          <w:bCs w:val="false"/>
+          <w:sz w:val="24"/>
+          <w:szCs w:val="24"/>
+          <w:lang w:val="de-DE"/>
+        </w:rPr>
+        <w:t>Der Anwender gibt die ID der Anzeige in die Schnellsuche ein und bestätigt die Suchanfrage. Es wird die Anzeige ermittelt und dem Anwender angezeigt. Existiert keine Anzeige mit der angegebene ID, wird eine Warnung dargestellt.</w:t>
+      </w:r>
+    </w:p>
+    <w:p>
+      <w:pPr>
+        <w:pStyle w:val="style45"/>
         <w:spacing w:line="100" w:lineRule="atLeast"/>
       </w:pPr>
       <w:r>
@@ -2069,7 +1881,7 @@
     </w:p>
     <w:p>
       <w:pPr>
-        <w:pStyle w:val="style46"/>
+        <w:pStyle w:val="style45"/>
         <w:spacing w:line="100" w:lineRule="atLeast"/>
       </w:pPr>
       <w:r>
@@ -2151,7 +1963,7 @@
     </w:p>
     <w:p>
       <w:pPr>
-        <w:pStyle w:val="style46"/>
+        <w:pStyle w:val="style45"/>
         <w:spacing w:line="100" w:lineRule="atLeast"/>
       </w:pPr>
       <w:r>
@@ -2177,16 +1989,7 @@
     </w:p>
     <w:p>
       <w:pPr>
-        <w:sectPr>
-          <w:type w:val="nextPage"/>
-          <w:pgSz w:h="16838" w:w="11906"/>
-          <w:pgMar w:bottom="1134" w:footer="0" w:gutter="0" w:header="0" w:left="901" w:right="901" w:top="1440"/>
-          <w:pgNumType w:fmt="decimal"/>
-          <w:formProt w:val="false"/>
-          <w:textDirection w:val="lrTb"/>
-          <w:docGrid w:charSpace="2047" w:linePitch="360" w:type="default"/>
-        </w:sectPr>
-        <w:pStyle w:val="style46"/>
+        <w:pStyle w:val="style45"/>
         <w:spacing w:line="100" w:lineRule="atLeast"/>
       </w:pPr>
       <w:r>
@@ -2204,30 +2007,10 @@
     </w:p>
     <w:p>
       <w:pPr>
-        <w:sectPr>
-          <w:headerReference r:id="rId10" w:type="first"/>
-          <w:footerReference r:id="rId11" w:type="first"/>
-          <w:type w:val="nextPage"/>
-          <w:pgSz w:h="16838" w:w="11906"/>
-          <w:pgMar w:bottom="1861" w:footer="1134" w:gutter="0" w:header="1134" w:left="1134" w:right="1134" w:top="2315"/>
-          <w:pgNumType w:fmt="decimal"/>
-          <w:formProt w:val="false"/>
-          <w:titlePg/>
-          <w:textDirection w:val="lrTb"/>
-        </w:sectPr>
-        <w:pStyle w:val="style46"/>
-        <w:spacing w:line="100" w:lineRule="atLeast"/>
-      </w:pPr>
-      <w:r>
-        <w:rPr>
-          <w:b w:val="false"/>
-          <w:bCs w:val="false"/>
-          <w:sz w:val="24"/>
-          <w:szCs w:val="24"/>
-          <w:lang w:val="de-DE"/>
-        </w:rPr>
-        <w:tab/>
-      </w:r>
+        <w:pStyle w:val="style45"/>
+        <w:spacing w:line="100" w:lineRule="atLeast"/>
+        <w:ind w:hanging="0" w:left="709" w:right="0"/>
+      </w:pPr>
       <w:r>
         <w:rPr>
           <w:b/>
@@ -2241,9 +2024,36 @@
     </w:p>
     <w:p>
       <w:pPr>
-        <w:pStyle w:val="style46"/>
-        <w:spacing w:line="100" w:lineRule="atLeast"/>
-      </w:pPr>
+        <w:pStyle w:val="style45"/>
+        <w:spacing w:line="100" w:lineRule="atLeast"/>
+        <w:ind w:hanging="0" w:left="1445" w:right="0"/>
+      </w:pPr>
+      <w:r>
+        <w:rPr>
+          <w:b w:val="false"/>
+          <w:bCs w:val="false"/>
+          <w:sz w:val="24"/>
+          <w:szCs w:val="24"/>
+          <w:lang w:val="de-DE"/>
+        </w:rPr>
+        <w:t>Der Anwender betätigt die Funktion „Suchergebnis speichern“ und erhält einen Dateiauswahldialog, in dem der Speicherort ausgewählt werden muss. Das Suchergebnis wird dann als XML auf dem PC gespeichert.</w:t>
+      </w:r>
+    </w:p>
+    <w:p>
+      <w:pPr>
+        <w:pStyle w:val="style45"/>
+        <w:spacing w:line="100" w:lineRule="atLeast"/>
+      </w:pPr>
+      <w:r>
+        <w:rPr>
+          <w:b w:val="false"/>
+          <w:bCs w:val="false"/>
+          <w:sz w:val="24"/>
+          <w:szCs w:val="24"/>
+          <w:lang w:val="de-DE"/>
+        </w:rPr>
+        <w:tab/>
+      </w:r>
       <w:r>
         <w:rPr>
           <w:b/>
@@ -2252,57 +2062,12 @@
           <w:szCs w:val="24"/>
           <w:lang w:val="de-DE"/>
         </w:rPr>
-        <w:tab/>
-        <w:tab/>
-      </w:r>
-      <w:r>
-        <w:rPr>
-          <w:b w:val="false"/>
-          <w:bCs w:val="false"/>
-          <w:sz w:val="24"/>
-          <w:szCs w:val="24"/>
-          <w:lang w:val="de-DE"/>
-        </w:rPr>
-        <w:t xml:space="preserve">Der Anwender betätigt die Funktion „Suchergebnis speichern“ und erhält einen </w:t>
-        <w:tab/>
-        <w:tab/>
-        <w:tab/>
-        <w:t xml:space="preserve">Dateiauswahldialog, in dem der Speicherort ausgewählt werden muss. Das </w:t>
-        <w:tab/>
-        <w:tab/>
-        <w:tab/>
-        <w:t>Suchergebnis wird dann als XML auf dem PC gespeichert.</w:t>
-      </w:r>
-    </w:p>
-    <w:p>
-      <w:pPr>
-        <w:pStyle w:val="style46"/>
-        <w:spacing w:line="100" w:lineRule="atLeast"/>
-      </w:pPr>
-      <w:r>
-        <w:rPr>
-          <w:b w:val="false"/>
-          <w:bCs w:val="false"/>
-          <w:sz w:val="24"/>
-          <w:szCs w:val="24"/>
-          <w:lang w:val="de-DE"/>
-        </w:rPr>
-        <w:tab/>
-      </w:r>
-      <w:r>
-        <w:rPr>
-          <w:b/>
-          <w:bCs/>
-          <w:sz w:val="24"/>
-          <w:szCs w:val="24"/>
-          <w:lang w:val="de-DE"/>
-        </w:rPr>
         <w:t>Nachbedingung</w:t>
       </w:r>
     </w:p>
     <w:p>
       <w:pPr>
-        <w:pStyle w:val="style46"/>
+        <w:pStyle w:val="style45"/>
         <w:spacing w:line="100" w:lineRule="atLeast"/>
       </w:pPr>
       <w:r>
@@ -2320,13 +2085,11 @@
     </w:p>
     <w:p>
       <w:pPr>
-        <w:pStyle w:val="style46"/>
-        <w:spacing w:line="100" w:lineRule="atLeast"/>
-      </w:pPr>
-      <w:r>
-        <w:rPr>
-          <w:lang w:val="de-DE"/>
-        </w:rPr>
+        <w:pStyle w:val="style45"/>
+        <w:spacing w:line="100" w:lineRule="atLeast"/>
+      </w:pPr>
+      <w:r>
+        <w:rPr/>
       </w:r>
     </w:p>
     <w:p>
@@ -2346,7 +2109,7 @@
     </w:p>
     <w:p>
       <w:pPr>
-        <w:pStyle w:val="style46"/>
+        <w:pStyle w:val="style45"/>
         <w:spacing w:after="120" w:before="0"/>
         <w:contextualSpacing w:val="false"/>
       </w:pPr>
@@ -2362,408 +2125,16 @@
       </w:r>
     </w:p>
     <w:sectPr>
-      <w:headerReference r:id="rId12" w:type="first"/>
-      <w:footerReference r:id="rId13" w:type="first"/>
       <w:type w:val="nextPage"/>
       <w:pgSz w:h="16838" w:w="11906"/>
-      <w:pgMar w:bottom="1861" w:footer="1134" w:gutter="0" w:header="1134" w:left="1134" w:right="1134" w:top="2315"/>
+      <w:pgMar w:bottom="1134" w:footer="0" w:gutter="0" w:header="0" w:left="901" w:right="901" w:top="1440"/>
       <w:pgNumType w:fmt="decimal"/>
       <w:formProt w:val="false"/>
-      <w:titlePg/>
       <w:textDirection w:val="lrTb"/>
+      <w:docGrid w:charSpace="10034" w:linePitch="360" w:type="default"/>
     </w:sectPr>
   </w:body>
 </w:document>
-</file>
-
-<file path=word/footer1.xml><?xml version="1.0" encoding="utf-8"?>
-<w:ftr xmlns:o="urn:schemas-microsoft-com:office:office" xmlns:r="http://schemas.openxmlformats.org/officeDocument/2006/relationships" xmlns:v="urn:schemas-microsoft-com:vml" xmlns:w="http://schemas.openxmlformats.org/wordprocessingml/2006/main" xmlns:w10="urn:schemas-microsoft-com:office:word" xmlns:wp="http://schemas.openxmlformats.org/drawingml/2006/wordprocessingDrawing">
-  <w:p>
-    <w:pPr>
-      <w:pStyle w:val="style62"/>
-      <w:jc w:val="center"/>
-    </w:pPr>
-    <w:r>
-      <w:rPr/>
-      <w:fldChar w:fldCharType="begin"/>
-    </w:r>
-    <w:r>
-      <w:instrText> PAGE \*Arabic </w:instrText>
-    </w:r>
-    <w:r>
-      <w:fldChar w:fldCharType="separate"/>
-    </w:r>
-    <w:r>
-      <w:t>6</w:t>
-    </w:r>
-    <w:r>
-      <w:fldChar w:fldCharType="end"/>
-    </w:r>
-  </w:p>
-</w:ftr>
-</file>
-
-<file path=word/footer2.xml><?xml version="1.0" encoding="utf-8"?>
-<w:ftr xmlns:o="urn:schemas-microsoft-com:office:office" xmlns:r="http://schemas.openxmlformats.org/officeDocument/2006/relationships" xmlns:v="urn:schemas-microsoft-com:vml" xmlns:w="http://schemas.openxmlformats.org/wordprocessingml/2006/main" xmlns:w10="urn:schemas-microsoft-com:office:word" xmlns:wp="http://schemas.openxmlformats.org/drawingml/2006/wordprocessingDrawing">
-  <w:p>
-    <w:pPr>
-      <w:pStyle w:val="style62"/>
-      <w:jc w:val="center"/>
-    </w:pPr>
-    <w:r>
-      <w:rPr/>
-      <w:fldChar w:fldCharType="begin"/>
-    </w:r>
-    <w:r>
-      <w:instrText> PAGE \*Arabic </w:instrText>
-    </w:r>
-    <w:r>
-      <w:fldChar w:fldCharType="separate"/>
-    </w:r>
-    <w:r>
-      <w:t>6</w:t>
-    </w:r>
-    <w:r>
-      <w:fldChar w:fldCharType="end"/>
-    </w:r>
-  </w:p>
-</w:ftr>
-</file>
-
-<file path=word/footer3.xml><?xml version="1.0" encoding="utf-8"?>
-<w:ftr xmlns:o="urn:schemas-microsoft-com:office:office" xmlns:r="http://schemas.openxmlformats.org/officeDocument/2006/relationships" xmlns:v="urn:schemas-microsoft-com:vml" xmlns:w="http://schemas.openxmlformats.org/wordprocessingml/2006/main" xmlns:w10="urn:schemas-microsoft-com:office:word" xmlns:wp="http://schemas.openxmlformats.org/drawingml/2006/wordprocessingDrawing">
-  <w:p>
-    <w:pPr>
-      <w:pStyle w:val="style62"/>
-      <w:jc w:val="center"/>
-    </w:pPr>
-    <w:r>
-      <w:rPr/>
-      <w:fldChar w:fldCharType="begin"/>
-    </w:r>
-    <w:r>
-      <w:instrText> PAGE \*Arabic </w:instrText>
-    </w:r>
-    <w:r>
-      <w:fldChar w:fldCharType="separate"/>
-    </w:r>
-    <w:r>
-      <w:t>6</w:t>
-    </w:r>
-    <w:r>
-      <w:fldChar w:fldCharType="end"/>
-    </w:r>
-  </w:p>
-</w:ftr>
-</file>
-
-<file path=word/footer4.xml><?xml version="1.0" encoding="utf-8"?>
-<w:ftr xmlns:o="urn:schemas-microsoft-com:office:office" xmlns:r="http://schemas.openxmlformats.org/officeDocument/2006/relationships" xmlns:v="urn:schemas-microsoft-com:vml" xmlns:w="http://schemas.openxmlformats.org/wordprocessingml/2006/main" xmlns:w10="urn:schemas-microsoft-com:office:word" xmlns:wp="http://schemas.openxmlformats.org/drawingml/2006/wordprocessingDrawing">
-  <w:p>
-    <w:pPr>
-      <w:pStyle w:val="style62"/>
-      <w:jc w:val="center"/>
-    </w:pPr>
-    <w:r>
-      <w:rPr/>
-      <w:fldChar w:fldCharType="begin"/>
-    </w:r>
-    <w:r>
-      <w:instrText> PAGE \*Arabic </w:instrText>
-    </w:r>
-    <w:r>
-      <w:fldChar w:fldCharType="separate"/>
-    </w:r>
-    <w:r>
-      <w:t>6</w:t>
-    </w:r>
-    <w:r>
-      <w:fldChar w:fldCharType="end"/>
-    </w:r>
-  </w:p>
-</w:ftr>
-</file>
-
-<file path=word/footer5.xml><?xml version="1.0" encoding="utf-8"?>
-<w:ftr xmlns:o="urn:schemas-microsoft-com:office:office" xmlns:r="http://schemas.openxmlformats.org/officeDocument/2006/relationships" xmlns:v="urn:schemas-microsoft-com:vml" xmlns:w="http://schemas.openxmlformats.org/wordprocessingml/2006/main" xmlns:w10="urn:schemas-microsoft-com:office:word" xmlns:wp="http://schemas.openxmlformats.org/drawingml/2006/wordprocessingDrawing">
-  <w:p>
-    <w:pPr>
-      <w:pStyle w:val="style62"/>
-      <w:jc w:val="center"/>
-    </w:pPr>
-    <w:r>
-      <w:rPr/>
-      <w:fldChar w:fldCharType="begin"/>
-    </w:r>
-    <w:r>
-      <w:instrText> PAGE \*Arabic </w:instrText>
-    </w:r>
-    <w:r>
-      <w:fldChar w:fldCharType="separate"/>
-    </w:r>
-    <w:r>
-      <w:t>6</w:t>
-    </w:r>
-    <w:r>
-      <w:fldChar w:fldCharType="end"/>
-    </w:r>
-  </w:p>
-</w:ftr>
-</file>
-
-<file path=word/footer6.xml><?xml version="1.0" encoding="utf-8"?>
-<w:ftr xmlns:o="urn:schemas-microsoft-com:office:office" xmlns:r="http://schemas.openxmlformats.org/officeDocument/2006/relationships" xmlns:v="urn:schemas-microsoft-com:vml" xmlns:w="http://schemas.openxmlformats.org/wordprocessingml/2006/main" xmlns:w10="urn:schemas-microsoft-com:office:word" xmlns:wp="http://schemas.openxmlformats.org/drawingml/2006/wordprocessingDrawing">
-  <w:p>
-    <w:pPr>
-      <w:pStyle w:val="style62"/>
-      <w:jc w:val="center"/>
-    </w:pPr>
-    <w:r>
-      <w:rPr/>
-      <w:fldChar w:fldCharType="begin"/>
-    </w:r>
-    <w:r>
-      <w:instrText> PAGE \*Arabic </w:instrText>
-    </w:r>
-    <w:r>
-      <w:fldChar w:fldCharType="separate"/>
-    </w:r>
-    <w:r>
-      <w:t>6</w:t>
-    </w:r>
-    <w:r>
-      <w:fldChar w:fldCharType="end"/>
-    </w:r>
-  </w:p>
-</w:ftr>
-</file>
-
-<file path=word/header1.xml><?xml version="1.0" encoding="utf-8"?>
-<w:hdr xmlns:o="urn:schemas-microsoft-com:office:office" xmlns:r="http://schemas.openxmlformats.org/officeDocument/2006/relationships" xmlns:v="urn:schemas-microsoft-com:vml" xmlns:w="http://schemas.openxmlformats.org/wordprocessingml/2006/main" xmlns:w10="urn:schemas-microsoft-com:office:word" xmlns:wp="http://schemas.openxmlformats.org/drawingml/2006/wordprocessingDrawing">
-  <w:p>
-    <w:pPr>
-      <w:pStyle w:val="style59"/>
-      <w:spacing w:line="100" w:lineRule="atLeast"/>
-      <w:jc w:val="left"/>
-    </w:pPr>
-    <w:r>
-      <w:rPr>
-        <w:b/>
-        <w:bCs/>
-      </w:rPr>
-      <w:t>Web-Programmierung</w:t>
-      <w:tab/>
-      <w:tab/>
-      <w:t>SoSe 2013</w:t>
-    </w:r>
-  </w:p>
-  <w:p>
-    <w:r>
-      <w:rPr>
-        <w:sz w:val="18"/>
-        <w:szCs w:val="18"/>
-      </w:rPr>
-      <w:t>Kai Dethlof, Christan Dittberner, Lennart Schwahn (221546)</w:t>
-    </w:r>
-    <w:pStyle w:val="style59"/>
-    <w:contextualSpacing w:val="false"/>
-    <w:bottom w:color="000000" w:space="0" w:sz="2" w:val="single"/>
-    <w:jc w:val="left"/>
-    <w:pPr>
-      <w:spacing w:after="198" w:before="142" w:line="100" w:lineRule="atLeast"/>
-    </w:pPr>
-  </w:p>
-</w:hdr>
-</file>
-
-<file path=word/header2.xml><?xml version="1.0" encoding="utf-8"?>
-<w:hdr xmlns:o="urn:schemas-microsoft-com:office:office" xmlns:r="http://schemas.openxmlformats.org/officeDocument/2006/relationships" xmlns:v="urn:schemas-microsoft-com:vml" xmlns:w="http://schemas.openxmlformats.org/wordprocessingml/2006/main" xmlns:w10="urn:schemas-microsoft-com:office:word" xmlns:wp="http://schemas.openxmlformats.org/drawingml/2006/wordprocessingDrawing">
-  <w:p>
-    <w:pPr>
-      <w:pStyle w:val="style59"/>
-      <w:spacing w:line="100" w:lineRule="atLeast"/>
-      <w:jc w:val="left"/>
-    </w:pPr>
-    <w:r>
-      <w:rPr>
-        <w:b/>
-        <w:bCs/>
-      </w:rPr>
-      <w:t>Web-Programmierung</w:t>
-      <w:tab/>
-      <w:tab/>
-      <w:t>SoSe 2013</w:t>
-    </w:r>
-  </w:p>
-  <w:p>
-    <w:r>
-      <w:rPr>
-        <w:sz w:val="18"/>
-        <w:szCs w:val="18"/>
-      </w:rPr>
-      <w:t>Kai Dethlof, Christan Dittberner, Lennart Schwahn (221546)</w:t>
-    </w:r>
-    <w:pStyle w:val="style59"/>
-    <w:contextualSpacing w:val="false"/>
-    <w:bottom w:color="000000" w:space="0" w:sz="2" w:val="single"/>
-    <w:jc w:val="left"/>
-    <w:pPr>
-      <w:spacing w:after="198" w:before="142" w:line="100" w:lineRule="atLeast"/>
-    </w:pPr>
-  </w:p>
-</w:hdr>
-</file>
-
-<file path=word/header3.xml><?xml version="1.0" encoding="utf-8"?>
-<w:hdr xmlns:o="urn:schemas-microsoft-com:office:office" xmlns:r="http://schemas.openxmlformats.org/officeDocument/2006/relationships" xmlns:v="urn:schemas-microsoft-com:vml" xmlns:w="http://schemas.openxmlformats.org/wordprocessingml/2006/main" xmlns:w10="urn:schemas-microsoft-com:office:word" xmlns:wp="http://schemas.openxmlformats.org/drawingml/2006/wordprocessingDrawing">
-  <w:p>
-    <w:pPr>
-      <w:pStyle w:val="style59"/>
-      <w:spacing w:line="100" w:lineRule="atLeast"/>
-      <w:jc w:val="left"/>
-    </w:pPr>
-    <w:r>
-      <w:rPr>
-        <w:b/>
-        <w:bCs/>
-      </w:rPr>
-      <w:t>Web-Programmierung</w:t>
-      <w:tab/>
-      <w:tab/>
-      <w:t>SoSe 2013</w:t>
-    </w:r>
-  </w:p>
-  <w:p>
-    <w:r>
-      <w:rPr>
-        <w:sz w:val="18"/>
-        <w:szCs w:val="18"/>
-      </w:rPr>
-      <w:t>Kai Dethlof, Christan Dittberner, Lennart Schwahn (221546)</w:t>
-    </w:r>
-    <w:pStyle w:val="style59"/>
-    <w:contextualSpacing w:val="false"/>
-    <w:bottom w:color="000000" w:space="0" w:sz="2" w:val="single"/>
-    <w:jc w:val="left"/>
-    <w:pPr>
-      <w:spacing w:after="198" w:before="142" w:line="100" w:lineRule="atLeast"/>
-    </w:pPr>
-  </w:p>
-</w:hdr>
-</file>
-
-<file path=word/header4.xml><?xml version="1.0" encoding="utf-8"?>
-<w:hdr xmlns:o="urn:schemas-microsoft-com:office:office" xmlns:r="http://schemas.openxmlformats.org/officeDocument/2006/relationships" xmlns:v="urn:schemas-microsoft-com:vml" xmlns:w="http://schemas.openxmlformats.org/wordprocessingml/2006/main" xmlns:w10="urn:schemas-microsoft-com:office:word" xmlns:wp="http://schemas.openxmlformats.org/drawingml/2006/wordprocessingDrawing">
-  <w:p>
-    <w:pPr>
-      <w:pStyle w:val="style59"/>
-      <w:spacing w:line="100" w:lineRule="atLeast"/>
-      <w:jc w:val="left"/>
-    </w:pPr>
-    <w:r>
-      <w:rPr>
-        <w:b/>
-        <w:bCs/>
-      </w:rPr>
-      <w:t>Web-Programmierung</w:t>
-      <w:tab/>
-      <w:tab/>
-      <w:t>SoSe 2013</w:t>
-    </w:r>
-  </w:p>
-  <w:p>
-    <w:r>
-      <w:rPr>
-        <w:sz w:val="18"/>
-        <w:szCs w:val="18"/>
-      </w:rPr>
-      <w:t>Kai Dethlof, Christan Dittberner, Lennart Schwahn (221546)</w:t>
-    </w:r>
-    <w:pStyle w:val="style59"/>
-    <w:contextualSpacing w:val="false"/>
-    <w:bottom w:color="000000" w:space="0" w:sz="2" w:val="single"/>
-    <w:jc w:val="left"/>
-    <w:pPr>
-      <w:spacing w:after="198" w:before="142" w:line="100" w:lineRule="atLeast"/>
-    </w:pPr>
-  </w:p>
-</w:hdr>
-</file>
-
-<file path=word/header5.xml><?xml version="1.0" encoding="utf-8"?>
-<w:hdr xmlns:o="urn:schemas-microsoft-com:office:office" xmlns:r="http://schemas.openxmlformats.org/officeDocument/2006/relationships" xmlns:v="urn:schemas-microsoft-com:vml" xmlns:w="http://schemas.openxmlformats.org/wordprocessingml/2006/main" xmlns:w10="urn:schemas-microsoft-com:office:word" xmlns:wp="http://schemas.openxmlformats.org/drawingml/2006/wordprocessingDrawing">
-  <w:p>
-    <w:pPr>
-      <w:pStyle w:val="style59"/>
-      <w:spacing w:line="100" w:lineRule="atLeast"/>
-      <w:jc w:val="left"/>
-    </w:pPr>
-    <w:r>
-      <w:rPr>
-        <w:b/>
-        <w:bCs/>
-      </w:rPr>
-      <w:t>Web-Programmierung</w:t>
-      <w:tab/>
-      <w:tab/>
-      <w:t>SoSe 2013</w:t>
-    </w:r>
-  </w:p>
-  <w:p>
-    <w:r>
-      <w:rPr>
-        <w:sz w:val="18"/>
-        <w:szCs w:val="18"/>
-      </w:rPr>
-      <w:t>Kai Dethlof, Christan Dittberner, Lennart Schwahn (221546)</w:t>
-    </w:r>
-    <w:pStyle w:val="style59"/>
-    <w:contextualSpacing w:val="false"/>
-    <w:bottom w:color="000000" w:space="0" w:sz="2" w:val="single"/>
-    <w:jc w:val="left"/>
-    <w:pPr>
-      <w:spacing w:after="198" w:before="142" w:line="100" w:lineRule="atLeast"/>
-    </w:pPr>
-  </w:p>
-</w:hdr>
-</file>
-
-<file path=word/header6.xml><?xml version="1.0" encoding="utf-8"?>
-<w:hdr xmlns:o="urn:schemas-microsoft-com:office:office" xmlns:r="http://schemas.openxmlformats.org/officeDocument/2006/relationships" xmlns:v="urn:schemas-microsoft-com:vml" xmlns:w="http://schemas.openxmlformats.org/wordprocessingml/2006/main" xmlns:w10="urn:schemas-microsoft-com:office:word" xmlns:wp="http://schemas.openxmlformats.org/drawingml/2006/wordprocessingDrawing">
-  <w:p>
-    <w:pPr>
-      <w:pStyle w:val="style59"/>
-      <w:spacing w:line="100" w:lineRule="atLeast"/>
-      <w:jc w:val="left"/>
-    </w:pPr>
-    <w:r>
-      <w:rPr>
-        <w:b/>
-        <w:bCs/>
-      </w:rPr>
-      <w:t>Web-Programmierung</w:t>
-      <w:tab/>
-      <w:tab/>
-      <w:t>SoSe 2013</w:t>
-    </w:r>
-  </w:p>
-  <w:p>
-    <w:r>
-      <w:rPr>
-        <w:sz w:val="18"/>
-        <w:szCs w:val="18"/>
-      </w:rPr>
-      <w:t>Kai Dethlof, Christan Dittberner, Lennart Schwahn (221546)</w:t>
-    </w:r>
-    <w:pStyle w:val="style59"/>
-    <w:contextualSpacing w:val="false"/>
-    <w:bottom w:color="000000" w:space="0" w:sz="2" w:val="single"/>
-    <w:jc w:val="left"/>
-    <w:pPr>
-      <w:spacing w:after="198" w:before="142" w:line="100" w:lineRule="atLeast"/>
-    </w:pPr>
-  </w:p>
-</w:hdr>
 </file>
 
 <file path=word/numbering.xml><?xml version="1.0" encoding="utf-8"?>
@@ -2776,6 +2147,372 @@
       <w:lvlText w:val=""/>
       <w:lvlJc w:val="left"/>
       <w:pPr>
+        <w:ind w:hanging="432" w:left="432"/>
+      </w:pPr>
+    </w:lvl>
+    <w:lvl w:ilvl="1">
+      <w:start w:val="1"/>
+      <w:numFmt w:val="none"/>
+      <w:suff w:val="nothing"/>
+      <w:lvlText w:val=""/>
+      <w:lvlJc w:val="left"/>
+      <w:pPr>
+        <w:ind w:hanging="576" w:left="576"/>
+      </w:pPr>
+    </w:lvl>
+    <w:lvl w:ilvl="2">
+      <w:start w:val="1"/>
+      <w:numFmt w:val="none"/>
+      <w:suff w:val="nothing"/>
+      <w:lvlText w:val=""/>
+      <w:lvlJc w:val="left"/>
+      <w:pPr>
+        <w:ind w:hanging="720" w:left="720"/>
+      </w:pPr>
+    </w:lvl>
+    <w:lvl w:ilvl="3">
+      <w:start w:val="1"/>
+      <w:numFmt w:val="none"/>
+      <w:suff w:val="nothing"/>
+      <w:lvlText w:val=""/>
+      <w:lvlJc w:val="left"/>
+      <w:pPr>
+        <w:ind w:hanging="864" w:left="864"/>
+      </w:pPr>
+    </w:lvl>
+    <w:lvl w:ilvl="4">
+      <w:start w:val="1"/>
+      <w:numFmt w:val="none"/>
+      <w:suff w:val="nothing"/>
+      <w:lvlText w:val=""/>
+      <w:lvlJc w:val="left"/>
+      <w:pPr>
+        <w:ind w:hanging="1008" w:left="1008"/>
+      </w:pPr>
+    </w:lvl>
+    <w:lvl w:ilvl="5">
+      <w:start w:val="1"/>
+      <w:numFmt w:val="none"/>
+      <w:suff w:val="nothing"/>
+      <w:lvlText w:val=""/>
+      <w:lvlJc w:val="left"/>
+      <w:pPr>
+        <w:ind w:hanging="1152" w:left="1152"/>
+      </w:pPr>
+    </w:lvl>
+    <w:lvl w:ilvl="6">
+      <w:start w:val="1"/>
+      <w:numFmt w:val="none"/>
+      <w:suff w:val="nothing"/>
+      <w:lvlText w:val=""/>
+      <w:lvlJc w:val="left"/>
+      <w:pPr>
+        <w:ind w:hanging="1296" w:left="1296"/>
+      </w:pPr>
+    </w:lvl>
+    <w:lvl w:ilvl="7">
+      <w:start w:val="1"/>
+      <w:numFmt w:val="none"/>
+      <w:suff w:val="nothing"/>
+      <w:lvlText w:val=""/>
+      <w:lvlJc w:val="left"/>
+      <w:pPr>
+        <w:ind w:hanging="1440" w:left="1440"/>
+      </w:pPr>
+    </w:lvl>
+    <w:lvl w:ilvl="8">
+      <w:start w:val="1"/>
+      <w:numFmt w:val="none"/>
+      <w:suff w:val="nothing"/>
+      <w:lvlText w:val=""/>
+      <w:lvlJc w:val="left"/>
+      <w:pPr>
+        <w:ind w:hanging="1584" w:left="1584"/>
+      </w:pPr>
+    </w:lvl>
+  </w:abstractNum>
+  <w:abstractNum w:abstractNumId="2">
+    <w:lvl w:ilvl="0">
+      <w:start w:val="1"/>
+      <w:numFmt w:val="bullet"/>
+      <w:lvlText w:val=""/>
+      <w:lvlJc w:val="left"/>
+      <w:pPr>
+        <w:tabs>
+          <w:tab w:pos="720" w:val="num"/>
+        </w:tabs>
+        <w:ind w:hanging="360" w:left="720"/>
+      </w:pPr>
+      <w:rPr>
+        <w:rFonts w:ascii="Symbol" w:cs="Symbol" w:hAnsi="Symbol" w:hint="default"/>
+      </w:rPr>
+    </w:lvl>
+    <w:lvl w:ilvl="1">
+      <w:start w:val="1"/>
+      <w:numFmt w:val="bullet"/>
+      <w:lvlText w:val="◦"/>
+      <w:lvlJc w:val="left"/>
+      <w:pPr>
+        <w:tabs>
+          <w:tab w:pos="1080" w:val="num"/>
+        </w:tabs>
+        <w:ind w:hanging="360" w:left="1080"/>
+      </w:pPr>
+      <w:rPr>
+        <w:rFonts w:ascii="OpenSymbol" w:cs="OpenSymbol" w:hAnsi="OpenSymbol" w:hint="default"/>
+      </w:rPr>
+    </w:lvl>
+    <w:lvl w:ilvl="2">
+      <w:start w:val="1"/>
+      <w:numFmt w:val="bullet"/>
+      <w:lvlText w:val="▪"/>
+      <w:lvlJc w:val="left"/>
+      <w:pPr>
+        <w:tabs>
+          <w:tab w:pos="1440" w:val="num"/>
+        </w:tabs>
+        <w:ind w:hanging="360" w:left="1440"/>
+      </w:pPr>
+      <w:rPr>
+        <w:rFonts w:ascii="OpenSymbol" w:cs="OpenSymbol" w:hAnsi="OpenSymbol" w:hint="default"/>
+      </w:rPr>
+    </w:lvl>
+    <w:lvl w:ilvl="3">
+      <w:start w:val="1"/>
+      <w:numFmt w:val="bullet"/>
+      <w:lvlText w:val=""/>
+      <w:lvlJc w:val="left"/>
+      <w:pPr>
+        <w:tabs>
+          <w:tab w:pos="1800" w:val="num"/>
+        </w:tabs>
+        <w:ind w:hanging="360" w:left="1800"/>
+      </w:pPr>
+      <w:rPr>
+        <w:rFonts w:ascii="Symbol" w:cs="Symbol" w:hAnsi="Symbol" w:hint="default"/>
+      </w:rPr>
+    </w:lvl>
+    <w:lvl w:ilvl="4">
+      <w:start w:val="1"/>
+      <w:numFmt w:val="bullet"/>
+      <w:lvlText w:val="◦"/>
+      <w:lvlJc w:val="left"/>
+      <w:pPr>
+        <w:tabs>
+          <w:tab w:pos="2160" w:val="num"/>
+        </w:tabs>
+        <w:ind w:hanging="360" w:left="2160"/>
+      </w:pPr>
+      <w:rPr>
+        <w:rFonts w:ascii="OpenSymbol" w:cs="OpenSymbol" w:hAnsi="OpenSymbol" w:hint="default"/>
+      </w:rPr>
+    </w:lvl>
+    <w:lvl w:ilvl="5">
+      <w:start w:val="1"/>
+      <w:numFmt w:val="bullet"/>
+      <w:lvlText w:val="▪"/>
+      <w:lvlJc w:val="left"/>
+      <w:pPr>
+        <w:tabs>
+          <w:tab w:pos="2520" w:val="num"/>
+        </w:tabs>
+        <w:ind w:hanging="360" w:left="2520"/>
+      </w:pPr>
+      <w:rPr>
+        <w:rFonts w:ascii="OpenSymbol" w:cs="OpenSymbol" w:hAnsi="OpenSymbol" w:hint="default"/>
+      </w:rPr>
+    </w:lvl>
+    <w:lvl w:ilvl="6">
+      <w:start w:val="1"/>
+      <w:numFmt w:val="bullet"/>
+      <w:lvlText w:val=""/>
+      <w:lvlJc w:val="left"/>
+      <w:pPr>
+        <w:tabs>
+          <w:tab w:pos="2880" w:val="num"/>
+        </w:tabs>
+        <w:ind w:hanging="360" w:left="2880"/>
+      </w:pPr>
+      <w:rPr>
+        <w:rFonts w:ascii="Symbol" w:cs="Symbol" w:hAnsi="Symbol" w:hint="default"/>
+      </w:rPr>
+    </w:lvl>
+    <w:lvl w:ilvl="7">
+      <w:start w:val="1"/>
+      <w:numFmt w:val="bullet"/>
+      <w:lvlText w:val="◦"/>
+      <w:lvlJc w:val="left"/>
+      <w:pPr>
+        <w:tabs>
+          <w:tab w:pos="3240" w:val="num"/>
+        </w:tabs>
+        <w:ind w:hanging="360" w:left="3240"/>
+      </w:pPr>
+      <w:rPr>
+        <w:rFonts w:ascii="OpenSymbol" w:cs="OpenSymbol" w:hAnsi="OpenSymbol" w:hint="default"/>
+      </w:rPr>
+    </w:lvl>
+    <w:lvl w:ilvl="8">
+      <w:start w:val="1"/>
+      <w:numFmt w:val="bullet"/>
+      <w:lvlText w:val="▪"/>
+      <w:lvlJc w:val="left"/>
+      <w:pPr>
+        <w:tabs>
+          <w:tab w:pos="3600" w:val="num"/>
+        </w:tabs>
+        <w:ind w:hanging="360" w:left="3600"/>
+      </w:pPr>
+      <w:rPr>
+        <w:rFonts w:ascii="OpenSymbol" w:cs="OpenSymbol" w:hAnsi="OpenSymbol" w:hint="default"/>
+      </w:rPr>
+    </w:lvl>
+  </w:abstractNum>
+  <w:abstractNum w:abstractNumId="3">
+    <w:lvl w:ilvl="0">
+      <w:start w:val="1"/>
+      <w:numFmt w:val="bullet"/>
+      <w:lvlText w:val=""/>
+      <w:lvlJc w:val="left"/>
+      <w:pPr>
+        <w:tabs>
+          <w:tab w:pos="720" w:val="num"/>
+        </w:tabs>
+        <w:ind w:hanging="360" w:left="720"/>
+      </w:pPr>
+      <w:rPr>
+        <w:rFonts w:ascii="Symbol" w:cs="Symbol" w:hAnsi="Symbol" w:hint="default"/>
+      </w:rPr>
+    </w:lvl>
+    <w:lvl w:ilvl="1">
+      <w:start w:val="1"/>
+      <w:numFmt w:val="bullet"/>
+      <w:lvlText w:val=""/>
+      <w:lvlJc w:val="left"/>
+      <w:pPr>
+        <w:tabs>
+          <w:tab w:pos="1080" w:val="num"/>
+        </w:tabs>
+        <w:ind w:hanging="360" w:left="1080"/>
+      </w:pPr>
+      <w:rPr>
+        <w:rFonts w:ascii="Wingdings" w:cs="Wingdings" w:hAnsi="Wingdings" w:hint="default"/>
+      </w:rPr>
+    </w:lvl>
+    <w:lvl w:ilvl="2">
+      <w:start w:val="1"/>
+      <w:numFmt w:val="bullet"/>
+      <w:lvlText w:val="▪"/>
+      <w:lvlJc w:val="left"/>
+      <w:pPr>
+        <w:tabs>
+          <w:tab w:pos="1440" w:val="num"/>
+        </w:tabs>
+        <w:ind w:hanging="360" w:left="1440"/>
+      </w:pPr>
+      <w:rPr>
+        <w:rFonts w:ascii="OpenSymbol" w:cs="OpenSymbol" w:hAnsi="OpenSymbol" w:hint="default"/>
+      </w:rPr>
+    </w:lvl>
+    <w:lvl w:ilvl="3">
+      <w:start w:val="1"/>
+      <w:numFmt w:val="bullet"/>
+      <w:lvlText w:val=""/>
+      <w:lvlJc w:val="left"/>
+      <w:pPr>
+        <w:tabs>
+          <w:tab w:pos="1800" w:val="num"/>
+        </w:tabs>
+        <w:ind w:hanging="360" w:left="1800"/>
+      </w:pPr>
+      <w:rPr>
+        <w:rFonts w:ascii="Symbol" w:cs="Symbol" w:hAnsi="Symbol" w:hint="default"/>
+      </w:rPr>
+    </w:lvl>
+    <w:lvl w:ilvl="4">
+      <w:start w:val="1"/>
+      <w:numFmt w:val="bullet"/>
+      <w:lvlText w:val="◦"/>
+      <w:lvlJc w:val="left"/>
+      <w:pPr>
+        <w:tabs>
+          <w:tab w:pos="2160" w:val="num"/>
+        </w:tabs>
+        <w:ind w:hanging="360" w:left="2160"/>
+      </w:pPr>
+      <w:rPr>
+        <w:rFonts w:ascii="OpenSymbol" w:cs="OpenSymbol" w:hAnsi="OpenSymbol" w:hint="default"/>
+      </w:rPr>
+    </w:lvl>
+    <w:lvl w:ilvl="5">
+      <w:start w:val="1"/>
+      <w:numFmt w:val="bullet"/>
+      <w:lvlText w:val="▪"/>
+      <w:lvlJc w:val="left"/>
+      <w:pPr>
+        <w:tabs>
+          <w:tab w:pos="2520" w:val="num"/>
+        </w:tabs>
+        <w:ind w:hanging="360" w:left="2520"/>
+      </w:pPr>
+      <w:rPr>
+        <w:rFonts w:ascii="OpenSymbol" w:cs="OpenSymbol" w:hAnsi="OpenSymbol" w:hint="default"/>
+      </w:rPr>
+    </w:lvl>
+    <w:lvl w:ilvl="6">
+      <w:start w:val="1"/>
+      <w:numFmt w:val="bullet"/>
+      <w:lvlText w:val=""/>
+      <w:lvlJc w:val="left"/>
+      <w:pPr>
+        <w:tabs>
+          <w:tab w:pos="2880" w:val="num"/>
+        </w:tabs>
+        <w:ind w:hanging="360" w:left="2880"/>
+      </w:pPr>
+      <w:rPr>
+        <w:rFonts w:ascii="Symbol" w:cs="Symbol" w:hAnsi="Symbol" w:hint="default"/>
+      </w:rPr>
+    </w:lvl>
+    <w:lvl w:ilvl="7">
+      <w:start w:val="1"/>
+      <w:numFmt w:val="bullet"/>
+      <w:lvlText w:val="◦"/>
+      <w:lvlJc w:val="left"/>
+      <w:pPr>
+        <w:tabs>
+          <w:tab w:pos="3240" w:val="num"/>
+        </w:tabs>
+        <w:ind w:hanging="360" w:left="3240"/>
+      </w:pPr>
+      <w:rPr>
+        <w:rFonts w:ascii="OpenSymbol" w:cs="OpenSymbol" w:hAnsi="OpenSymbol" w:hint="default"/>
+      </w:rPr>
+    </w:lvl>
+    <w:lvl w:ilvl="8">
+      <w:start w:val="1"/>
+      <w:numFmt w:val="bullet"/>
+      <w:lvlText w:val="▪"/>
+      <w:lvlJc w:val="left"/>
+      <w:pPr>
+        <w:tabs>
+          <w:tab w:pos="3600" w:val="num"/>
+        </w:tabs>
+        <w:ind w:hanging="360" w:left="3600"/>
+      </w:pPr>
+      <w:rPr>
+        <w:rFonts w:ascii="OpenSymbol" w:cs="OpenSymbol" w:hAnsi="OpenSymbol" w:hint="default"/>
+      </w:rPr>
+    </w:lvl>
+  </w:abstractNum>
+  <w:abstractNum w:abstractNumId="4">
+    <w:lvl w:ilvl="0">
+      <w:start w:val="1"/>
+      <w:numFmt w:val="none"/>
+      <w:suff w:val="nothing"/>
+      <w:lvlText w:val=""/>
+      <w:lvlJc w:val="left"/>
+      <w:pPr>
         <w:tabs>
           <w:tab w:pos="432" w:val="num"/>
         </w:tabs>
@@ -2885,280 +2622,6 @@
         </w:tabs>
         <w:ind w:hanging="1584" w:left="1584"/>
       </w:pPr>
-    </w:lvl>
-  </w:abstractNum>
-  <w:abstractNum w:abstractNumId="2">
-    <w:lvl w:ilvl="0">
-      <w:start w:val="1"/>
-      <w:numFmt w:val="bullet"/>
-      <w:lvlText w:val=""/>
-      <w:lvlJc w:val="left"/>
-      <w:pPr>
-        <w:tabs>
-          <w:tab w:pos="720" w:val="num"/>
-        </w:tabs>
-        <w:ind w:hanging="360" w:left="720"/>
-      </w:pPr>
-      <w:rPr>
-        <w:rFonts w:ascii="Symbol" w:cs="Symbol" w:hAnsi="Symbol" w:hint="default"/>
-      </w:rPr>
-    </w:lvl>
-    <w:lvl w:ilvl="1">
-      <w:start w:val="1"/>
-      <w:numFmt w:val="bullet"/>
-      <w:lvlText w:val="◦"/>
-      <w:lvlJc w:val="left"/>
-      <w:pPr>
-        <w:tabs>
-          <w:tab w:pos="1080" w:val="num"/>
-        </w:tabs>
-        <w:ind w:hanging="360" w:left="1080"/>
-      </w:pPr>
-      <w:rPr>
-        <w:rFonts w:ascii="OpenSymbol" w:cs="OpenSymbol" w:hAnsi="OpenSymbol" w:hint="default"/>
-      </w:rPr>
-    </w:lvl>
-    <w:lvl w:ilvl="2">
-      <w:start w:val="1"/>
-      <w:numFmt w:val="bullet"/>
-      <w:lvlText w:val="▪"/>
-      <w:lvlJc w:val="left"/>
-      <w:pPr>
-        <w:tabs>
-          <w:tab w:pos="1440" w:val="num"/>
-        </w:tabs>
-        <w:ind w:hanging="360" w:left="1440"/>
-      </w:pPr>
-      <w:rPr>
-        <w:rFonts w:ascii="OpenSymbol" w:cs="OpenSymbol" w:hAnsi="OpenSymbol" w:hint="default"/>
-      </w:rPr>
-    </w:lvl>
-    <w:lvl w:ilvl="3">
-      <w:start w:val="1"/>
-      <w:numFmt w:val="bullet"/>
-      <w:lvlText w:val=""/>
-      <w:lvlJc w:val="left"/>
-      <w:pPr>
-        <w:tabs>
-          <w:tab w:pos="1800" w:val="num"/>
-        </w:tabs>
-        <w:ind w:hanging="360" w:left="1800"/>
-      </w:pPr>
-      <w:rPr>
-        <w:rFonts w:ascii="Symbol" w:cs="Symbol" w:hAnsi="Symbol" w:hint="default"/>
-      </w:rPr>
-    </w:lvl>
-    <w:lvl w:ilvl="4">
-      <w:start w:val="1"/>
-      <w:numFmt w:val="bullet"/>
-      <w:lvlText w:val="◦"/>
-      <w:lvlJc w:val="left"/>
-      <w:pPr>
-        <w:tabs>
-          <w:tab w:pos="2160" w:val="num"/>
-        </w:tabs>
-        <w:ind w:hanging="360" w:left="2160"/>
-      </w:pPr>
-      <w:rPr>
-        <w:rFonts w:ascii="OpenSymbol" w:cs="OpenSymbol" w:hAnsi="OpenSymbol" w:hint="default"/>
-      </w:rPr>
-    </w:lvl>
-    <w:lvl w:ilvl="5">
-      <w:start w:val="1"/>
-      <w:numFmt w:val="bullet"/>
-      <w:lvlText w:val="▪"/>
-      <w:lvlJc w:val="left"/>
-      <w:pPr>
-        <w:tabs>
-          <w:tab w:pos="2520" w:val="num"/>
-        </w:tabs>
-        <w:ind w:hanging="360" w:left="2520"/>
-      </w:pPr>
-      <w:rPr>
-        <w:rFonts w:ascii="OpenSymbol" w:cs="OpenSymbol" w:hAnsi="OpenSymbol" w:hint="default"/>
-      </w:rPr>
-    </w:lvl>
-    <w:lvl w:ilvl="6">
-      <w:start w:val="1"/>
-      <w:numFmt w:val="bullet"/>
-      <w:lvlText w:val=""/>
-      <w:lvlJc w:val="left"/>
-      <w:pPr>
-        <w:tabs>
-          <w:tab w:pos="2880" w:val="num"/>
-        </w:tabs>
-        <w:ind w:hanging="360" w:left="2880"/>
-      </w:pPr>
-      <w:rPr>
-        <w:rFonts w:ascii="Symbol" w:cs="Symbol" w:hAnsi="Symbol" w:hint="default"/>
-      </w:rPr>
-    </w:lvl>
-    <w:lvl w:ilvl="7">
-      <w:start w:val="1"/>
-      <w:numFmt w:val="bullet"/>
-      <w:lvlText w:val="◦"/>
-      <w:lvlJc w:val="left"/>
-      <w:pPr>
-        <w:tabs>
-          <w:tab w:pos="3240" w:val="num"/>
-        </w:tabs>
-        <w:ind w:hanging="360" w:left="3240"/>
-      </w:pPr>
-      <w:rPr>
-        <w:rFonts w:ascii="OpenSymbol" w:cs="OpenSymbol" w:hAnsi="OpenSymbol" w:hint="default"/>
-      </w:rPr>
-    </w:lvl>
-    <w:lvl w:ilvl="8">
-      <w:start w:val="1"/>
-      <w:numFmt w:val="bullet"/>
-      <w:lvlText w:val="▪"/>
-      <w:lvlJc w:val="left"/>
-      <w:pPr>
-        <w:tabs>
-          <w:tab w:pos="3600" w:val="num"/>
-        </w:tabs>
-        <w:ind w:hanging="360" w:left="3600"/>
-      </w:pPr>
-      <w:rPr>
-        <w:rFonts w:ascii="OpenSymbol" w:cs="OpenSymbol" w:hAnsi="OpenSymbol" w:hint="default"/>
-      </w:rPr>
-    </w:lvl>
-  </w:abstractNum>
-  <w:abstractNum w:abstractNumId="3">
-    <w:lvl w:ilvl="0">
-      <w:start w:val="1"/>
-      <w:numFmt w:val="bullet"/>
-      <w:lvlText w:val=""/>
-      <w:lvlJc w:val="left"/>
-      <w:pPr>
-        <w:tabs>
-          <w:tab w:pos="720" w:val="num"/>
-        </w:tabs>
-        <w:ind w:hanging="360" w:left="720"/>
-      </w:pPr>
-      <w:rPr>
-        <w:rFonts w:ascii="Symbol" w:cs="Symbol" w:hAnsi="Symbol" w:hint="default"/>
-      </w:rPr>
-    </w:lvl>
-    <w:lvl w:ilvl="1">
-      <w:start w:val="1"/>
-      <w:numFmt w:val="bullet"/>
-      <w:lvlText w:val="◦"/>
-      <w:lvlJc w:val="left"/>
-      <w:pPr>
-        <w:tabs>
-          <w:tab w:pos="1080" w:val="num"/>
-        </w:tabs>
-        <w:ind w:hanging="360" w:left="1080"/>
-      </w:pPr>
-      <w:rPr>
-        <w:rFonts w:ascii="OpenSymbol" w:cs="OpenSymbol" w:hAnsi="OpenSymbol" w:hint="default"/>
-      </w:rPr>
-    </w:lvl>
-    <w:lvl w:ilvl="2">
-      <w:start w:val="1"/>
-      <w:numFmt w:val="bullet"/>
-      <w:lvlText w:val="▪"/>
-      <w:lvlJc w:val="left"/>
-      <w:pPr>
-        <w:tabs>
-          <w:tab w:pos="1440" w:val="num"/>
-        </w:tabs>
-        <w:ind w:hanging="360" w:left="1440"/>
-      </w:pPr>
-      <w:rPr>
-        <w:rFonts w:ascii="OpenSymbol" w:cs="OpenSymbol" w:hAnsi="OpenSymbol" w:hint="default"/>
-      </w:rPr>
-    </w:lvl>
-    <w:lvl w:ilvl="3">
-      <w:start w:val="1"/>
-      <w:numFmt w:val="bullet"/>
-      <w:lvlText w:val=""/>
-      <w:lvlJc w:val="left"/>
-      <w:pPr>
-        <w:tabs>
-          <w:tab w:pos="1800" w:val="num"/>
-        </w:tabs>
-        <w:ind w:hanging="360" w:left="1800"/>
-      </w:pPr>
-      <w:rPr>
-        <w:rFonts w:ascii="Symbol" w:cs="Symbol" w:hAnsi="Symbol" w:hint="default"/>
-      </w:rPr>
-    </w:lvl>
-    <w:lvl w:ilvl="4">
-      <w:start w:val="1"/>
-      <w:numFmt w:val="bullet"/>
-      <w:lvlText w:val="◦"/>
-      <w:lvlJc w:val="left"/>
-      <w:pPr>
-        <w:tabs>
-          <w:tab w:pos="2160" w:val="num"/>
-        </w:tabs>
-        <w:ind w:hanging="360" w:left="2160"/>
-      </w:pPr>
-      <w:rPr>
-        <w:rFonts w:ascii="OpenSymbol" w:cs="OpenSymbol" w:hAnsi="OpenSymbol" w:hint="default"/>
-      </w:rPr>
-    </w:lvl>
-    <w:lvl w:ilvl="5">
-      <w:start w:val="1"/>
-      <w:numFmt w:val="bullet"/>
-      <w:lvlText w:val="▪"/>
-      <w:lvlJc w:val="left"/>
-      <w:pPr>
-        <w:tabs>
-          <w:tab w:pos="2520" w:val="num"/>
-        </w:tabs>
-        <w:ind w:hanging="360" w:left="2520"/>
-      </w:pPr>
-      <w:rPr>
-        <w:rFonts w:ascii="OpenSymbol" w:cs="OpenSymbol" w:hAnsi="OpenSymbol" w:hint="default"/>
-      </w:rPr>
-    </w:lvl>
-    <w:lvl w:ilvl="6">
-      <w:start w:val="1"/>
-      <w:numFmt w:val="bullet"/>
-      <w:lvlText w:val=""/>
-      <w:lvlJc w:val="left"/>
-      <w:pPr>
-        <w:tabs>
-          <w:tab w:pos="2880" w:val="num"/>
-        </w:tabs>
-        <w:ind w:hanging="360" w:left="2880"/>
-      </w:pPr>
-      <w:rPr>
-        <w:rFonts w:ascii="Symbol" w:cs="Symbol" w:hAnsi="Symbol" w:hint="default"/>
-      </w:rPr>
-    </w:lvl>
-    <w:lvl w:ilvl="7">
-      <w:start w:val="1"/>
-      <w:numFmt w:val="bullet"/>
-      <w:lvlText w:val="◦"/>
-      <w:lvlJc w:val="left"/>
-      <w:pPr>
-        <w:tabs>
-          <w:tab w:pos="3240" w:val="num"/>
-        </w:tabs>
-        <w:ind w:hanging="360" w:left="3240"/>
-      </w:pPr>
-      <w:rPr>
-        <w:rFonts w:ascii="OpenSymbol" w:cs="OpenSymbol" w:hAnsi="OpenSymbol" w:hint="default"/>
-      </w:rPr>
-    </w:lvl>
-    <w:lvl w:ilvl="8">
-      <w:start w:val="1"/>
-      <w:numFmt w:val="bullet"/>
-      <w:lvlText w:val="▪"/>
-      <w:lvlJc w:val="left"/>
-      <w:pPr>
-        <w:tabs>
-          <w:tab w:pos="3600" w:val="num"/>
-        </w:tabs>
-        <w:ind w:hanging="360" w:left="3600"/>
-      </w:pPr>
-      <w:rPr>
-        <w:rFonts w:ascii="OpenSymbol" w:cs="OpenSymbol" w:hAnsi="OpenSymbol" w:hint="default"/>
-      </w:rPr>
     </w:lvl>
   </w:abstractNum>
   <w:num w:numId="1">
@@ -3169,6 +2632,9 @@
   </w:num>
   <w:num w:numId="3">
     <w:abstractNumId w:val="3"/>
+  </w:num>
+  <w:num w:numId="4">
+    <w:abstractNumId w:val="4"/>
   </w:num>
 </w:numbering>
 </file>
@@ -3180,19 +2646,16 @@
     <w:next w:val="style0"/>
     <w:pPr>
       <w:widowControl/>
-      <w:shd w:fill="auto" w:val="clear"/>
-      <w:tabs/>
+      <w:shd w:fill="FFFFFF" w:val="clear"/>
       <w:suppressAutoHyphens w:val="true"/>
-      <w:kinsoku w:val="true"/>
-      <w:overflowPunct w:val="true"/>
-      <w:autoSpaceDE w:val="true"/>
+      <w:overflowPunct w:val="false"/>
       <w:spacing w:after="200" w:before="200" w:line="360" w:lineRule="auto"/>
       <w:contextualSpacing w:val="false"/>
       <w:jc w:val="both"/>
     </w:pPr>
     <w:rPr>
       <w:rFonts w:ascii="Calibri" w:cs="Tahoma" w:eastAsia="SimSun" w:hAnsi="Calibri"/>
-      <w:color w:val="auto"/>
+      <w:color w:val="00000A"/>
       <w:sz w:val="20"/>
       <w:szCs w:val="20"/>
       <w:lang w:bidi="ar-SA" w:eastAsia="en-US" w:val="en-IN"/>
@@ -3201,13 +2664,15 @@
   <w:style w:styleId="style1" w:type="paragraph">
     <w:name w:val="Überschrift 1"/>
     <w:basedOn w:val="style0"/>
-    <w:next w:val="style46"/>
+    <w:next w:val="style1"/>
     <w:pPr>
       <w:pBdr>
         <w:top w:color="4F81BD" w:space="0" w:sz="24" w:val="single"/>
         <w:left w:color="4F81BD" w:space="0" w:sz="24" w:val="single"/>
         <w:bottom w:color="4F81BD" w:space="0" w:sz="24" w:val="single"/>
+        <w:insideH w:color="4F81BD" w:space="0" w:sz="24" w:val="single"/>
         <w:right w:color="4F81BD" w:space="0" w:sz="24" w:val="single"/>
+        <w:insideV w:color="4F81BD" w:space="0" w:sz="24" w:val="single"/>
       </w:pBdr>
       <w:shd w:fill="4F81BD" w:val="clear"/>
       <w:spacing w:after="0" w:before="200"/>
@@ -3226,22 +2691,19 @@
   <w:style w:styleId="style2" w:type="paragraph">
     <w:name w:val="Überschrift 2"/>
     <w:basedOn w:val="style0"/>
-    <w:next w:val="style46"/>
+    <w:next w:val="style2"/>
     <w:pPr>
-      <w:numPr>
-        <w:ilvl w:val="1"/>
-        <w:numId w:val="1"/>
-      </w:numPr>
       <w:pBdr>
         <w:top w:color="DBE5F1" w:space="0" w:sz="24" w:val="single"/>
         <w:left w:color="DBE5F1" w:space="0" w:sz="24" w:val="single"/>
         <w:bottom w:color="DBE5F1" w:space="0" w:sz="24" w:val="single"/>
+        <w:insideH w:color="DBE5F1" w:space="0" w:sz="24" w:val="single"/>
         <w:right w:color="DBE5F1" w:space="0" w:sz="24" w:val="single"/>
+        <w:insideV w:color="DBE5F1" w:space="0" w:sz="24" w:val="single"/>
       </w:pBdr>
       <w:shd w:fill="DBE5F1" w:val="clear"/>
       <w:spacing w:after="0" w:before="200"/>
       <w:contextualSpacing w:val="false"/>
-      <w:outlineLvl w:val="1"/>
     </w:pPr>
     <w:rPr>
       <w:smallCaps/>
@@ -3253,20 +2715,19 @@
   <w:style w:styleId="style3" w:type="paragraph">
     <w:name w:val="Überschrift 3"/>
     <w:basedOn w:val="style0"/>
-    <w:next w:val="style46"/>
+    <w:next w:val="style3"/>
     <w:pPr>
-      <w:numPr>
-        <w:ilvl w:val="2"/>
-        <w:numId w:val="1"/>
-      </w:numPr>
       <w:pBdr>
+        <w:top w:val="none"/>
+        <w:left w:val="none"/>
         <w:bottom w:color="4F81BD" w:space="0" w:sz="2" w:val="single"/>
+        <w:insideH w:color="4F81BD" w:space="0" w:sz="2" w:val="single"/>
+        <w:right w:val="none"/>
+        <w:insideV w:val="none"/>
       </w:pBdr>
-      <w:shd w:fill="auto" w:val="clear"/>
-      <w:tabs/>
+      <w:shd w:fill="FFFFFF" w:val="clear"/>
       <w:spacing w:after="0" w:before="300"/>
       <w:contextualSpacing w:val="false"/>
-      <w:outlineLvl w:val="2"/>
     </w:pPr>
     <w:rPr>
       <w:caps/>
@@ -3279,19 +2740,18 @@
   <w:style w:styleId="style4" w:type="paragraph">
     <w:name w:val="Überschrift 4"/>
     <w:basedOn w:val="style0"/>
-    <w:next w:val="style46"/>
+    <w:next w:val="style4"/>
     <w:pPr>
-      <w:numPr>
-        <w:ilvl w:val="3"/>
-        <w:numId w:val="1"/>
-      </w:numPr>
       <w:pBdr>
         <w:top w:color="4F81BD" w:space="0" w:sz="6" w:val="dotted"/>
         <w:left w:color="4F81BD" w:space="0" w:sz="6" w:val="dotted"/>
+        <w:bottom w:val="none"/>
+        <w:insideH w:val="none"/>
+        <w:right w:val="none"/>
+        <w:insideV w:val="none"/>
       </w:pBdr>
       <w:spacing w:after="0" w:before="300"/>
       <w:contextualSpacing w:val="false"/>
-      <w:outlineLvl w:val="3"/>
     </w:pPr>
     <w:rPr>
       <w:caps/>
@@ -3304,18 +2764,18 @@
   <w:style w:styleId="style5" w:type="paragraph">
     <w:name w:val="Überschrift 5"/>
     <w:basedOn w:val="style0"/>
-    <w:next w:val="style46"/>
+    <w:next w:val="style5"/>
     <w:pPr>
-      <w:numPr>
-        <w:ilvl w:val="4"/>
-        <w:numId w:val="1"/>
-      </w:numPr>
       <w:pBdr>
+        <w:top w:val="none"/>
+        <w:left w:val="none"/>
         <w:bottom w:color="4F81BD" w:space="0" w:sz="6" w:val="single"/>
+        <w:insideH w:color="4F81BD" w:space="0" w:sz="6" w:val="single"/>
+        <w:right w:val="none"/>
+        <w:insideV w:val="none"/>
       </w:pBdr>
       <w:spacing w:after="0" w:before="300"/>
       <w:contextualSpacing w:val="false"/>
-      <w:outlineLvl w:val="4"/>
     </w:pPr>
     <w:rPr>
       <w:caps/>
@@ -3328,18 +2788,18 @@
   <w:style w:styleId="style6" w:type="paragraph">
     <w:name w:val="Überschrift 6"/>
     <w:basedOn w:val="style0"/>
-    <w:next w:val="style46"/>
+    <w:next w:val="style6"/>
     <w:pPr>
-      <w:numPr>
-        <w:ilvl w:val="5"/>
-        <w:numId w:val="1"/>
-      </w:numPr>
       <w:pBdr>
+        <w:top w:val="none"/>
+        <w:left w:val="none"/>
         <w:bottom w:color="4F81BD" w:space="0" w:sz="6" w:val="dotted"/>
+        <w:insideH w:color="4F81BD" w:space="0" w:sz="6" w:val="dotted"/>
+        <w:right w:val="none"/>
+        <w:insideV w:val="none"/>
       </w:pBdr>
       <w:spacing w:after="0" w:before="300"/>
       <w:contextualSpacing w:val="false"/>
-      <w:outlineLvl w:val="5"/>
     </w:pPr>
     <w:rPr>
       <w:caps/>
@@ -3352,15 +2812,10 @@
   <w:style w:styleId="style7" w:type="paragraph">
     <w:name w:val="Überschrift 7"/>
     <w:basedOn w:val="style0"/>
-    <w:next w:val="style46"/>
+    <w:next w:val="style7"/>
     <w:pPr>
-      <w:numPr>
-        <w:ilvl w:val="6"/>
-        <w:numId w:val="1"/>
-      </w:numPr>
       <w:spacing w:after="0" w:before="300"/>
       <w:contextualSpacing w:val="false"/>
-      <w:outlineLvl w:val="6"/>
     </w:pPr>
     <w:rPr>
       <w:caps/>
@@ -3373,15 +2828,10 @@
   <w:style w:styleId="style8" w:type="paragraph">
     <w:name w:val="Überschrift 8"/>
     <w:basedOn w:val="style0"/>
-    <w:next w:val="style46"/>
+    <w:next w:val="style8"/>
     <w:pPr>
-      <w:numPr>
-        <w:ilvl w:val="7"/>
-        <w:numId w:val="1"/>
-      </w:numPr>
       <w:spacing w:after="0" w:before="300"/>
       <w:contextualSpacing w:val="false"/>
-      <w:outlineLvl w:val="7"/>
     </w:pPr>
     <w:rPr>
       <w:caps/>
@@ -3393,15 +2843,10 @@
   <w:style w:styleId="style9" w:type="paragraph">
     <w:name w:val="Überschrift 9"/>
     <w:basedOn w:val="style0"/>
-    <w:next w:val="style46"/>
+    <w:next w:val="style9"/>
     <w:pPr>
-      <w:numPr>
-        <w:ilvl w:val="8"/>
-        <w:numId w:val="1"/>
-      </w:numPr>
       <w:spacing w:after="0" w:before="300"/>
       <w:contextualSpacing w:val="false"/>
-      <w:outlineLvl w:val="8"/>
     </w:pPr>
     <w:rPr>
       <w:i/>
@@ -3640,63 +3085,62 @@
     </w:rPr>
   </w:style>
   <w:style w:styleId="style37" w:type="character">
-    <w:name w:val="Fußnotenzeichen"/>
+    <w:name w:val="Fußnotenanker"/>
     <w:next w:val="style37"/>
-    <w:rPr/>
+    <w:rPr>
+      <w:vertAlign w:val="superscript"/>
+    </w:rPr>
   </w:style>
   <w:style w:styleId="style38" w:type="character">
-    <w:name w:val="Fußnotenanker"/>
+    <w:name w:val="Aufzählungszeichen"/>
     <w:next w:val="style38"/>
     <w:rPr>
+      <w:rFonts w:ascii="OpenSymbol" w:cs="OpenSymbol" w:eastAsia="OpenSymbol" w:hAnsi="OpenSymbol"/>
+    </w:rPr>
+  </w:style>
+  <w:style w:styleId="style39" w:type="character">
+    <w:name w:val="Endnotenanker"/>
+    <w:next w:val="style39"/>
+    <w:rPr>
       <w:vertAlign w:val="superscript"/>
     </w:rPr>
   </w:style>
-  <w:style w:styleId="style39" w:type="character">
-    <w:name w:val="Nummerierungszeichen"/>
-    <w:next w:val="style39"/>
-    <w:rPr/>
-  </w:style>
   <w:style w:styleId="style40" w:type="character">
-    <w:name w:val="Aufzählungszeichen"/>
+    <w:name w:val="Internetlink"/>
     <w:next w:val="style40"/>
-    <w:rPr>
-      <w:rFonts w:ascii="OpenSymbol" w:cs="OpenSymbol" w:eastAsia="OpenSymbol" w:hAnsi="OpenSymbol"/>
-    </w:rPr>
-  </w:style>
-  <w:style w:styleId="style41" w:type="character">
-    <w:name w:val="Endnotenanker"/>
-    <w:next w:val="style41"/>
-    <w:rPr>
-      <w:vertAlign w:val="superscript"/>
-    </w:rPr>
-  </w:style>
-  <w:style w:styleId="style42" w:type="character">
-    <w:name w:val="Endnotenzeichen"/>
-    <w:next w:val="style42"/>
-    <w:rPr/>
-  </w:style>
-  <w:style w:styleId="style43" w:type="character">
-    <w:name w:val="Internetlink"/>
-    <w:next w:val="style43"/>
     <w:rPr>
       <w:color w:val="000080"/>
       <w:u w:val="single"/>
       <w:lang w:bidi="de-DE" w:eastAsia="de-DE" w:val="de-DE"/>
     </w:rPr>
   </w:style>
-  <w:style w:styleId="style44" w:type="character">
+  <w:style w:styleId="style41" w:type="character">
     <w:name w:val="Besuchter Internetlink"/>
-    <w:next w:val="style44"/>
+    <w:next w:val="style41"/>
     <w:rPr>
       <w:color w:val="800000"/>
       <w:u w:val="single"/>
       <w:lang w:bidi="de-DE" w:eastAsia="de-DE" w:val="de-DE"/>
     </w:rPr>
   </w:style>
-  <w:style w:styleId="style45" w:type="paragraph">
+  <w:style w:styleId="style42" w:type="character">
+    <w:name w:val="ListLabel 1"/>
+    <w:next w:val="style42"/>
+    <w:rPr>
+      <w:rFonts w:cs="Symbol"/>
+    </w:rPr>
+  </w:style>
+  <w:style w:styleId="style43" w:type="character">
+    <w:name w:val="ListLabel 2"/>
+    <w:next w:val="style43"/>
+    <w:rPr>
+      <w:rFonts w:cs="OpenSymbol"/>
+    </w:rPr>
+  </w:style>
+  <w:style w:styleId="style44" w:type="paragraph">
     <w:name w:val="Überschrift"/>
     <w:basedOn w:val="style0"/>
-    <w:next w:val="style46"/>
+    <w:next w:val="style45"/>
     <w:pPr>
       <w:keepNext/>
       <w:spacing w:after="120" w:before="240"/>
@@ -3708,29 +3152,29 @@
       <w:szCs w:val="28"/>
     </w:rPr>
   </w:style>
-  <w:style w:styleId="style46" w:type="paragraph">
+  <w:style w:styleId="style45" w:type="paragraph">
     <w:name w:val="Textkörper"/>
     <w:basedOn w:val="style0"/>
-    <w:next w:val="style46"/>
+    <w:next w:val="style45"/>
     <w:pPr>
       <w:spacing w:after="120" w:before="0"/>
       <w:contextualSpacing w:val="false"/>
     </w:pPr>
     <w:rPr/>
   </w:style>
+  <w:style w:styleId="style46" w:type="paragraph">
+    <w:name w:val="Liste"/>
+    <w:basedOn w:val="style45"/>
+    <w:next w:val="style46"/>
+    <w:pPr/>
+    <w:rPr>
+      <w:rFonts w:ascii="Calibri" w:cs="Mangal" w:hAnsi="Calibri"/>
+    </w:rPr>
+  </w:style>
   <w:style w:styleId="style47" w:type="paragraph">
-    <w:name w:val="Liste"/>
-    <w:basedOn w:val="style46"/>
-    <w:next w:val="style47"/>
-    <w:pPr/>
-    <w:rPr>
-      <w:rFonts w:ascii="Calibri" w:cs="Mangal" w:hAnsi="Calibri"/>
-    </w:rPr>
-  </w:style>
-  <w:style w:styleId="style48" w:type="paragraph">
     <w:name w:val="Beschriftung"/>
     <w:basedOn w:val="style0"/>
-    <w:next w:val="style48"/>
+    <w:next w:val="style47"/>
     <w:pPr>
       <w:suppressLineNumbers/>
       <w:spacing w:after="120" w:before="120"/>
@@ -3744,10 +3188,10 @@
       <w:szCs w:val="24"/>
     </w:rPr>
   </w:style>
-  <w:style w:styleId="style49" w:type="paragraph">
+  <w:style w:styleId="style48" w:type="paragraph">
     <w:name w:val="Verzeichnis"/>
     <w:basedOn w:val="style0"/>
-    <w:next w:val="style49"/>
+    <w:next w:val="style48"/>
     <w:pPr>
       <w:suppressLineNumbers/>
     </w:pPr>
@@ -3755,10 +3199,10 @@
       <w:rFonts w:ascii="Calibri" w:cs="Mangal" w:hAnsi="Calibri"/>
     </w:rPr>
   </w:style>
-  <w:style w:styleId="style50" w:type="paragraph">
+  <w:style w:styleId="style49" w:type="paragraph">
     <w:name w:val="Titel"/>
     <w:basedOn w:val="style0"/>
-    <w:next w:val="style51"/>
+    <w:next w:val="style49"/>
     <w:pPr>
       <w:spacing w:after="200" w:before="720"/>
       <w:contextualSpacing w:val="false"/>
@@ -3774,10 +3218,10 @@
       <w:szCs w:val="52"/>
     </w:rPr>
   </w:style>
-  <w:style w:styleId="style51" w:type="paragraph">
+  <w:style w:styleId="style50" w:type="paragraph">
     <w:name w:val="Untertitel"/>
     <w:basedOn w:val="style0"/>
-    <w:next w:val="style46"/>
+    <w:next w:val="style50"/>
     <w:pPr>
       <w:spacing w:after="1000" w:before="200" w:line="100" w:lineRule="atLeast"/>
       <w:contextualSpacing w:val="false"/>
@@ -3793,10 +3237,10 @@
       <w:szCs w:val="24"/>
     </w:rPr>
   </w:style>
-  <w:style w:styleId="style52" w:type="paragraph">
+  <w:style w:styleId="style51" w:type="paragraph">
     <w:name w:val="caption"/>
     <w:basedOn w:val="style0"/>
-    <w:next w:val="style52"/>
+    <w:next w:val="style51"/>
     <w:pPr/>
     <w:rPr>
       <w:b/>
@@ -3806,43 +3250,47 @@
       <w:szCs w:val="16"/>
     </w:rPr>
   </w:style>
-  <w:style w:styleId="style53" w:type="paragraph">
+  <w:style w:styleId="style52" w:type="paragraph">
     <w:name w:val="No Spacing"/>
     <w:basedOn w:val="style0"/>
-    <w:next w:val="style53"/>
+    <w:next w:val="style52"/>
     <w:pPr>
       <w:spacing w:after="0" w:before="0" w:line="100" w:lineRule="atLeast"/>
       <w:contextualSpacing w:val="false"/>
     </w:pPr>
     <w:rPr/>
   </w:style>
-  <w:style w:styleId="style54" w:type="paragraph">
+  <w:style w:styleId="style53" w:type="paragraph">
     <w:name w:val="List Paragraph"/>
     <w:basedOn w:val="style0"/>
-    <w:next w:val="style54"/>
+    <w:next w:val="style53"/>
     <w:pPr>
       <w:ind w:hanging="0" w:left="720" w:right="0"/>
     </w:pPr>
     <w:rPr/>
   </w:style>
-  <w:style w:styleId="style55" w:type="paragraph">
+  <w:style w:styleId="style54" w:type="paragraph">
     <w:name w:val="Quote"/>
     <w:basedOn w:val="style0"/>
-    <w:next w:val="style55"/>
+    <w:next w:val="style54"/>
     <w:pPr/>
     <w:rPr>
       <w:i/>
       <w:iCs/>
     </w:rPr>
   </w:style>
-  <w:style w:styleId="style56" w:type="paragraph">
+  <w:style w:styleId="style55" w:type="paragraph">
     <w:name w:val="Intense Quote"/>
     <w:basedOn w:val="style0"/>
-    <w:next w:val="style56"/>
+    <w:next w:val="style55"/>
     <w:pPr>
       <w:pBdr>
         <w:top w:color="4F81BD" w:space="0" w:sz="4" w:val="single"/>
         <w:left w:color="4F81BD" w:space="0" w:sz="4" w:val="single"/>
+        <w:bottom w:val="none"/>
+        <w:insideH w:val="none"/>
+        <w:right w:val="none"/>
+        <w:insideV w:val="none"/>
       </w:pBdr>
       <w:spacing w:after="0" w:before="200"/>
       <w:ind w:hanging="0" w:left="1296" w:right="1152"/>
@@ -3855,10 +3303,10 @@
       <w:color w:val="4F81BD"/>
     </w:rPr>
   </w:style>
-  <w:style w:styleId="style57" w:type="paragraph">
+  <w:style w:styleId="style56" w:type="paragraph">
     <w:name w:val="Inhaltsverzeichnis Überschrift"/>
     <w:basedOn w:val="style1"/>
-    <w:next w:val="style57"/>
+    <w:next w:val="style56"/>
     <w:pPr>
       <w:suppressLineNumbers/>
     </w:pPr>
@@ -3870,19 +3318,19 @@
       <w:lang w:bidi="en-US"/>
     </w:rPr>
   </w:style>
-  <w:style w:styleId="style58" w:type="paragraph">
+  <w:style w:styleId="style57" w:type="paragraph">
     <w:name w:val="Tabellen Inhalt"/>
     <w:basedOn w:val="style0"/>
-    <w:next w:val="style58"/>
+    <w:next w:val="style57"/>
     <w:pPr>
       <w:suppressLineNumbers/>
     </w:pPr>
     <w:rPr/>
   </w:style>
-  <w:style w:styleId="style59" w:type="paragraph">
+  <w:style w:styleId="style58" w:type="paragraph">
     <w:name w:val="Kopfzeile"/>
     <w:basedOn w:val="style0"/>
-    <w:next w:val="style59"/>
+    <w:next w:val="style58"/>
     <w:pPr>
       <w:suppressLineNumbers/>
       <w:tabs>
@@ -3892,17 +3340,17 @@
     </w:pPr>
     <w:rPr/>
   </w:style>
-  <w:style w:styleId="style60" w:type="paragraph">
+  <w:style w:styleId="style59" w:type="paragraph">
     <w:name w:val="Tabelle"/>
-    <w:basedOn w:val="style48"/>
-    <w:next w:val="style60"/>
+    <w:basedOn w:val="style47"/>
+    <w:next w:val="style59"/>
     <w:pPr/>
     <w:rPr/>
   </w:style>
-  <w:style w:styleId="style61" w:type="paragraph">
+  <w:style w:styleId="style60" w:type="paragraph">
     <w:name w:val="Tabellen Überschrift"/>
-    <w:basedOn w:val="style58"/>
-    <w:next w:val="style61"/>
+    <w:basedOn w:val="style57"/>
+    <w:next w:val="style60"/>
     <w:pPr>
       <w:suppressLineNumbers/>
       <w:jc w:val="center"/>
@@ -3912,10 +3360,10 @@
       <w:bCs/>
     </w:rPr>
   </w:style>
-  <w:style w:styleId="style62" w:type="paragraph">
+  <w:style w:styleId="style61" w:type="paragraph">
     <w:name w:val="Fußzeile"/>
     <w:basedOn w:val="style0"/>
-    <w:next w:val="style62"/>
+    <w:next w:val="style61"/>
     <w:pPr>
       <w:suppressLineNumbers/>
       <w:tabs>
@@ -3925,23 +3373,23 @@
     </w:pPr>
     <w:rPr/>
   </w:style>
+  <w:style w:styleId="style62" w:type="paragraph">
+    <w:name w:val="Unterschrift"/>
+    <w:basedOn w:val="style0"/>
+    <w:next w:val="style62"/>
+    <w:pPr>
+      <w:suppressLineNumbers/>
+    </w:pPr>
+    <w:rPr>
+      <w:sz w:val="40"/>
+    </w:rPr>
+  </w:style>
   <w:style w:styleId="style63" w:type="paragraph">
-    <w:name w:val="Unterschrift"/>
+    <w:name w:val="Fußnote"/>
     <w:basedOn w:val="style0"/>
     <w:next w:val="style63"/>
     <w:pPr>
       <w:suppressLineNumbers/>
-    </w:pPr>
-    <w:rPr>
-      <w:sz w:val="40"/>
-    </w:rPr>
-  </w:style>
-  <w:style w:styleId="style64" w:type="paragraph">
-    <w:name w:val="Fußnote"/>
-    <w:basedOn w:val="style0"/>
-    <w:next w:val="style64"/>
-    <w:pPr>
-      <w:suppressLineNumbers/>
       <w:ind w:hanging="283" w:left="283" w:right="0"/>
     </w:pPr>
     <w:rPr>
@@ -3950,10 +3398,10 @@
       <w:szCs w:val="20"/>
     </w:rPr>
   </w:style>
-  <w:style w:styleId="style65" w:type="paragraph">
+  <w:style w:styleId="style64" w:type="paragraph">
     <w:name w:val="Listeninhalt"/>
     <w:basedOn w:val="style0"/>
-    <w:next w:val="style65"/>
+    <w:next w:val="style64"/>
     <w:pPr>
       <w:ind w:hanging="0" w:left="567" w:right="0"/>
     </w:pPr>

</xml_diff>

<commit_message>
[3435790] - Anmerkungen von Anja eingefügt und Anja als Teilnehmer hinzugefügt
</commit_message>
<xml_diff>
--- a/doc/Konzept.docx
+++ b/doc/Konzept.docx
@@ -4,7 +4,7 @@
   <w:body>
     <w:p>
       <w:pPr>
-        <w:pStyle w:val="style62"/>
+        <w:pStyle w:val="style65"/>
         <w:spacing w:after="85" w:before="198"/>
         <w:contextualSpacing w:val="false"/>
         <w:jc w:val="center"/>
@@ -15,7 +15,7 @@
     </w:p>
     <w:p>
       <w:pPr>
-        <w:pStyle w:val="style62"/>
+        <w:pStyle w:val="style65"/>
         <w:spacing w:after="85" w:before="198"/>
         <w:contextualSpacing w:val="false"/>
         <w:jc w:val="center"/>
@@ -30,7 +30,7 @@
     </w:p>
     <w:p>
       <w:pPr>
-        <w:pStyle w:val="style62"/>
+        <w:pStyle w:val="style65"/>
         <w:jc w:val="center"/>
       </w:pPr>
       <w:r>
@@ -39,7 +39,7 @@
     </w:p>
     <w:p>
       <w:pPr>
-        <w:pStyle w:val="style62"/>
+        <w:pStyle w:val="style65"/>
         <w:jc w:val="center"/>
       </w:pPr>
       <w:r>
@@ -56,7 +56,7 @@
     </w:p>
     <w:p>
       <w:pPr>
-        <w:pStyle w:val="style62"/>
+        <w:pStyle w:val="style65"/>
         <w:jc w:val="center"/>
       </w:pPr>
       <w:r>
@@ -65,7 +65,7 @@
     </w:p>
     <w:p>
       <w:pPr>
-        <w:pStyle w:val="style62"/>
+        <w:pStyle w:val="style65"/>
         <w:jc w:val="center"/>
       </w:pPr>
       <w:r>
@@ -82,7 +82,7 @@
     </w:p>
     <w:p>
       <w:pPr>
-        <w:pStyle w:val="style62"/>
+        <w:pStyle w:val="style65"/>
         <w:spacing w:line="100" w:lineRule="atLeast"/>
         <w:jc w:val="center"/>
       </w:pPr>
@@ -95,12 +95,30 @@
           <w:szCs w:val="24"/>
           <w:lang w:val="de-DE"/>
         </w:rPr>
+        <w:t>Anja Wipfler ()</w:t>
+      </w:r>
+    </w:p>
+    <w:p>
+      <w:pPr>
+        <w:pStyle w:val="style65"/>
+        <w:spacing w:line="100" w:lineRule="atLeast"/>
+        <w:jc w:val="center"/>
+      </w:pPr>
+      <w:r>
+        <w:rPr>
+          <w:rFonts w:ascii="FreeSans" w:hAnsi="FreeSans"/>
+          <w:b w:val="false"/>
+          <w:bCs w:val="false"/>
+          <w:sz w:val="24"/>
+          <w:szCs w:val="24"/>
+          <w:lang w:val="de-DE"/>
+        </w:rPr>
         <w:t>Kai Dethlof ()</w:t>
       </w:r>
     </w:p>
     <w:p>
       <w:pPr>
-        <w:pStyle w:val="style62"/>
+        <w:pStyle w:val="style65"/>
         <w:spacing w:line="100" w:lineRule="atLeast"/>
         <w:jc w:val="center"/>
       </w:pPr>
@@ -113,8 +131,15 @@
           <w:szCs w:val="24"/>
           <w:lang w:val="de-DE"/>
         </w:rPr>
-        <w:t>Christan Dittberner (</w:t>
-      </w:r>
+        <w:t>Christan Dittberner (220945)</w:t>
+      </w:r>
+    </w:p>
+    <w:p>
+      <w:pPr>
+        <w:pStyle w:val="style65"/>
+        <w:spacing w:line="100" w:lineRule="atLeast"/>
+        <w:jc w:val="center"/>
+      </w:pPr>
       <w:r>
         <w:rPr>
           <w:rFonts w:ascii="FreeSans" w:hAnsi="FreeSans"/>
@@ -124,41 +149,22 @@
           <w:szCs w:val="24"/>
           <w:lang w:val="de-DE"/>
         </w:rPr>
-        <w:t>220945</w:t>
-      </w:r>
-      <w:r>
-        <w:rPr>
-          <w:rFonts w:ascii="FreeSans" w:hAnsi="FreeSans"/>
-          <w:b w:val="false"/>
-          <w:bCs w:val="false"/>
-          <w:sz w:val="24"/>
-          <w:szCs w:val="24"/>
-          <w:lang w:val="de-DE"/>
-        </w:rPr>
-        <w:t>)</w:t>
-      </w:r>
-    </w:p>
-    <w:p>
-      <w:pPr>
-        <w:pStyle w:val="style62"/>
+        <w:t>Lennart Schwahn (221546)</w:t>
+      </w:r>
+    </w:p>
+    <w:p>
+      <w:pPr>
+        <w:pStyle w:val="style65"/>
         <w:spacing w:line="100" w:lineRule="atLeast"/>
         <w:jc w:val="center"/>
       </w:pPr>
       <w:r>
-        <w:rPr>
-          <w:rFonts w:ascii="FreeSans" w:hAnsi="FreeSans"/>
-          <w:b w:val="false"/>
-          <w:bCs w:val="false"/>
-          <w:sz w:val="24"/>
-          <w:szCs w:val="24"/>
-          <w:lang w:val="de-DE"/>
-        </w:rPr>
-        <w:t>Lennart Schwahn (221546)</w:t>
-      </w:r>
-    </w:p>
-    <w:p>
-      <w:pPr>
-        <w:pStyle w:val="style62"/>
+        <w:rPr/>
+      </w:r>
+    </w:p>
+    <w:p>
+      <w:pPr>
+        <w:pStyle w:val="style65"/>
         <w:spacing w:line="100" w:lineRule="atLeast"/>
         <w:jc w:val="center"/>
       </w:pPr>
@@ -168,7 +174,7 @@
     </w:p>
     <w:p>
       <w:pPr>
-        <w:pStyle w:val="style62"/>
+        <w:pStyle w:val="style65"/>
         <w:spacing w:line="100" w:lineRule="atLeast"/>
         <w:jc w:val="center"/>
       </w:pPr>
@@ -178,7 +184,7 @@
     </w:p>
     <w:p>
       <w:pPr>
-        <w:pStyle w:val="style62"/>
+        <w:pStyle w:val="style65"/>
         <w:spacing w:line="100" w:lineRule="atLeast"/>
         <w:jc w:val="center"/>
       </w:pPr>
@@ -188,7 +194,7 @@
     </w:p>
     <w:p>
       <w:pPr>
-        <w:pStyle w:val="style62"/>
+        <w:pStyle w:val="style65"/>
         <w:spacing w:line="100" w:lineRule="atLeast"/>
         <w:jc w:val="center"/>
       </w:pPr>
@@ -198,7 +204,7 @@
     </w:p>
     <w:p>
       <w:pPr>
-        <w:pStyle w:val="style62"/>
+        <w:pStyle w:val="style65"/>
         <w:spacing w:line="100" w:lineRule="atLeast"/>
         <w:jc w:val="center"/>
       </w:pPr>
@@ -208,7 +214,7 @@
     </w:p>
     <w:p>
       <w:pPr>
-        <w:pStyle w:val="style62"/>
+        <w:pStyle w:val="style65"/>
         <w:spacing w:line="100" w:lineRule="atLeast"/>
         <w:jc w:val="center"/>
       </w:pPr>
@@ -218,7 +224,7 @@
     </w:p>
     <w:p>
       <w:pPr>
-        <w:pStyle w:val="style62"/>
+        <w:pStyle w:val="style65"/>
         <w:spacing w:line="100" w:lineRule="atLeast"/>
         <w:jc w:val="center"/>
       </w:pPr>
@@ -228,7 +234,7 @@
     </w:p>
     <w:p>
       <w:pPr>
-        <w:pStyle w:val="style62"/>
+        <w:pStyle w:val="style65"/>
         <w:spacing w:line="100" w:lineRule="atLeast"/>
         <w:jc w:val="center"/>
       </w:pPr>
@@ -238,7 +244,7 @@
     </w:p>
     <w:p>
       <w:pPr>
-        <w:pStyle w:val="style62"/>
+        <w:pStyle w:val="style65"/>
         <w:spacing w:line="100" w:lineRule="atLeast"/>
         <w:jc w:val="center"/>
       </w:pPr>
@@ -248,87 +254,11 @@
     </w:p>
     <w:p>
       <w:pPr>
-        <w:pStyle w:val="style62"/>
-        <w:spacing w:line="100" w:lineRule="atLeast"/>
-        <w:jc w:val="center"/>
-      </w:pPr>
-      <w:r>
-        <w:rPr/>
-      </w:r>
-    </w:p>
-    <w:p>
-      <w:pPr>
-        <w:pStyle w:val="style62"/>
-        <w:spacing w:line="100" w:lineRule="atLeast"/>
-        <w:jc w:val="center"/>
-      </w:pPr>
-      <w:r>
-        <w:rPr/>
-      </w:r>
-    </w:p>
-    <w:p>
-      <w:pPr>
-        <w:pStyle w:val="style62"/>
-        <w:spacing w:line="100" w:lineRule="atLeast"/>
-        <w:jc w:val="center"/>
-      </w:pPr>
-      <w:r>
-        <w:rPr/>
-      </w:r>
-    </w:p>
-    <w:p>
-      <w:pPr>
-        <w:pStyle w:val="style62"/>
-        <w:spacing w:line="100" w:lineRule="atLeast"/>
-        <w:jc w:val="center"/>
-      </w:pPr>
-      <w:r>
-        <w:rPr/>
-      </w:r>
-    </w:p>
-    <w:p>
-      <w:pPr>
-        <w:pStyle w:val="style62"/>
-        <w:spacing w:line="100" w:lineRule="atLeast"/>
-        <w:jc w:val="center"/>
-      </w:pPr>
-      <w:r>
-        <w:rPr/>
-      </w:r>
-    </w:p>
-    <w:p>
-      <w:pPr>
-        <w:pStyle w:val="style62"/>
-        <w:spacing w:line="100" w:lineRule="atLeast"/>
-        <w:jc w:val="center"/>
-      </w:pPr>
-      <w:r>
-        <w:rPr/>
-      </w:r>
-    </w:p>
-    <w:p>
-      <w:pPr>
-        <w:pStyle w:val="style62"/>
-        <w:spacing w:line="100" w:lineRule="atLeast"/>
-        <w:jc w:val="center"/>
-      </w:pPr>
-      <w:r>
-        <w:rPr/>
-      </w:r>
-    </w:p>
-    <w:p>
-      <w:pPr>
-        <w:pStyle w:val="style62"/>
-        <w:spacing w:line="100" w:lineRule="atLeast"/>
-        <w:jc w:val="center"/>
-      </w:pPr>
-      <w:r>
-        <w:rPr/>
-      </w:r>
-    </w:p>
-    <w:p>
-      <w:pPr>
         <w:pStyle w:val="style1"/>
+        <w:numPr>
+          <w:ilvl w:val="0"/>
+          <w:numId w:val="1"/>
+        </w:numPr>
       </w:pPr>
       <w:r>
         <w:rPr>
@@ -343,7 +273,7 @@
     </w:p>
     <w:p>
       <w:pPr>
-        <w:pStyle w:val="style45"/>
+        <w:pStyle w:val="style48"/>
       </w:pPr>
       <w:r>
         <w:rPr>
@@ -361,7 +291,7 @@
         <w:pStyle w:val="style2"/>
         <w:numPr>
           <w:ilvl w:val="1"/>
-          <w:numId w:val="1"/>
+          <w:numId w:val="2"/>
         </w:numPr>
       </w:pPr>
       <w:r>
@@ -377,7 +307,7 @@
     </w:p>
     <w:p>
       <w:pPr>
-        <w:pStyle w:val="style45"/>
+        <w:pStyle w:val="style48"/>
       </w:pPr>
       <w:r>
         <w:rPr>
@@ -395,7 +325,7 @@
         <w:pStyle w:val="style2"/>
         <w:numPr>
           <w:ilvl w:val="1"/>
-          <w:numId w:val="1"/>
+          <w:numId w:val="2"/>
         </w:numPr>
       </w:pPr>
       <w:r>
@@ -411,7 +341,7 @@
     </w:p>
     <w:p>
       <w:pPr>
-        <w:pStyle w:val="style45"/>
+        <w:pStyle w:val="style48"/>
       </w:pPr>
       <w:r>
         <w:rPr>
@@ -429,7 +359,7 @@
         <w:pStyle w:val="style2"/>
         <w:numPr>
           <w:ilvl w:val="1"/>
-          <w:numId w:val="1"/>
+          <w:numId w:val="2"/>
         </w:numPr>
       </w:pPr>
       <w:r>
@@ -448,364 +378,218 @@
         <w:pStyle w:val="style3"/>
         <w:numPr>
           <w:ilvl w:val="2"/>
-          <w:numId w:val="1"/>
-        </w:numPr>
-      </w:pPr>
-      <w:r>
-        <w:rPr>
-          <w:b w:val="false"/>
-          <w:bCs w:val="false"/>
-          <w:sz w:val="24"/>
-          <w:szCs w:val="24"/>
-          <w:lang w:val="de-DE"/>
-        </w:rPr>
-        <w:t>Muss – Inhalte, die zwingend umzusetzen sind</w:t>
-      </w:r>
-    </w:p>
-    <w:p>
-      <w:pPr>
-        <w:pStyle w:val="style45"/>
-      </w:pPr>
-      <w:r>
-        <w:rPr>
-          <w:b w:val="false"/>
-          <w:bCs w:val="false"/>
-          <w:sz w:val="24"/>
-          <w:szCs w:val="24"/>
-          <w:lang w:val="de-DE"/>
-        </w:rPr>
-        <w:t>Damit ein Anwender eine Anzeige aufgeben kann ist eine Registrierung auf der Webseite erforderlich. Das Durchsuchen von Anzeigen ist auch ohne Registrierung möglich, allerdings kann in diesem Fall kein Kontakt zu der Person welche die Anzeige eröffnet hat erfolgen. Dies ist erst nach einer Registrierung möglich. Die Webseite muss also eine kleine Benutzerverwaltung enthalten.</w:t>
-      </w:r>
-    </w:p>
-    <w:p>
-      <w:pPr>
-        <w:pStyle w:val="style45"/>
-      </w:pPr>
-      <w:r>
-        <w:rPr>
-          <w:b w:val="false"/>
-          <w:bCs w:val="false"/>
-          <w:sz w:val="24"/>
-          <w:szCs w:val="24"/>
-          <w:lang w:val="de-DE"/>
-        </w:rPr>
-        <w:t xml:space="preserve">Beim Eröffnen einer Anzeige wird zu aller erst zwischen Gesuchen und Angeboten unterschieden. Anschließend werden in Formularen Detailinformationen zu der Anzeige abgefragt: </w:t>
-      </w:r>
-    </w:p>
-    <w:p>
-      <w:pPr>
-        <w:pStyle w:val="style45"/>
-        <w:numPr>
-          <w:ilvl w:val="0"/>
           <w:numId w:val="2"/>
         </w:numPr>
-        <w:spacing w:line="100" w:lineRule="atLeast"/>
-      </w:pPr>
-      <w:r>
-        <w:rPr>
-          <w:b w:val="false"/>
-          <w:bCs w:val="false"/>
-          <w:sz w:val="24"/>
-          <w:szCs w:val="24"/>
-          <w:lang w:val="de-DE"/>
-        </w:rPr>
-        <w:t>Adresse</w:t>
-      </w:r>
-    </w:p>
-    <w:p>
-      <w:pPr>
-        <w:pStyle w:val="style45"/>
-        <w:numPr>
-          <w:ilvl w:val="0"/>
-          <w:numId w:val="2"/>
-        </w:numPr>
-        <w:spacing w:line="100" w:lineRule="atLeast"/>
-      </w:pPr>
-      <w:r>
-        <w:rPr>
-          <w:b w:val="false"/>
-          <w:bCs w:val="false"/>
-          <w:sz w:val="24"/>
-          <w:szCs w:val="24"/>
-          <w:lang w:val="de-DE"/>
-        </w:rPr>
-        <w:t>Zimmergröße</w:t>
-      </w:r>
-    </w:p>
-    <w:p>
-      <w:pPr>
-        <w:pStyle w:val="style45"/>
-        <w:numPr>
-          <w:ilvl w:val="0"/>
-          <w:numId w:val="2"/>
-        </w:numPr>
-        <w:spacing w:line="100" w:lineRule="atLeast"/>
-      </w:pPr>
-      <w:r>
-        <w:rPr>
-          <w:b w:val="false"/>
-          <w:bCs w:val="false"/>
-          <w:sz w:val="24"/>
-          <w:szCs w:val="24"/>
-          <w:lang w:val="de-DE"/>
-        </w:rPr>
-        <w:t>Anzahl Mitbewohner</w:t>
-      </w:r>
-    </w:p>
-    <w:p>
-      <w:pPr>
-        <w:pStyle w:val="style45"/>
-        <w:numPr>
-          <w:ilvl w:val="0"/>
-          <w:numId w:val="2"/>
-        </w:numPr>
-        <w:spacing w:line="100" w:lineRule="atLeast"/>
-      </w:pPr>
-      <w:r>
-        <w:rPr>
-          <w:b w:val="false"/>
-          <w:bCs w:val="false"/>
-          <w:sz w:val="24"/>
-          <w:szCs w:val="24"/>
-          <w:lang w:val="de-DE"/>
-        </w:rPr>
-        <w:t>Art der Wohngemeinschaft</w:t>
-      </w:r>
-    </w:p>
-    <w:p>
-      <w:pPr>
-        <w:pStyle w:val="style45"/>
-        <w:numPr>
-          <w:ilvl w:val="0"/>
-          <w:numId w:val="2"/>
-        </w:numPr>
-        <w:spacing w:line="100" w:lineRule="atLeast"/>
-      </w:pPr>
-      <w:r>
-        <w:rPr>
-          <w:b w:val="false"/>
-          <w:bCs w:val="false"/>
-          <w:sz w:val="24"/>
-          <w:szCs w:val="24"/>
-          <w:lang w:val="de-DE"/>
-        </w:rPr>
-        <w:t>Mietepreis (+ Nebenkosten)</w:t>
-      </w:r>
-    </w:p>
-    <w:p>
-      <w:pPr>
-        <w:pStyle w:val="style45"/>
-        <w:numPr>
-          <w:ilvl w:val="0"/>
-          <w:numId w:val="2"/>
-        </w:numPr>
-        <w:spacing w:line="100" w:lineRule="atLeast"/>
-      </w:pPr>
-      <w:r>
-        <w:rPr>
-          <w:b w:val="false"/>
-          <w:bCs w:val="false"/>
-          <w:sz w:val="24"/>
-          <w:szCs w:val="24"/>
-          <w:lang w:val="de-DE"/>
-        </w:rPr>
-        <w:t>Datum ab dem das Zimmer verfügbar ist (ggf. auch ein „bis“-Datum)</w:t>
-      </w:r>
-    </w:p>
-    <w:p>
-      <w:pPr>
-        <w:pStyle w:val="style45"/>
-        <w:numPr>
-          <w:ilvl w:val="0"/>
-          <w:numId w:val="2"/>
-        </w:numPr>
-        <w:spacing w:line="100" w:lineRule="atLeast"/>
-      </w:pPr>
-      <w:r>
-        <w:rPr>
-          <w:b w:val="false"/>
-          <w:bCs w:val="false"/>
-          <w:sz w:val="24"/>
-          <w:szCs w:val="24"/>
-          <w:lang w:val="de-DE"/>
-        </w:rPr>
-        <w:t>Detailinformationen (Freitextfeld)</w:t>
-      </w:r>
-    </w:p>
-    <w:p>
-      <w:pPr>
-        <w:pStyle w:val="style45"/>
-        <w:numPr>
-          <w:ilvl w:val="0"/>
-          <w:numId w:val="2"/>
-        </w:numPr>
-        <w:spacing w:line="100" w:lineRule="atLeast"/>
-      </w:pPr>
-      <w:r>
-        <w:rPr>
-          <w:b w:val="false"/>
-          <w:bCs w:val="false"/>
-          <w:sz w:val="24"/>
-          <w:szCs w:val="24"/>
-          <w:lang w:val="de-DE"/>
-        </w:rPr>
-        <w:t>…</w:t>
-      </w:r>
-    </w:p>
-    <w:p>
-      <w:pPr>
-        <w:pStyle w:val="style45"/>
-        <w:spacing w:line="360" w:lineRule="auto"/>
-      </w:pPr>
-      <w:r>
-        <w:rPr>
-          <w:b w:val="false"/>
-          <w:bCs w:val="false"/>
-          <w:sz w:val="24"/>
-          <w:szCs w:val="24"/>
-          <w:lang w:val="de-DE"/>
-        </w:rPr>
-        <w:t xml:space="preserve">Jede neu aufgegebene Anzeige erhält automatisch eine eindeutige ID. Die Seite ermöglicht über ein „Schnellsuchfeld“ direkt über diese ID Anzeigen aufzurufen. Darüber hinaus haben Zimmersuchende und -bietende natürlich die Möglichkeit über eine Suchmaske mittels detaillierten Angaben Anzeigen zu finden. Diese Suchmaske liefert eine Liste aller getroffenen Ergebnisse zurück, welche in Form eines XML-Dokuments exportiert werden kann. </w:t>
-      </w:r>
-    </w:p>
-    <w:p>
-      <w:pPr>
-        <w:pStyle w:val="style45"/>
-        <w:spacing w:line="360" w:lineRule="auto"/>
-      </w:pPr>
-      <w:r>
-        <w:rPr>
-          <w:b w:val="false"/>
-          <w:bCs w:val="false"/>
-          <w:sz w:val="24"/>
-          <w:szCs w:val="24"/>
-          <w:lang w:val="de-DE"/>
-        </w:rPr>
-        <w:t>Selbstverständlich enthält die Webseite auch ein Impressum sowie ein Kontaktformular.</w:t>
-      </w:r>
-    </w:p>
-    <w:p>
-      <w:pPr>
-        <w:pStyle w:val="style3"/>
-        <w:numPr>
-          <w:ilvl w:val="2"/>
-          <w:numId w:val="1"/>
-        </w:numPr>
-      </w:pPr>
-      <w:r>
-        <w:rPr>
-          <w:b w:val="false"/>
-          <w:bCs w:val="false"/>
-          <w:sz w:val="24"/>
-          <w:szCs w:val="24"/>
-          <w:lang w:val="de-DE"/>
-        </w:rPr>
-        <w:t>Kann – Inhalte, die nicht zwingend umzusetzen sind</w:t>
-      </w:r>
-    </w:p>
-    <w:p>
-      <w:pPr>
-        <w:pStyle w:val="style45"/>
-        <w:spacing w:line="360" w:lineRule="auto"/>
-      </w:pPr>
-      <w:r>
-        <w:rPr>
-          <w:b w:val="false"/>
-          <w:bCs w:val="false"/>
-          <w:sz w:val="24"/>
-          <w:szCs w:val="24"/>
-          <w:lang w:val="de-DE"/>
-        </w:rPr>
-        <w:t>Im Folgenden Inhalte, die als optional definiert sind:</w:t>
-      </w:r>
-    </w:p>
-    <w:p>
-      <w:pPr>
-        <w:pStyle w:val="style45"/>
+      </w:pPr>
+      <w:r>
+        <w:rPr>
+          <w:b w:val="false"/>
+          <w:bCs w:val="false"/>
+          <w:sz w:val="24"/>
+          <w:szCs w:val="24"/>
+          <w:lang w:val="de-DE"/>
+        </w:rPr>
+        <w:t>Muss – Inhalte, die zwingend umzusetzen sind</w:t>
+      </w:r>
+    </w:p>
+    <w:p>
+      <w:pPr>
+        <w:pStyle w:val="style48"/>
+      </w:pPr>
+      <w:r>
+        <w:rPr>
+          <w:b w:val="false"/>
+          <w:bCs w:val="false"/>
+          <w:sz w:val="24"/>
+          <w:szCs w:val="24"/>
+          <w:lang w:val="de-DE"/>
+        </w:rPr>
+        <w:t>Damit ein Anwender eine Anzeige aufgeben kann ist eine Registrierung auf der Webseite erforderlich. Das Durchsuchen von Anzeigen ist auch ohne Registrierung möglich, allerdings kann in diesem Fall kein Kontakt zu der Person welche die Anzeige eröffnet hat erfolgen. Dies ist erst nach einer Registrierung möglich. Die Webseite muss also eine kleine Benutzerverwaltung enthalten.</w:t>
+      </w:r>
+    </w:p>
+    <w:p>
+      <w:pPr>
+        <w:pStyle w:val="style48"/>
+      </w:pPr>
+      <w:r>
+        <w:rPr>
+          <w:b w:val="false"/>
+          <w:bCs w:val="false"/>
+          <w:sz w:val="24"/>
+          <w:szCs w:val="24"/>
+          <w:lang w:val="de-DE"/>
+        </w:rPr>
+        <w:t xml:space="preserve">Beim Eröffnen einer Anzeige wird zu aller erst zwischen Gesuchen und Angeboten unterschieden. Anschließend werden in Formularen Detailinformationen zu der Anzeige abgefragt: </w:t>
+      </w:r>
+    </w:p>
+    <w:p>
+      <w:pPr>
+        <w:pStyle w:val="style48"/>
         <w:numPr>
           <w:ilvl w:val="0"/>
           <w:numId w:val="3"/>
         </w:numPr>
-        <w:spacing w:line="360" w:lineRule="auto"/>
-      </w:pPr>
-      <w:r>
-        <w:rPr>
-          <w:b w:val="false"/>
-          <w:bCs w:val="false"/>
-          <w:sz w:val="24"/>
-          <w:szCs w:val="24"/>
-          <w:lang w:val="de-DE"/>
-        </w:rPr>
-        <w:t xml:space="preserve">Angemeldeten Nutzern wird es ermöglicht Anzeigen zu einer Favoritenliste hinzuzufügen. Diese kann vom Benutzer bearbeitet werden (löschen von Favoriten). </w:t>
-      </w:r>
-    </w:p>
-    <w:p>
-      <w:pPr>
-        <w:pStyle w:val="style45"/>
+        <w:spacing w:line="100" w:lineRule="atLeast"/>
+      </w:pPr>
+      <w:r>
+        <w:rPr>
+          <w:b w:val="false"/>
+          <w:bCs w:val="false"/>
+          <w:sz w:val="24"/>
+          <w:szCs w:val="24"/>
+          <w:lang w:val="de-DE"/>
+        </w:rPr>
+        <w:t>Adresse</w:t>
+      </w:r>
+    </w:p>
+    <w:p>
+      <w:pPr>
+        <w:pStyle w:val="style48"/>
         <w:numPr>
           <w:ilvl w:val="0"/>
           <w:numId w:val="3"/>
         </w:numPr>
-        <w:spacing w:line="360" w:lineRule="auto"/>
-      </w:pPr>
-      <w:r>
-        <w:rPr>
-          <w:b w:val="false"/>
-          <w:bCs w:val="false"/>
-          <w:sz w:val="24"/>
-          <w:szCs w:val="24"/>
-          <w:lang w:val="de-DE"/>
-        </w:rPr>
-        <w:t>Eine Übersicht der beliebtesten Anzeigen: Genau die Anzeigen, die am häufigsten auf Favoritenlisten vermerkt wurden.</w:t>
-      </w:r>
-    </w:p>
-    <w:p>
-      <w:pPr>
-        <w:pStyle w:val="style45"/>
+        <w:spacing w:line="100" w:lineRule="atLeast"/>
+      </w:pPr>
+      <w:r>
+        <w:rPr>
+          <w:b w:val="false"/>
+          <w:bCs w:val="false"/>
+          <w:sz w:val="24"/>
+          <w:szCs w:val="24"/>
+          <w:lang w:val="de-DE"/>
+        </w:rPr>
+        <w:t>Zimmergröße</w:t>
+      </w:r>
+    </w:p>
+    <w:p>
+      <w:pPr>
+        <w:pStyle w:val="style48"/>
         <w:numPr>
           <w:ilvl w:val="0"/>
           <w:numId w:val="3"/>
         </w:numPr>
-        <w:spacing w:line="360" w:lineRule="auto"/>
-      </w:pPr>
-      <w:r>
-        <w:rPr>
-          <w:b w:val="false"/>
-          <w:bCs w:val="false"/>
-          <w:sz w:val="24"/>
-          <w:szCs w:val="24"/>
-          <w:lang w:val="de-DE"/>
-        </w:rPr>
-        <w:t>Suchergebnisse/einzelne Anzeigen können als PDF gespeichert werden.</w:t>
-      </w:r>
-    </w:p>
-    <w:p>
-      <w:pPr>
-        <w:pStyle w:val="style45"/>
+        <w:spacing w:line="100" w:lineRule="atLeast"/>
+      </w:pPr>
+      <w:r>
+        <w:rPr>
+          <w:b w:val="false"/>
+          <w:bCs w:val="false"/>
+          <w:sz w:val="24"/>
+          <w:szCs w:val="24"/>
+          <w:lang w:val="de-DE"/>
+        </w:rPr>
+        <w:t>Anzahl Mitbewohner</w:t>
+      </w:r>
+    </w:p>
+    <w:p>
+      <w:pPr>
+        <w:pStyle w:val="style48"/>
         <w:numPr>
           <w:ilvl w:val="0"/>
           <w:numId w:val="3"/>
         </w:numPr>
-        <w:spacing w:line="360" w:lineRule="auto"/>
-      </w:pPr>
-      <w:r>
-        <w:rPr>
-          <w:b w:val="false"/>
-          <w:bCs w:val="false"/>
-          <w:sz w:val="24"/>
-          <w:szCs w:val="24"/>
-          <w:lang w:val="de-DE"/>
-        </w:rPr>
-        <w:t>Suchergebnisse/einzelne Anzeigen können gedruckt werden.</w:t>
-      </w:r>
-    </w:p>
-    <w:p>
-      <w:pPr>
-        <w:pStyle w:val="style45"/>
+        <w:spacing w:line="100" w:lineRule="atLeast"/>
+      </w:pPr>
+      <w:r>
+        <w:rPr>
+          <w:b w:val="false"/>
+          <w:bCs w:val="false"/>
+          <w:sz w:val="24"/>
+          <w:szCs w:val="24"/>
+          <w:lang w:val="de-DE"/>
+        </w:rPr>
+        <w:t>Art der Wohngemeinschaft</w:t>
+      </w:r>
+    </w:p>
+    <w:p>
+      <w:pPr>
+        <w:pStyle w:val="style48"/>
         <w:numPr>
           <w:ilvl w:val="0"/>
           <w:numId w:val="3"/>
         </w:numPr>
+        <w:spacing w:line="100" w:lineRule="atLeast"/>
+      </w:pPr>
+      <w:r>
+        <w:rPr>
+          <w:b w:val="false"/>
+          <w:bCs w:val="false"/>
+          <w:sz w:val="24"/>
+          <w:szCs w:val="24"/>
+          <w:lang w:val="de-DE"/>
+        </w:rPr>
+        <w:t>Mietpreis (+ Nebenkosten)</w:t>
+      </w:r>
+    </w:p>
+    <w:p>
+      <w:pPr>
+        <w:pStyle w:val="style48"/>
+        <w:numPr>
+          <w:ilvl w:val="0"/>
+          <w:numId w:val="3"/>
+        </w:numPr>
+        <w:spacing w:line="100" w:lineRule="atLeast"/>
+      </w:pPr>
+      <w:r>
+        <w:rPr>
+          <w:b w:val="false"/>
+          <w:bCs w:val="false"/>
+          <w:sz w:val="24"/>
+          <w:szCs w:val="24"/>
+          <w:lang w:val="de-DE"/>
+        </w:rPr>
+        <w:t>Datum ab dem das Zimmer verfügbar ist (ggf. auch ein „bis“-Datum)</w:t>
+      </w:r>
+    </w:p>
+    <w:p>
+      <w:pPr>
+        <w:pStyle w:val="style48"/>
+        <w:numPr>
+          <w:ilvl w:val="0"/>
+          <w:numId w:val="3"/>
+        </w:numPr>
+        <w:spacing w:line="100" w:lineRule="atLeast"/>
+      </w:pPr>
+      <w:r>
+        <w:rPr>
+          <w:b w:val="false"/>
+          <w:bCs w:val="false"/>
+          <w:sz w:val="24"/>
+          <w:szCs w:val="24"/>
+          <w:lang w:val="de-DE"/>
+        </w:rPr>
+        <w:t>Detailinformationen (Freitextfeld)</w:t>
+      </w:r>
+    </w:p>
+    <w:p>
+      <w:pPr>
+        <w:pStyle w:val="style48"/>
+        <w:spacing w:line="100" w:lineRule="atLeast"/>
+      </w:pPr>
+      <w:r>
+        <w:rPr>
+          <w:b w:val="false"/>
+          <w:bCs w:val="false"/>
+          <w:sz w:val="24"/>
+          <w:szCs w:val="24"/>
+          <w:lang w:val="de-DE"/>
+        </w:rPr>
+        <w:t>Weitere Attribute können ggf. im Laufe der Entwicklung hinzugefügt werden.</w:t>
+      </w:r>
+    </w:p>
+    <w:p>
+      <w:pPr>
+        <w:pStyle w:val="style48"/>
+        <w:spacing w:line="100" w:lineRule="atLeast"/>
+      </w:pPr>
+      <w:r>
+        <w:rPr/>
+      </w:r>
+    </w:p>
+    <w:p>
+      <w:pPr>
+        <w:pStyle w:val="style48"/>
         <w:spacing w:line="360" w:lineRule="auto"/>
       </w:pPr>
       <w:r>
@@ -816,15 +600,196 @@
           <w:szCs w:val="24"/>
           <w:lang w:val="de-DE"/>
         </w:rPr>
+        <w:t xml:space="preserve">Jede neu aufgegebene Anzeige erhält automatisch eine eindeutige ID. Die Seite ermöglicht über ein „Schnellsuchfeld“ direkt über diese ID Anzeigen aufzurufen. Darüber hinaus haben Zimmersuchende und -bietende natürlich die Möglichkeit über eine Suchmaske mittels detaillierten Angaben Anzeigen zu finden. </w:t>
+      </w:r>
+      <w:r>
+        <w:rPr>
+          <w:b w:val="false"/>
+          <w:bCs w:val="false"/>
+          <w:sz w:val="24"/>
+          <w:szCs w:val="24"/>
+          <w:lang w:val="de-DE"/>
+        </w:rPr>
+        <w:t>Dabei stehen dem Suchenden alle Attribute der Anzeige zum Eingrenzen zur Verfügung.</w:t>
+      </w:r>
+      <w:r>
+        <w:rPr>
+          <w:b w:val="false"/>
+          <w:bCs w:val="false"/>
+          <w:sz w:val="24"/>
+          <w:szCs w:val="24"/>
+          <w:lang w:val="de-DE"/>
+        </w:rPr>
+        <w:t xml:space="preserve"> Diese Suchmaske liefert eine Liste aller getroffenen Ergebnisse zurück, welche in Form eines XML-Dokuments exportiert werden kann. </w:t>
+      </w:r>
+      <w:r>
+        <w:rPr>
+          <w:b w:val="false"/>
+          <w:bCs w:val="false"/>
+          <w:sz w:val="24"/>
+          <w:szCs w:val="24"/>
+          <w:lang w:val="de-DE"/>
+        </w:rPr>
+        <w:t>Die Sortierung der Liste kann der Benutzer selbst bestimmen.</w:t>
+      </w:r>
+    </w:p>
+    <w:p>
+      <w:pPr>
+        <w:pStyle w:val="style48"/>
+        <w:spacing w:line="360" w:lineRule="auto"/>
+      </w:pPr>
+      <w:r>
+        <w:rPr>
+          <w:b w:val="false"/>
+          <w:bCs w:val="false"/>
+          <w:sz w:val="24"/>
+          <w:szCs w:val="24"/>
+          <w:lang w:val="de-DE"/>
+        </w:rPr>
+        <w:t>Selbstverständlich enthält die Webseite auch ein Impressum sowie ein Kontaktformular.</w:t>
+      </w:r>
+    </w:p>
+    <w:p>
+      <w:pPr>
+        <w:pStyle w:val="style3"/>
+        <w:numPr>
+          <w:ilvl w:val="2"/>
+          <w:numId w:val="2"/>
+        </w:numPr>
+      </w:pPr>
+      <w:r>
+        <w:rPr>
+          <w:b w:val="false"/>
+          <w:bCs w:val="false"/>
+          <w:sz w:val="24"/>
+          <w:szCs w:val="24"/>
+          <w:lang w:val="de-DE"/>
+        </w:rPr>
+        <w:t>Kann – Inhalte, die nicht zwingend umzusetzen sind</w:t>
+      </w:r>
+    </w:p>
+    <w:p>
+      <w:pPr>
+        <w:pStyle w:val="style48"/>
+        <w:spacing w:line="360" w:lineRule="auto"/>
+      </w:pPr>
+      <w:r>
+        <w:rPr>
+          <w:b w:val="false"/>
+          <w:bCs w:val="false"/>
+          <w:sz w:val="24"/>
+          <w:szCs w:val="24"/>
+          <w:lang w:val="de-DE"/>
+        </w:rPr>
+        <w:t>Im Folgenden Inhalte, die als optional definiert sind:</w:t>
+      </w:r>
+    </w:p>
+    <w:p>
+      <w:pPr>
+        <w:pStyle w:val="style48"/>
+        <w:numPr>
+          <w:ilvl w:val="0"/>
+          <w:numId w:val="4"/>
+        </w:numPr>
+        <w:spacing w:line="360" w:lineRule="auto"/>
+      </w:pPr>
+      <w:r>
+        <w:rPr>
+          <w:b w:val="false"/>
+          <w:bCs w:val="false"/>
+          <w:sz w:val="24"/>
+          <w:szCs w:val="24"/>
+          <w:lang w:val="de-DE"/>
+        </w:rPr>
+        <w:t xml:space="preserve">Angemeldeten Nutzern wird es ermöglicht Anzeigen zu einer Favoritenliste hinzuzufügen. Diese kann vom Benutzer bearbeitet werden (löschen von Favoriten). </w:t>
+      </w:r>
+    </w:p>
+    <w:p>
+      <w:pPr>
+        <w:pStyle w:val="style48"/>
+        <w:numPr>
+          <w:ilvl w:val="0"/>
+          <w:numId w:val="4"/>
+        </w:numPr>
+        <w:spacing w:line="360" w:lineRule="auto"/>
+      </w:pPr>
+      <w:r>
+        <w:rPr>
+          <w:b w:val="false"/>
+          <w:bCs w:val="false"/>
+          <w:sz w:val="24"/>
+          <w:szCs w:val="24"/>
+          <w:lang w:val="de-DE"/>
+        </w:rPr>
+        <w:t>Eine Übersicht der beliebtesten Anzeigen: Genau die Anzeigen, die am häufigsten auf Favoritenlisten vermerkt wurden.</w:t>
+      </w:r>
+    </w:p>
+    <w:p>
+      <w:pPr>
+        <w:pStyle w:val="style48"/>
+        <w:numPr>
+          <w:ilvl w:val="0"/>
+          <w:numId w:val="4"/>
+        </w:numPr>
+        <w:spacing w:line="360" w:lineRule="auto"/>
+      </w:pPr>
+      <w:r>
+        <w:rPr>
+          <w:b w:val="false"/>
+          <w:bCs w:val="false"/>
+          <w:sz w:val="24"/>
+          <w:szCs w:val="24"/>
+          <w:lang w:val="de-DE"/>
+        </w:rPr>
+        <w:t>Suchergebnisse/einzelne Anzeigen können als PDF gespeichert werden.</w:t>
+      </w:r>
+    </w:p>
+    <w:p>
+      <w:pPr>
+        <w:pStyle w:val="style48"/>
+        <w:numPr>
+          <w:ilvl w:val="0"/>
+          <w:numId w:val="4"/>
+        </w:numPr>
+        <w:spacing w:line="360" w:lineRule="auto"/>
+      </w:pPr>
+      <w:r>
+        <w:rPr>
+          <w:b w:val="false"/>
+          <w:bCs w:val="false"/>
+          <w:sz w:val="24"/>
+          <w:szCs w:val="24"/>
+          <w:lang w:val="de-DE"/>
+        </w:rPr>
+        <w:t>Suchergebnisse/einzelne Anzeigen können gedruckt werden.</w:t>
+      </w:r>
+    </w:p>
+    <w:p>
+      <w:pPr>
+        <w:pStyle w:val="style48"/>
+        <w:numPr>
+          <w:ilvl w:val="0"/>
+          <w:numId w:val="4"/>
+        </w:numPr>
+        <w:spacing w:line="360" w:lineRule="auto"/>
+      </w:pPr>
+      <w:r>
+        <w:rPr>
+          <w:b w:val="false"/>
+          <w:bCs w:val="false"/>
+          <w:sz w:val="24"/>
+          <w:szCs w:val="24"/>
+          <w:lang w:val="de-DE"/>
+        </w:rPr>
         <w:t>Integration von Fremdsystemen:</w:t>
       </w:r>
     </w:p>
     <w:p>
       <w:pPr>
-        <w:pStyle w:val="style45"/>
+        <w:pStyle w:val="style48"/>
         <w:numPr>
           <w:ilvl w:val="1"/>
-          <w:numId w:val="3"/>
+          <w:numId w:val="4"/>
         </w:numPr>
         <w:spacing w:line="360" w:lineRule="auto"/>
       </w:pPr>
@@ -841,8 +806,52 @@
     </w:p>
     <w:p>
       <w:pPr>
+        <w:pStyle w:val="style48"/>
+        <w:numPr>
+          <w:ilvl w:val="0"/>
+          <w:numId w:val="4"/>
+        </w:numPr>
+        <w:spacing w:line="360" w:lineRule="auto"/>
+      </w:pPr>
+      <w:r>
+        <w:rPr>
+          <w:b w:val="false"/>
+          <w:bCs w:val="false"/>
+          <w:sz w:val="24"/>
+          <w:szCs w:val="24"/>
+          <w:lang w:val="de-DE"/>
+        </w:rPr>
+        <w:t>Einführen eines Captcha um Suchanfragen von Bots zu verhindern.</w:t>
+      </w:r>
+    </w:p>
+    <w:p>
+      <w:pPr>
+        <w:pStyle w:val="style48"/>
+        <w:numPr>
+          <w:ilvl w:val="0"/>
+          <w:numId w:val="4"/>
+        </w:numPr>
+        <w:spacing w:line="360" w:lineRule="auto"/>
+      </w:pPr>
+      <w:r>
+        <w:rPr>
+          <w:b w:val="false"/>
+          <w:bCs w:val="false"/>
+          <w:sz w:val="24"/>
+          <w:szCs w:val="24"/>
+          <w:lang w:val="de-DE"/>
+        </w:rPr>
+        <w:t>Fortgeschrittene Benutzerverwaltung: Funktionen wie „Passwort vergessen“, Sicherheitsabfrage etc.</w:t>
+      </w:r>
+    </w:p>
+    <w:p>
+      <w:pPr>
         <w:pStyle w:val="style1"/>
         <w:pageBreakBefore/>
+        <w:numPr>
+          <w:ilvl w:val="0"/>
+          <w:numId w:val="1"/>
+        </w:numPr>
       </w:pPr>
       <w:r>
         <w:rPr>
@@ -857,7 +866,7 @@
     </w:p>
     <w:p>
       <w:pPr>
-        <w:pStyle w:val="style45"/>
+        <w:pStyle w:val="style48"/>
       </w:pPr>
       <w:r>
         <w:rPr>
@@ -875,7 +884,7 @@
         <w:pStyle w:val="style2"/>
         <w:numPr>
           <w:ilvl w:val="1"/>
-          <w:numId w:val="1"/>
+          <w:numId w:val="2"/>
         </w:numPr>
       </w:pPr>
       <w:r>
@@ -891,7 +900,7 @@
     </w:p>
     <w:p>
       <w:pPr>
-        <w:pStyle w:val="style45"/>
+        <w:pStyle w:val="style48"/>
         <w:spacing w:line="100" w:lineRule="atLeast"/>
       </w:pPr>
       <w:r>
@@ -917,7 +926,7 @@
     </w:p>
     <w:p>
       <w:pPr>
-        <w:pStyle w:val="style45"/>
+        <w:pStyle w:val="style48"/>
         <w:tabs>
           <w:tab w:leader="none" w:pos="1473" w:val="left"/>
         </w:tabs>
@@ -937,7 +946,7 @@
     </w:p>
     <w:p>
       <w:pPr>
-        <w:pStyle w:val="style45"/>
+        <w:pStyle w:val="style48"/>
         <w:spacing w:line="100" w:lineRule="atLeast"/>
       </w:pPr>
       <w:r>
@@ -963,7 +972,7 @@
     </w:p>
     <w:p>
       <w:pPr>
-        <w:pStyle w:val="style45"/>
+        <w:pStyle w:val="style48"/>
         <w:spacing w:line="100" w:lineRule="atLeast"/>
         <w:ind w:hanging="0" w:left="1500" w:right="0"/>
       </w:pPr>
@@ -980,7 +989,7 @@
     </w:p>
     <w:p>
       <w:pPr>
-        <w:pStyle w:val="style45"/>
+        <w:pStyle w:val="style48"/>
         <w:spacing w:line="100" w:lineRule="atLeast"/>
       </w:pPr>
       <w:r>
@@ -1006,7 +1015,7 @@
     </w:p>
     <w:p>
       <w:pPr>
-        <w:pStyle w:val="style45"/>
+        <w:pStyle w:val="style48"/>
         <w:spacing w:line="100" w:lineRule="atLeast"/>
         <w:ind w:hanging="0" w:left="1473" w:right="0"/>
       </w:pPr>
@@ -1023,7 +1032,7 @@
     </w:p>
     <w:p>
       <w:pPr>
-        <w:pStyle w:val="style45"/>
+        <w:pStyle w:val="style48"/>
         <w:spacing w:line="100" w:lineRule="atLeast"/>
       </w:pPr>
       <w:r>
@@ -1049,7 +1058,7 @@
     </w:p>
     <w:p>
       <w:pPr>
-        <w:pStyle w:val="style45"/>
+        <w:pStyle w:val="style48"/>
         <w:spacing w:line="100" w:lineRule="atLeast"/>
         <w:ind w:hanging="0" w:left="1500" w:right="0"/>
       </w:pPr>
@@ -1069,7 +1078,7 @@
         <w:pStyle w:val="style2"/>
         <w:numPr>
           <w:ilvl w:val="1"/>
-          <w:numId w:val="1"/>
+          <w:numId w:val="2"/>
         </w:numPr>
       </w:pPr>
       <w:r>
@@ -1084,7 +1093,7 @@
     </w:p>
     <w:p>
       <w:pPr>
-        <w:pStyle w:val="style45"/>
+        <w:pStyle w:val="style48"/>
         <w:spacing w:line="100" w:lineRule="atLeast"/>
       </w:pPr>
       <w:r>
@@ -1120,7 +1129,7 @@
     </w:p>
     <w:p>
       <w:pPr>
-        <w:pStyle w:val="style45"/>
+        <w:pStyle w:val="style48"/>
         <w:spacing w:line="100" w:lineRule="atLeast"/>
       </w:pPr>
       <w:r>
@@ -1138,7 +1147,7 @@
     </w:p>
     <w:p>
       <w:pPr>
-        <w:pStyle w:val="style45"/>
+        <w:pStyle w:val="style48"/>
         <w:spacing w:line="100" w:lineRule="atLeast"/>
       </w:pPr>
       <w:r>
@@ -1164,7 +1173,7 @@
     </w:p>
     <w:p>
       <w:pPr>
-        <w:pStyle w:val="style45"/>
+        <w:pStyle w:val="style48"/>
         <w:spacing w:line="100" w:lineRule="atLeast"/>
       </w:pPr>
       <w:r>
@@ -1182,7 +1191,7 @@
     </w:p>
     <w:p>
       <w:pPr>
-        <w:pStyle w:val="style45"/>
+        <w:pStyle w:val="style48"/>
         <w:spacing w:line="100" w:lineRule="atLeast"/>
       </w:pPr>
       <w:r>
@@ -1208,7 +1217,7 @@
     </w:p>
     <w:p>
       <w:pPr>
-        <w:pStyle w:val="style45"/>
+        <w:pStyle w:val="style48"/>
         <w:spacing w:line="100" w:lineRule="atLeast"/>
         <w:ind w:hanging="0" w:left="1473" w:right="0"/>
       </w:pPr>
@@ -1225,7 +1234,7 @@
     </w:p>
     <w:p>
       <w:pPr>
-        <w:pStyle w:val="style45"/>
+        <w:pStyle w:val="style48"/>
         <w:spacing w:line="100" w:lineRule="atLeast"/>
       </w:pPr>
       <w:r>
@@ -1251,7 +1260,7 @@
     </w:p>
     <w:p>
       <w:pPr>
-        <w:pStyle w:val="style45"/>
+        <w:pStyle w:val="style48"/>
         <w:spacing w:line="100" w:lineRule="atLeast"/>
       </w:pPr>
       <w:r>
@@ -1272,7 +1281,7 @@
         <w:pStyle w:val="style2"/>
         <w:numPr>
           <w:ilvl w:val="1"/>
-          <w:numId w:val="1"/>
+          <w:numId w:val="2"/>
         </w:numPr>
         <w:spacing w:line="100" w:lineRule="atLeast"/>
       </w:pPr>
@@ -1333,7 +1342,7 @@
     </w:p>
     <w:p>
       <w:pPr>
-        <w:pStyle w:val="style45"/>
+        <w:pStyle w:val="style48"/>
         <w:spacing w:line="100" w:lineRule="atLeast"/>
       </w:pPr>
       <w:r>
@@ -1359,7 +1368,7 @@
     </w:p>
     <w:p>
       <w:pPr>
-        <w:pStyle w:val="style45"/>
+        <w:pStyle w:val="style48"/>
         <w:spacing w:line="100" w:lineRule="atLeast"/>
       </w:pPr>
       <w:r>
@@ -1377,7 +1386,7 @@
     </w:p>
     <w:p>
       <w:pPr>
-        <w:pStyle w:val="style45"/>
+        <w:pStyle w:val="style48"/>
         <w:spacing w:line="100" w:lineRule="atLeast"/>
         <w:ind w:hanging="0" w:left="1445" w:right="0"/>
       </w:pPr>
@@ -1394,7 +1403,7 @@
     </w:p>
     <w:p>
       <w:pPr>
-        <w:pStyle w:val="style45"/>
+        <w:pStyle w:val="style48"/>
         <w:spacing w:line="100" w:lineRule="atLeast"/>
       </w:pPr>
       <w:r>
@@ -1430,7 +1439,7 @@
     </w:p>
     <w:p>
       <w:pPr>
-        <w:pStyle w:val="style45"/>
+        <w:pStyle w:val="style48"/>
         <w:spacing w:line="100" w:lineRule="atLeast"/>
         <w:ind w:hanging="0" w:left="1459" w:right="0"/>
       </w:pPr>
@@ -1442,32 +1451,12 @@
           <w:szCs w:val="24"/>
           <w:lang w:val="de-DE"/>
         </w:rPr>
-        <w:t>Der Anwender klickt auf die Schaltfläche „Anzeige entfernen“. Es erfolgt e</w:t>
-      </w:r>
-      <w:r>
-        <w:rPr>
-          <w:b w:val="false"/>
-          <w:bCs w:val="false"/>
-          <w:sz w:val="24"/>
-          <w:szCs w:val="24"/>
-          <w:lang w:val="de-DE"/>
-        </w:rPr>
-        <w:t xml:space="preserve">ine </w:t>
-      </w:r>
-      <w:r>
-        <w:rPr>
-          <w:b w:val="false"/>
-          <w:bCs w:val="false"/>
-          <w:sz w:val="24"/>
-          <w:szCs w:val="24"/>
-          <w:lang w:val="de-DE"/>
-        </w:rPr>
-        <w:t>Sicherheitsabfrage, ob die Anzeige wirklich entfernt werden soll. Wird diese bestätigt, wird die Anzeige in der Datenbank als historisch gekennzeichnet. Und künftig nicht mehr von Suchanfragen berücksichtigt.</w:t>
-      </w:r>
-    </w:p>
-    <w:p>
-      <w:pPr>
-        <w:pStyle w:val="style45"/>
+        <w:t>Der Anwender klickt auf die Schaltfläche „Anzeige entfernen“. Es erfolgt eine Sicherheitsabfrage, ob die Anzeige wirklich entfernt werden soll. Wird diese bestätigt, wird die Anzeige in der Datenbank als historisch gekennzeichnet. Und künftig nicht mehr von Suchanfragen berücksichtigt.</w:t>
+      </w:r>
+    </w:p>
+    <w:p>
+      <w:pPr>
+        <w:pStyle w:val="style48"/>
         <w:spacing w:line="100" w:lineRule="atLeast"/>
         <w:ind w:hanging="0" w:left="723" w:right="0"/>
       </w:pPr>
@@ -1484,7 +1473,7 @@
     </w:p>
     <w:p>
       <w:pPr>
-        <w:pStyle w:val="style45"/>
+        <w:pStyle w:val="style48"/>
         <w:spacing w:line="100" w:lineRule="atLeast"/>
         <w:ind w:hanging="0" w:left="1473" w:right="0"/>
       </w:pPr>
@@ -1504,7 +1493,7 @@
         <w:pStyle w:val="style2"/>
         <w:numPr>
           <w:ilvl w:val="1"/>
-          <w:numId w:val="1"/>
+          <w:numId w:val="2"/>
         </w:numPr>
         <w:spacing w:line="100" w:lineRule="atLeast"/>
       </w:pPr>
@@ -1555,7 +1544,7 @@
     </w:p>
     <w:p>
       <w:pPr>
-        <w:pStyle w:val="style45"/>
+        <w:pStyle w:val="style48"/>
         <w:spacing w:line="100" w:lineRule="atLeast"/>
       </w:pPr>
       <w:r>
@@ -1581,7 +1570,7 @@
     </w:p>
     <w:p>
       <w:pPr>
-        <w:pStyle w:val="style45"/>
+        <w:pStyle w:val="style48"/>
         <w:spacing w:line="100" w:lineRule="atLeast"/>
       </w:pPr>
       <w:r>
@@ -1599,7 +1588,7 @@
     </w:p>
     <w:p>
       <w:pPr>
-        <w:pStyle w:val="style45"/>
+        <w:pStyle w:val="style48"/>
         <w:spacing w:line="100" w:lineRule="atLeast"/>
       </w:pPr>
       <w:r>
@@ -1625,7 +1614,7 @@
     </w:p>
     <w:p>
       <w:pPr>
-        <w:pStyle w:val="style45"/>
+        <w:pStyle w:val="style48"/>
         <w:spacing w:line="100" w:lineRule="atLeast"/>
       </w:pPr>
       <w:r>
@@ -1643,7 +1632,7 @@
     </w:p>
     <w:p>
       <w:pPr>
-        <w:pStyle w:val="style45"/>
+        <w:pStyle w:val="style48"/>
         <w:spacing w:line="100" w:lineRule="atLeast"/>
         <w:ind w:hanging="0" w:left="1459" w:right="0"/>
       </w:pPr>
@@ -1660,7 +1649,7 @@
     </w:p>
     <w:p>
       <w:pPr>
-        <w:pStyle w:val="style45"/>
+        <w:pStyle w:val="style48"/>
         <w:spacing w:line="100" w:lineRule="atLeast"/>
       </w:pPr>
       <w:r>
@@ -1686,7 +1675,7 @@
     </w:p>
     <w:p>
       <w:pPr>
-        <w:pStyle w:val="style45"/>
+        <w:pStyle w:val="style48"/>
         <w:spacing w:line="100" w:lineRule="atLeast"/>
       </w:pPr>
       <w:r>
@@ -1707,7 +1696,7 @@
         <w:pStyle w:val="style2"/>
         <w:numPr>
           <w:ilvl w:val="1"/>
-          <w:numId w:val="1"/>
+          <w:numId w:val="2"/>
         </w:numPr>
         <w:spacing w:line="100" w:lineRule="atLeast"/>
       </w:pPr>
@@ -1768,7 +1757,7 @@
     </w:p>
     <w:p>
       <w:pPr>
-        <w:pStyle w:val="style45"/>
+        <w:pStyle w:val="style48"/>
         <w:spacing w:line="100" w:lineRule="atLeast"/>
       </w:pPr>
       <w:r>
@@ -1794,7 +1783,7 @@
     </w:p>
     <w:p>
       <w:pPr>
-        <w:pStyle w:val="style45"/>
+        <w:pStyle w:val="style48"/>
         <w:spacing w:line="100" w:lineRule="atLeast"/>
       </w:pPr>
       <w:r>
@@ -1812,7 +1801,7 @@
     </w:p>
     <w:p>
       <w:pPr>
-        <w:pStyle w:val="style45"/>
+        <w:pStyle w:val="style48"/>
         <w:spacing w:line="100" w:lineRule="atLeast"/>
       </w:pPr>
       <w:r>
@@ -1838,7 +1827,7 @@
     </w:p>
     <w:p>
       <w:pPr>
-        <w:pStyle w:val="style45"/>
+        <w:pStyle w:val="style48"/>
         <w:spacing w:line="100" w:lineRule="atLeast"/>
         <w:ind w:hanging="0" w:left="1445" w:right="0"/>
       </w:pPr>
@@ -1855,7 +1844,7 @@
     </w:p>
     <w:p>
       <w:pPr>
-        <w:pStyle w:val="style45"/>
+        <w:pStyle w:val="style48"/>
         <w:spacing w:line="100" w:lineRule="atLeast"/>
       </w:pPr>
       <w:r>
@@ -1881,7 +1870,7 @@
     </w:p>
     <w:p>
       <w:pPr>
-        <w:pStyle w:val="style45"/>
+        <w:pStyle w:val="style48"/>
         <w:spacing w:line="100" w:lineRule="atLeast"/>
       </w:pPr>
       <w:r>
@@ -1902,199 +1891,203 @@
         <w:pStyle w:val="style2"/>
         <w:numPr>
           <w:ilvl w:val="1"/>
+          <w:numId w:val="2"/>
+        </w:numPr>
+        <w:spacing w:line="100" w:lineRule="atLeast"/>
+      </w:pPr>
+      <w:r>
+        <w:rPr>
+          <w:b w:val="false"/>
+          <w:bCs w:val="false"/>
+          <w:sz w:val="24"/>
+          <w:szCs w:val="24"/>
+        </w:rPr>
+        <w:t>UseCase: Suchergebnis speichern</w:t>
+      </w:r>
+    </w:p>
+    <w:p>
+      <w:pPr>
+        <w:pStyle w:val="style0"/>
+        <w:spacing w:line="100" w:lineRule="atLeast"/>
+      </w:pPr>
+      <w:r>
+        <w:rPr>
+          <w:b/>
+          <w:bCs/>
+          <w:sz w:val="24"/>
+          <w:szCs w:val="24"/>
+          <w:lang w:val="de-DE"/>
+        </w:rPr>
+        <w:tab/>
+        <w:t>Akteur</w:t>
+      </w:r>
+      <w:r>
+        <w:rPr>
+          <w:b w:val="false"/>
+          <w:bCs w:val="false"/>
+          <w:sz w:val="24"/>
+          <w:szCs w:val="24"/>
+          <w:lang w:val="de-DE"/>
+        </w:rPr>
+        <w:t xml:space="preserve"> </w:t>
+      </w:r>
+    </w:p>
+    <w:p>
+      <w:pPr>
+        <w:pStyle w:val="style0"/>
+        <w:spacing w:line="100" w:lineRule="atLeast"/>
+      </w:pPr>
+      <w:r>
+        <w:rPr>
+          <w:b w:val="false"/>
+          <w:bCs w:val="false"/>
+          <w:sz w:val="24"/>
+          <w:szCs w:val="24"/>
+          <w:lang w:val="de-DE"/>
+        </w:rPr>
+        <w:tab/>
+        <w:tab/>
+        <w:t>Anwender</w:t>
+      </w:r>
+    </w:p>
+    <w:p>
+      <w:pPr>
+        <w:pStyle w:val="style48"/>
+        <w:spacing w:line="100" w:lineRule="atLeast"/>
+      </w:pPr>
+      <w:r>
+        <w:rPr>
+          <w:b w:val="false"/>
+          <w:bCs w:val="false"/>
+          <w:sz w:val="24"/>
+          <w:szCs w:val="24"/>
+          <w:lang w:val="de-DE"/>
+        </w:rPr>
+        <w:tab/>
+      </w:r>
+      <w:r>
+        <w:rPr>
+          <w:b/>
+          <w:bCs/>
+          <w:sz w:val="24"/>
+          <w:szCs w:val="24"/>
+          <w:lang w:val="de-DE"/>
+        </w:rPr>
+        <w:t>Vorbedingung</w:t>
+      </w:r>
+    </w:p>
+    <w:p>
+      <w:pPr>
+        <w:pStyle w:val="style48"/>
+        <w:spacing w:line="100" w:lineRule="atLeast"/>
+      </w:pPr>
+      <w:r>
+        <w:rPr>
+          <w:b w:val="false"/>
+          <w:bCs w:val="false"/>
+          <w:sz w:val="24"/>
+          <w:szCs w:val="24"/>
+          <w:lang w:val="de-DE"/>
+        </w:rPr>
+        <w:tab/>
+        <w:tab/>
+        <w:t>Der Anwender hat eine Suche durchgeführt und befindet sich in der Suchergebnisliste</w:t>
+      </w:r>
+    </w:p>
+    <w:p>
+      <w:pPr>
+        <w:pStyle w:val="style48"/>
+        <w:spacing w:line="100" w:lineRule="atLeast"/>
+        <w:ind w:hanging="0" w:left="709" w:right="0"/>
+      </w:pPr>
+      <w:r>
+        <w:rPr>
+          <w:b/>
+          <w:bCs/>
+          <w:sz w:val="24"/>
+          <w:szCs w:val="24"/>
+          <w:lang w:val="de-DE"/>
+        </w:rPr>
+        <w:t>Ablauf</w:t>
+      </w:r>
+    </w:p>
+    <w:p>
+      <w:pPr>
+        <w:pStyle w:val="style48"/>
+        <w:spacing w:line="100" w:lineRule="atLeast"/>
+        <w:ind w:hanging="0" w:left="1445" w:right="0"/>
+      </w:pPr>
+      <w:r>
+        <w:rPr>
+          <w:b w:val="false"/>
+          <w:bCs w:val="false"/>
+          <w:sz w:val="24"/>
+          <w:szCs w:val="24"/>
+          <w:lang w:val="de-DE"/>
+        </w:rPr>
+        <w:t>Der Anwender betätigt die Funktion „Suchergebnis speichern“ und erhält einen Dateiauswahldialog, in dem der Speicherort ausgewählt werden muss. Das Suchergebnis wird dann als XML auf dem PC gespeichert.</w:t>
+      </w:r>
+    </w:p>
+    <w:p>
+      <w:pPr>
+        <w:pStyle w:val="style48"/>
+        <w:spacing w:line="100" w:lineRule="atLeast"/>
+      </w:pPr>
+      <w:r>
+        <w:rPr>
+          <w:b w:val="false"/>
+          <w:bCs w:val="false"/>
+          <w:sz w:val="24"/>
+          <w:szCs w:val="24"/>
+          <w:lang w:val="de-DE"/>
+        </w:rPr>
+        <w:tab/>
+      </w:r>
+      <w:r>
+        <w:rPr>
+          <w:b/>
+          <w:bCs/>
+          <w:sz w:val="24"/>
+          <w:szCs w:val="24"/>
+          <w:lang w:val="de-DE"/>
+        </w:rPr>
+        <w:t>Nachbedingung</w:t>
+      </w:r>
+    </w:p>
+    <w:p>
+      <w:pPr>
+        <w:pStyle w:val="style48"/>
+        <w:spacing w:line="100" w:lineRule="atLeast"/>
+      </w:pPr>
+      <w:r>
+        <w:rPr>
+          <w:b w:val="false"/>
+          <w:bCs w:val="false"/>
+          <w:sz w:val="24"/>
+          <w:szCs w:val="24"/>
+          <w:lang w:val="de-DE"/>
+        </w:rPr>
+        <w:tab/>
+        <w:tab/>
+        <w:t>Das XML ist gespeichert.</w:t>
+      </w:r>
+    </w:p>
+    <w:p>
+      <w:pPr>
+        <w:pStyle w:val="style48"/>
+        <w:spacing w:line="100" w:lineRule="atLeast"/>
+      </w:pPr>
+      <w:r>
+        <w:rPr/>
+      </w:r>
+    </w:p>
+    <w:p>
+      <w:pPr>
+        <w:pStyle w:val="style1"/>
+        <w:numPr>
+          <w:ilvl w:val="0"/>
           <w:numId w:val="1"/>
         </w:numPr>
-        <w:spacing w:line="100" w:lineRule="atLeast"/>
-      </w:pPr>
-      <w:r>
-        <w:rPr>
-          <w:b w:val="false"/>
-          <w:bCs w:val="false"/>
-          <w:sz w:val="24"/>
-          <w:szCs w:val="24"/>
-        </w:rPr>
-        <w:t>UseCase: Suchergebnis speichern</w:t>
-      </w:r>
-    </w:p>
-    <w:p>
-      <w:pPr>
-        <w:pStyle w:val="style0"/>
-        <w:spacing w:line="100" w:lineRule="atLeast"/>
-      </w:pPr>
-      <w:r>
-        <w:rPr>
-          <w:b/>
-          <w:bCs/>
-          <w:sz w:val="24"/>
-          <w:szCs w:val="24"/>
-          <w:lang w:val="de-DE"/>
-        </w:rPr>
-        <w:tab/>
-        <w:t>Akteur</w:t>
-      </w:r>
-      <w:r>
-        <w:rPr>
-          <w:b w:val="false"/>
-          <w:bCs w:val="false"/>
-          <w:sz w:val="24"/>
-          <w:szCs w:val="24"/>
-          <w:lang w:val="de-DE"/>
-        </w:rPr>
-        <w:t xml:space="preserve"> </w:t>
-      </w:r>
-    </w:p>
-    <w:p>
-      <w:pPr>
-        <w:pStyle w:val="style0"/>
-        <w:spacing w:line="100" w:lineRule="atLeast"/>
-      </w:pPr>
-      <w:r>
-        <w:rPr>
-          <w:b w:val="false"/>
-          <w:bCs w:val="false"/>
-          <w:sz w:val="24"/>
-          <w:szCs w:val="24"/>
-          <w:lang w:val="de-DE"/>
-        </w:rPr>
-        <w:tab/>
-        <w:tab/>
-        <w:t>Anwender</w:t>
-      </w:r>
-    </w:p>
-    <w:p>
-      <w:pPr>
-        <w:pStyle w:val="style45"/>
-        <w:spacing w:line="100" w:lineRule="atLeast"/>
-      </w:pPr>
-      <w:r>
-        <w:rPr>
-          <w:b w:val="false"/>
-          <w:bCs w:val="false"/>
-          <w:sz w:val="24"/>
-          <w:szCs w:val="24"/>
-          <w:lang w:val="de-DE"/>
-        </w:rPr>
-        <w:tab/>
-      </w:r>
-      <w:r>
-        <w:rPr>
-          <w:b/>
-          <w:bCs/>
-          <w:sz w:val="24"/>
-          <w:szCs w:val="24"/>
-          <w:lang w:val="de-DE"/>
-        </w:rPr>
-        <w:t>Vorbedingung</w:t>
-      </w:r>
-    </w:p>
-    <w:p>
-      <w:pPr>
-        <w:pStyle w:val="style45"/>
-        <w:spacing w:line="100" w:lineRule="atLeast"/>
-      </w:pPr>
-      <w:r>
-        <w:rPr>
-          <w:b w:val="false"/>
-          <w:bCs w:val="false"/>
-          <w:sz w:val="24"/>
-          <w:szCs w:val="24"/>
-          <w:lang w:val="de-DE"/>
-        </w:rPr>
-        <w:tab/>
-        <w:tab/>
-        <w:t>Der Anwender hat eine Suche durchgeführt und befindet sich in der Suchergebnisliste</w:t>
-      </w:r>
-    </w:p>
-    <w:p>
-      <w:pPr>
-        <w:pStyle w:val="style45"/>
-        <w:spacing w:line="100" w:lineRule="atLeast"/>
-        <w:ind w:hanging="0" w:left="709" w:right="0"/>
-      </w:pPr>
-      <w:r>
-        <w:rPr>
-          <w:b/>
-          <w:bCs/>
-          <w:sz w:val="24"/>
-          <w:szCs w:val="24"/>
-          <w:lang w:val="de-DE"/>
-        </w:rPr>
-        <w:t>Ablauf</w:t>
-      </w:r>
-    </w:p>
-    <w:p>
-      <w:pPr>
-        <w:pStyle w:val="style45"/>
-        <w:spacing w:line="100" w:lineRule="atLeast"/>
-        <w:ind w:hanging="0" w:left="1445" w:right="0"/>
-      </w:pPr>
-      <w:r>
-        <w:rPr>
-          <w:b w:val="false"/>
-          <w:bCs w:val="false"/>
-          <w:sz w:val="24"/>
-          <w:szCs w:val="24"/>
-          <w:lang w:val="de-DE"/>
-        </w:rPr>
-        <w:t>Der Anwender betätigt die Funktion „Suchergebnis speichern“ und erhält einen Dateiauswahldialog, in dem der Speicherort ausgewählt werden muss. Das Suchergebnis wird dann als XML auf dem PC gespeichert.</w:t>
-      </w:r>
-    </w:p>
-    <w:p>
-      <w:pPr>
-        <w:pStyle w:val="style45"/>
-        <w:spacing w:line="100" w:lineRule="atLeast"/>
-      </w:pPr>
-      <w:r>
-        <w:rPr>
-          <w:b w:val="false"/>
-          <w:bCs w:val="false"/>
-          <w:sz w:val="24"/>
-          <w:szCs w:val="24"/>
-          <w:lang w:val="de-DE"/>
-        </w:rPr>
-        <w:tab/>
-      </w:r>
-      <w:r>
-        <w:rPr>
-          <w:b/>
-          <w:bCs/>
-          <w:sz w:val="24"/>
-          <w:szCs w:val="24"/>
-          <w:lang w:val="de-DE"/>
-        </w:rPr>
-        <w:t>Nachbedingung</w:t>
-      </w:r>
-    </w:p>
-    <w:p>
-      <w:pPr>
-        <w:pStyle w:val="style45"/>
-        <w:spacing w:line="100" w:lineRule="atLeast"/>
-      </w:pPr>
-      <w:r>
-        <w:rPr>
-          <w:b w:val="false"/>
-          <w:bCs w:val="false"/>
-          <w:sz w:val="24"/>
-          <w:szCs w:val="24"/>
-          <w:lang w:val="de-DE"/>
-        </w:rPr>
-        <w:tab/>
-        <w:tab/>
-        <w:t>Das XML ist gespeichert.</w:t>
-      </w:r>
-    </w:p>
-    <w:p>
-      <w:pPr>
-        <w:pStyle w:val="style45"/>
-        <w:spacing w:line="100" w:lineRule="atLeast"/>
-      </w:pPr>
-      <w:r>
-        <w:rPr/>
-      </w:r>
-    </w:p>
-    <w:p>
-      <w:pPr>
-        <w:pStyle w:val="style1"/>
       </w:pPr>
       <w:r>
         <w:rPr>
@@ -2109,7 +2102,7 @@
     </w:p>
     <w:p>
       <w:pPr>
-        <w:pStyle w:val="style45"/>
+        <w:pStyle w:val="style48"/>
         <w:spacing w:after="120" w:before="0"/>
         <w:contextualSpacing w:val="false"/>
       </w:pPr>
@@ -2131,7 +2124,7 @@
       <w:pgNumType w:fmt="decimal"/>
       <w:formProt w:val="false"/>
       <w:textDirection w:val="lrTb"/>
-      <w:docGrid w:charSpace="10034" w:linePitch="360" w:type="default"/>
+      <w:docGrid w:charSpace="18022" w:linePitch="360" w:type="default"/>
     </w:sectPr>
   </w:body>
 </w:document>
@@ -2147,6 +2140,9 @@
       <w:lvlText w:val=""/>
       <w:lvlJc w:val="left"/>
       <w:pPr>
+        <w:tabs>
+          <w:tab w:pos="432" w:val="num"/>
+        </w:tabs>
         <w:ind w:hanging="432" w:left="432"/>
       </w:pPr>
     </w:lvl>
@@ -2157,6 +2153,9 @@
       <w:lvlText w:val=""/>
       <w:lvlJc w:val="left"/>
       <w:pPr>
+        <w:tabs>
+          <w:tab w:pos="576" w:val="num"/>
+        </w:tabs>
         <w:ind w:hanging="576" w:left="576"/>
       </w:pPr>
     </w:lvl>
@@ -2167,6 +2166,9 @@
       <w:lvlText w:val=""/>
       <w:lvlJc w:val="left"/>
       <w:pPr>
+        <w:tabs>
+          <w:tab w:pos="720" w:val="num"/>
+        </w:tabs>
         <w:ind w:hanging="720" w:left="720"/>
       </w:pPr>
     </w:lvl>
@@ -2177,6 +2179,9 @@
       <w:lvlText w:val=""/>
       <w:lvlJc w:val="left"/>
       <w:pPr>
+        <w:tabs>
+          <w:tab w:pos="864" w:val="num"/>
+        </w:tabs>
         <w:ind w:hanging="864" w:left="864"/>
       </w:pPr>
     </w:lvl>
@@ -2187,6 +2192,9 @@
       <w:lvlText w:val=""/>
       <w:lvlJc w:val="left"/>
       <w:pPr>
+        <w:tabs>
+          <w:tab w:pos="1008" w:val="num"/>
+        </w:tabs>
         <w:ind w:hanging="1008" w:left="1008"/>
       </w:pPr>
     </w:lvl>
@@ -2197,6 +2205,9 @@
       <w:lvlText w:val=""/>
       <w:lvlJc w:val="left"/>
       <w:pPr>
+        <w:tabs>
+          <w:tab w:pos="1152" w:val="num"/>
+        </w:tabs>
         <w:ind w:hanging="1152" w:left="1152"/>
       </w:pPr>
     </w:lvl>
@@ -2207,6 +2218,9 @@
       <w:lvlText w:val=""/>
       <w:lvlJc w:val="left"/>
       <w:pPr>
+        <w:tabs>
+          <w:tab w:pos="1296" w:val="num"/>
+        </w:tabs>
         <w:ind w:hanging="1296" w:left="1296"/>
       </w:pPr>
     </w:lvl>
@@ -2217,6 +2231,9 @@
       <w:lvlText w:val=""/>
       <w:lvlJc w:val="left"/>
       <w:pPr>
+        <w:tabs>
+          <w:tab w:pos="1440" w:val="num"/>
+        </w:tabs>
         <w:ind w:hanging="1440" w:left="1440"/>
       </w:pPr>
     </w:lvl>
@@ -2227,11 +2244,106 @@
       <w:lvlText w:val=""/>
       <w:lvlJc w:val="left"/>
       <w:pPr>
+        <w:tabs>
+          <w:tab w:pos="1584" w:val="num"/>
+        </w:tabs>
         <w:ind w:hanging="1584" w:left="1584"/>
       </w:pPr>
     </w:lvl>
   </w:abstractNum>
   <w:abstractNum w:abstractNumId="2">
+    <w:lvl w:ilvl="0">
+      <w:start w:val="1"/>
+      <w:numFmt w:val="none"/>
+      <w:suff w:val="nothing"/>
+      <w:lvlText w:val=""/>
+      <w:lvlJc w:val="left"/>
+      <w:pPr>
+        <w:ind w:hanging="432" w:left="432"/>
+      </w:pPr>
+    </w:lvl>
+    <w:lvl w:ilvl="1">
+      <w:start w:val="1"/>
+      <w:numFmt w:val="none"/>
+      <w:suff w:val="nothing"/>
+      <w:lvlText w:val=""/>
+      <w:lvlJc w:val="left"/>
+      <w:pPr>
+        <w:ind w:hanging="576" w:left="576"/>
+      </w:pPr>
+    </w:lvl>
+    <w:lvl w:ilvl="2">
+      <w:start w:val="1"/>
+      <w:numFmt w:val="none"/>
+      <w:suff w:val="nothing"/>
+      <w:lvlText w:val=""/>
+      <w:lvlJc w:val="left"/>
+      <w:pPr>
+        <w:ind w:hanging="720" w:left="720"/>
+      </w:pPr>
+    </w:lvl>
+    <w:lvl w:ilvl="3">
+      <w:start w:val="1"/>
+      <w:numFmt w:val="none"/>
+      <w:suff w:val="nothing"/>
+      <w:lvlText w:val=""/>
+      <w:lvlJc w:val="left"/>
+      <w:pPr>
+        <w:ind w:hanging="864" w:left="864"/>
+      </w:pPr>
+    </w:lvl>
+    <w:lvl w:ilvl="4">
+      <w:start w:val="1"/>
+      <w:numFmt w:val="none"/>
+      <w:suff w:val="nothing"/>
+      <w:lvlText w:val=""/>
+      <w:lvlJc w:val="left"/>
+      <w:pPr>
+        <w:ind w:hanging="1008" w:left="1008"/>
+      </w:pPr>
+    </w:lvl>
+    <w:lvl w:ilvl="5">
+      <w:start w:val="1"/>
+      <w:numFmt w:val="none"/>
+      <w:suff w:val="nothing"/>
+      <w:lvlText w:val=""/>
+      <w:lvlJc w:val="left"/>
+      <w:pPr>
+        <w:ind w:hanging="1152" w:left="1152"/>
+      </w:pPr>
+    </w:lvl>
+    <w:lvl w:ilvl="6">
+      <w:start w:val="1"/>
+      <w:numFmt w:val="none"/>
+      <w:suff w:val="nothing"/>
+      <w:lvlText w:val=""/>
+      <w:lvlJc w:val="left"/>
+      <w:pPr>
+        <w:ind w:hanging="1296" w:left="1296"/>
+      </w:pPr>
+    </w:lvl>
+    <w:lvl w:ilvl="7">
+      <w:start w:val="1"/>
+      <w:numFmt w:val="none"/>
+      <w:suff w:val="nothing"/>
+      <w:lvlText w:val=""/>
+      <w:lvlJc w:val="left"/>
+      <w:pPr>
+        <w:ind w:hanging="1440" w:left="1440"/>
+      </w:pPr>
+    </w:lvl>
+    <w:lvl w:ilvl="8">
+      <w:start w:val="1"/>
+      <w:numFmt w:val="none"/>
+      <w:suff w:val="nothing"/>
+      <w:lvlText w:val=""/>
+      <w:lvlJc w:val="left"/>
+      <w:pPr>
+        <w:ind w:hanging="1584" w:left="1584"/>
+      </w:pPr>
+    </w:lvl>
+  </w:abstractNum>
+  <w:abstractNum w:abstractNumId="3">
     <w:lvl w:ilvl="0">
       <w:start w:val="1"/>
       <w:numFmt w:val="bullet"/>
@@ -2368,7 +2480,7 @@
       </w:rPr>
     </w:lvl>
   </w:abstractNum>
-  <w:abstractNum w:abstractNumId="3">
+  <w:abstractNum w:abstractNumId="4">
     <w:lvl w:ilvl="0">
       <w:start w:val="1"/>
       <w:numFmt w:val="bullet"/>
@@ -2503,125 +2615,6 @@
       <w:rPr>
         <w:rFonts w:ascii="OpenSymbol" w:cs="OpenSymbol" w:hAnsi="OpenSymbol" w:hint="default"/>
       </w:rPr>
-    </w:lvl>
-  </w:abstractNum>
-  <w:abstractNum w:abstractNumId="4">
-    <w:lvl w:ilvl="0">
-      <w:start w:val="1"/>
-      <w:numFmt w:val="none"/>
-      <w:suff w:val="nothing"/>
-      <w:lvlText w:val=""/>
-      <w:lvlJc w:val="left"/>
-      <w:pPr>
-        <w:tabs>
-          <w:tab w:pos="432" w:val="num"/>
-        </w:tabs>
-        <w:ind w:hanging="432" w:left="432"/>
-      </w:pPr>
-    </w:lvl>
-    <w:lvl w:ilvl="1">
-      <w:start w:val="1"/>
-      <w:numFmt w:val="none"/>
-      <w:suff w:val="nothing"/>
-      <w:lvlText w:val=""/>
-      <w:lvlJc w:val="left"/>
-      <w:pPr>
-        <w:tabs>
-          <w:tab w:pos="576" w:val="num"/>
-        </w:tabs>
-        <w:ind w:hanging="576" w:left="576"/>
-      </w:pPr>
-    </w:lvl>
-    <w:lvl w:ilvl="2">
-      <w:start w:val="1"/>
-      <w:numFmt w:val="none"/>
-      <w:suff w:val="nothing"/>
-      <w:lvlText w:val=""/>
-      <w:lvlJc w:val="left"/>
-      <w:pPr>
-        <w:tabs>
-          <w:tab w:pos="720" w:val="num"/>
-        </w:tabs>
-        <w:ind w:hanging="720" w:left="720"/>
-      </w:pPr>
-    </w:lvl>
-    <w:lvl w:ilvl="3">
-      <w:start w:val="1"/>
-      <w:numFmt w:val="none"/>
-      <w:suff w:val="nothing"/>
-      <w:lvlText w:val=""/>
-      <w:lvlJc w:val="left"/>
-      <w:pPr>
-        <w:tabs>
-          <w:tab w:pos="864" w:val="num"/>
-        </w:tabs>
-        <w:ind w:hanging="864" w:left="864"/>
-      </w:pPr>
-    </w:lvl>
-    <w:lvl w:ilvl="4">
-      <w:start w:val="1"/>
-      <w:numFmt w:val="none"/>
-      <w:suff w:val="nothing"/>
-      <w:lvlText w:val=""/>
-      <w:lvlJc w:val="left"/>
-      <w:pPr>
-        <w:tabs>
-          <w:tab w:pos="1008" w:val="num"/>
-        </w:tabs>
-        <w:ind w:hanging="1008" w:left="1008"/>
-      </w:pPr>
-    </w:lvl>
-    <w:lvl w:ilvl="5">
-      <w:start w:val="1"/>
-      <w:numFmt w:val="none"/>
-      <w:suff w:val="nothing"/>
-      <w:lvlText w:val=""/>
-      <w:lvlJc w:val="left"/>
-      <w:pPr>
-        <w:tabs>
-          <w:tab w:pos="1152" w:val="num"/>
-        </w:tabs>
-        <w:ind w:hanging="1152" w:left="1152"/>
-      </w:pPr>
-    </w:lvl>
-    <w:lvl w:ilvl="6">
-      <w:start w:val="1"/>
-      <w:numFmt w:val="none"/>
-      <w:suff w:val="nothing"/>
-      <w:lvlText w:val=""/>
-      <w:lvlJc w:val="left"/>
-      <w:pPr>
-        <w:tabs>
-          <w:tab w:pos="1296" w:val="num"/>
-        </w:tabs>
-        <w:ind w:hanging="1296" w:left="1296"/>
-      </w:pPr>
-    </w:lvl>
-    <w:lvl w:ilvl="7">
-      <w:start w:val="1"/>
-      <w:numFmt w:val="none"/>
-      <w:suff w:val="nothing"/>
-      <w:lvlText w:val=""/>
-      <w:lvlJc w:val="left"/>
-      <w:pPr>
-        <w:tabs>
-          <w:tab w:pos="1440" w:val="num"/>
-        </w:tabs>
-        <w:ind w:hanging="1440" w:left="1440"/>
-      </w:pPr>
-    </w:lvl>
-    <w:lvl w:ilvl="8">
-      <w:start w:val="1"/>
-      <w:numFmt w:val="none"/>
-      <w:suff w:val="nothing"/>
-      <w:lvlText w:val=""/>
-      <w:lvlJc w:val="left"/>
-      <w:pPr>
-        <w:tabs>
-          <w:tab w:pos="1584" w:val="num"/>
-        </w:tabs>
-        <w:ind w:hanging="1584" w:left="1584"/>
-      </w:pPr>
     </w:lvl>
   </w:abstractNum>
   <w:num w:numId="1">
@@ -2647,8 +2640,9 @@
     <w:pPr>
       <w:widowControl/>
       <w:shd w:fill="FFFFFF" w:val="clear"/>
+      <w:tabs/>
       <w:suppressAutoHyphens w:val="true"/>
-      <w:overflowPunct w:val="false"/>
+      <w:overflowPunct w:val="true"/>
       <w:spacing w:after="200" w:before="200" w:line="360" w:lineRule="auto"/>
       <w:contextualSpacing w:val="false"/>
       <w:jc w:val="both"/>
@@ -2664,19 +2658,22 @@
   <w:style w:styleId="style1" w:type="paragraph">
     <w:name w:val="Überschrift 1"/>
     <w:basedOn w:val="style0"/>
-    <w:next w:val="style1"/>
+    <w:next w:val="style48"/>
     <w:pPr>
+      <w:numPr>
+        <w:ilvl w:val="0"/>
+        <w:numId w:val="1"/>
+      </w:numPr>
       <w:pBdr>
         <w:top w:color="4F81BD" w:space="0" w:sz="24" w:val="single"/>
         <w:left w:color="4F81BD" w:space="0" w:sz="24" w:val="single"/>
         <w:bottom w:color="4F81BD" w:space="0" w:sz="24" w:val="single"/>
-        <w:insideH w:color="4F81BD" w:space="0" w:sz="24" w:val="single"/>
         <w:right w:color="4F81BD" w:space="0" w:sz="24" w:val="single"/>
-        <w:insideV w:color="4F81BD" w:space="0" w:sz="24" w:val="single"/>
       </w:pBdr>
       <w:shd w:fill="4F81BD" w:val="clear"/>
       <w:spacing w:after="0" w:before="200"/>
       <w:contextualSpacing w:val="false"/>
+      <w:outlineLvl w:val="0"/>
     </w:pPr>
     <w:rPr>
       <w:b/>
@@ -2691,21 +2688,28 @@
   <w:style w:styleId="style2" w:type="paragraph">
     <w:name w:val="Überschrift 2"/>
     <w:basedOn w:val="style0"/>
-    <w:next w:val="style2"/>
+    <w:next w:val="style48"/>
     <w:pPr>
+      <w:numPr>
+        <w:ilvl w:val="1"/>
+        <w:numId w:val="1"/>
+      </w:numPr>
       <w:pBdr>
         <w:top w:color="DBE5F1" w:space="0" w:sz="24" w:val="single"/>
         <w:left w:color="DBE5F1" w:space="0" w:sz="24" w:val="single"/>
         <w:bottom w:color="DBE5F1" w:space="0" w:sz="24" w:val="single"/>
-        <w:insideH w:color="DBE5F1" w:space="0" w:sz="24" w:val="single"/>
         <w:right w:color="DBE5F1" w:space="0" w:sz="24" w:val="single"/>
-        <w:insideV w:color="DBE5F1" w:space="0" w:sz="24" w:val="single"/>
       </w:pBdr>
       <w:shd w:fill="DBE5F1" w:val="clear"/>
       <w:spacing w:after="0" w:before="200"/>
       <w:contextualSpacing w:val="false"/>
+      <w:outlineLvl w:val="1"/>
     </w:pPr>
     <w:rPr>
+      <w:b/>
+      <w:bCs/>
+      <w:i/>
+      <w:iCs/>
       <w:smallCaps/>
       <w:spacing w:val="15"/>
       <w:sz w:val="22"/>
@@ -2715,21 +2719,23 @@
   <w:style w:styleId="style3" w:type="paragraph">
     <w:name w:val="Überschrift 3"/>
     <w:basedOn w:val="style0"/>
-    <w:next w:val="style3"/>
+    <w:next w:val="style48"/>
     <w:pPr>
+      <w:numPr>
+        <w:ilvl w:val="2"/>
+        <w:numId w:val="1"/>
+      </w:numPr>
       <w:pBdr>
-        <w:top w:val="none"/>
-        <w:left w:val="none"/>
         <w:bottom w:color="4F81BD" w:space="0" w:sz="2" w:val="single"/>
-        <w:insideH w:color="4F81BD" w:space="0" w:sz="2" w:val="single"/>
-        <w:right w:val="none"/>
-        <w:insideV w:val="none"/>
       </w:pBdr>
       <w:shd w:fill="FFFFFF" w:val="clear"/>
       <w:spacing w:after="0" w:before="300"/>
       <w:contextualSpacing w:val="false"/>
+      <w:outlineLvl w:val="2"/>
     </w:pPr>
     <w:rPr>
+      <w:b/>
+      <w:bCs/>
       <w:caps/>
       <w:color w:val="243F60"/>
       <w:spacing w:val="16"/>
@@ -2740,20 +2746,25 @@
   <w:style w:styleId="style4" w:type="paragraph">
     <w:name w:val="Überschrift 4"/>
     <w:basedOn w:val="style0"/>
-    <w:next w:val="style4"/>
+    <w:next w:val="style48"/>
     <w:pPr>
+      <w:numPr>
+        <w:ilvl w:val="3"/>
+        <w:numId w:val="1"/>
+      </w:numPr>
       <w:pBdr>
         <w:top w:color="4F81BD" w:space="0" w:sz="6" w:val="dotted"/>
         <w:left w:color="4F81BD" w:space="0" w:sz="6" w:val="dotted"/>
-        <w:bottom w:val="none"/>
-        <w:insideH w:val="none"/>
-        <w:right w:val="none"/>
-        <w:insideV w:val="none"/>
       </w:pBdr>
       <w:spacing w:after="0" w:before="300"/>
       <w:contextualSpacing w:val="false"/>
+      <w:outlineLvl w:val="3"/>
     </w:pPr>
     <w:rPr>
+      <w:b/>
+      <w:bCs/>
+      <w:i/>
+      <w:iCs/>
       <w:caps/>
       <w:color w:val="365F91"/>
       <w:spacing w:val="10"/>
@@ -2764,20 +2775,22 @@
   <w:style w:styleId="style5" w:type="paragraph">
     <w:name w:val="Überschrift 5"/>
     <w:basedOn w:val="style0"/>
-    <w:next w:val="style5"/>
+    <w:next w:val="style48"/>
     <w:pPr>
+      <w:numPr>
+        <w:ilvl w:val="4"/>
+        <w:numId w:val="1"/>
+      </w:numPr>
       <w:pBdr>
-        <w:top w:val="none"/>
-        <w:left w:val="none"/>
         <w:bottom w:color="4F81BD" w:space="0" w:sz="6" w:val="single"/>
-        <w:insideH w:color="4F81BD" w:space="0" w:sz="6" w:val="single"/>
-        <w:right w:val="none"/>
-        <w:insideV w:val="none"/>
       </w:pBdr>
       <w:spacing w:after="0" w:before="300"/>
       <w:contextualSpacing w:val="false"/>
+      <w:outlineLvl w:val="4"/>
     </w:pPr>
     <w:rPr>
+      <w:b/>
+      <w:bCs/>
       <w:caps/>
       <w:color w:val="365F91"/>
       <w:spacing w:val="10"/>
@@ -2788,20 +2801,22 @@
   <w:style w:styleId="style6" w:type="paragraph">
     <w:name w:val="Überschrift 6"/>
     <w:basedOn w:val="style0"/>
-    <w:next w:val="style6"/>
+    <w:next w:val="style48"/>
     <w:pPr>
+      <w:numPr>
+        <w:ilvl w:val="5"/>
+        <w:numId w:val="1"/>
+      </w:numPr>
       <w:pBdr>
-        <w:top w:val="none"/>
-        <w:left w:val="none"/>
         <w:bottom w:color="4F81BD" w:space="0" w:sz="6" w:val="dotted"/>
-        <w:insideH w:color="4F81BD" w:space="0" w:sz="6" w:val="dotted"/>
-        <w:right w:val="none"/>
-        <w:insideV w:val="none"/>
       </w:pBdr>
       <w:spacing w:after="0" w:before="300"/>
       <w:contextualSpacing w:val="false"/>
+      <w:outlineLvl w:val="5"/>
     </w:pPr>
     <w:rPr>
+      <w:b/>
+      <w:bCs/>
       <w:caps/>
       <w:color w:val="365F91"/>
       <w:spacing w:val="10"/>
@@ -2812,12 +2827,19 @@
   <w:style w:styleId="style7" w:type="paragraph">
     <w:name w:val="Überschrift 7"/>
     <w:basedOn w:val="style0"/>
-    <w:next w:val="style7"/>
+    <w:next w:val="style48"/>
     <w:pPr>
+      <w:numPr>
+        <w:ilvl w:val="6"/>
+        <w:numId w:val="1"/>
+      </w:numPr>
       <w:spacing w:after="0" w:before="300"/>
       <w:contextualSpacing w:val="false"/>
+      <w:outlineLvl w:val="6"/>
     </w:pPr>
     <w:rPr>
+      <w:b/>
+      <w:bCs/>
       <w:caps/>
       <w:color w:val="365F91"/>
       <w:spacing w:val="10"/>
@@ -2828,12 +2850,19 @@
   <w:style w:styleId="style8" w:type="paragraph">
     <w:name w:val="Überschrift 8"/>
     <w:basedOn w:val="style0"/>
-    <w:next w:val="style8"/>
+    <w:next w:val="style48"/>
     <w:pPr>
+      <w:numPr>
+        <w:ilvl w:val="7"/>
+        <w:numId w:val="1"/>
+      </w:numPr>
       <w:spacing w:after="0" w:before="300"/>
       <w:contextualSpacing w:val="false"/>
+      <w:outlineLvl w:val="7"/>
     </w:pPr>
     <w:rPr>
+      <w:b/>
+      <w:bCs/>
       <w:caps/>
       <w:spacing w:val="10"/>
       <w:sz w:val="18"/>
@@ -2843,12 +2872,19 @@
   <w:style w:styleId="style9" w:type="paragraph">
     <w:name w:val="Überschrift 9"/>
     <w:basedOn w:val="style0"/>
-    <w:next w:val="style9"/>
+    <w:next w:val="style48"/>
     <w:pPr>
+      <w:numPr>
+        <w:ilvl w:val="8"/>
+        <w:numId w:val="1"/>
+      </w:numPr>
       <w:spacing w:after="0" w:before="300"/>
       <w:contextualSpacing w:val="false"/>
+      <w:outlineLvl w:val="8"/>
     </w:pPr>
     <w:rPr>
+      <w:b/>
+      <w:bCs/>
       <w:i/>
       <w:caps/>
       <w:spacing w:val="10"/>
@@ -3137,10 +3173,31 @@
       <w:rFonts w:cs="OpenSymbol"/>
     </w:rPr>
   </w:style>
-  <w:style w:styleId="style44" w:type="paragraph">
+  <w:style w:styleId="style44" w:type="character">
+    <w:name w:val="ListLabel 3"/>
+    <w:next w:val="style44"/>
+    <w:rPr>
+      <w:rFonts w:cs="Symbol"/>
+    </w:rPr>
+  </w:style>
+  <w:style w:styleId="style45" w:type="character">
+    <w:name w:val="ListLabel 4"/>
+    <w:next w:val="style45"/>
+    <w:rPr>
+      <w:rFonts w:cs="OpenSymbol"/>
+    </w:rPr>
+  </w:style>
+  <w:style w:styleId="style46" w:type="character">
+    <w:name w:val="ListLabel 5"/>
+    <w:next w:val="style46"/>
+    <w:rPr>
+      <w:rFonts w:cs="Wingdings"/>
+    </w:rPr>
+  </w:style>
+  <w:style w:styleId="style47" w:type="paragraph">
     <w:name w:val="Überschrift"/>
     <w:basedOn w:val="style0"/>
-    <w:next w:val="style45"/>
+    <w:next w:val="style48"/>
     <w:pPr>
       <w:keepNext/>
       <w:spacing w:after="120" w:before="240"/>
@@ -3152,29 +3209,29 @@
       <w:szCs w:val="28"/>
     </w:rPr>
   </w:style>
-  <w:style w:styleId="style45" w:type="paragraph">
+  <w:style w:styleId="style48" w:type="paragraph">
     <w:name w:val="Textkörper"/>
     <w:basedOn w:val="style0"/>
-    <w:next w:val="style45"/>
+    <w:next w:val="style48"/>
     <w:pPr>
       <w:spacing w:after="120" w:before="0"/>
       <w:contextualSpacing w:val="false"/>
     </w:pPr>
     <w:rPr/>
   </w:style>
-  <w:style w:styleId="style46" w:type="paragraph">
+  <w:style w:styleId="style49" w:type="paragraph">
     <w:name w:val="Liste"/>
-    <w:basedOn w:val="style45"/>
-    <w:next w:val="style46"/>
+    <w:basedOn w:val="style48"/>
+    <w:next w:val="style49"/>
     <w:pPr/>
     <w:rPr>
       <w:rFonts w:ascii="Calibri" w:cs="Mangal" w:hAnsi="Calibri"/>
     </w:rPr>
   </w:style>
-  <w:style w:styleId="style47" w:type="paragraph">
+  <w:style w:styleId="style50" w:type="paragraph">
     <w:name w:val="Beschriftung"/>
     <w:basedOn w:val="style0"/>
-    <w:next w:val="style47"/>
+    <w:next w:val="style50"/>
     <w:pPr>
       <w:suppressLineNumbers/>
       <w:spacing w:after="120" w:before="120"/>
@@ -3188,10 +3245,10 @@
       <w:szCs w:val="24"/>
     </w:rPr>
   </w:style>
-  <w:style w:styleId="style48" w:type="paragraph">
+  <w:style w:styleId="style51" w:type="paragraph">
     <w:name w:val="Verzeichnis"/>
     <w:basedOn w:val="style0"/>
-    <w:next w:val="style48"/>
+    <w:next w:val="style51"/>
     <w:pPr>
       <w:suppressLineNumbers/>
     </w:pPr>
@@ -3199,10 +3256,10 @@
       <w:rFonts w:ascii="Calibri" w:cs="Mangal" w:hAnsi="Calibri"/>
     </w:rPr>
   </w:style>
-  <w:style w:styleId="style49" w:type="paragraph">
+  <w:style w:styleId="style52" w:type="paragraph">
     <w:name w:val="Titel"/>
     <w:basedOn w:val="style0"/>
-    <w:next w:val="style49"/>
+    <w:next w:val="style53"/>
     <w:pPr>
       <w:spacing w:after="200" w:before="720"/>
       <w:contextualSpacing w:val="false"/>
@@ -3218,10 +3275,10 @@
       <w:szCs w:val="52"/>
     </w:rPr>
   </w:style>
-  <w:style w:styleId="style50" w:type="paragraph">
+  <w:style w:styleId="style53" w:type="paragraph">
     <w:name w:val="Untertitel"/>
     <w:basedOn w:val="style0"/>
-    <w:next w:val="style50"/>
+    <w:next w:val="style48"/>
     <w:pPr>
       <w:spacing w:after="1000" w:before="200" w:line="100" w:lineRule="atLeast"/>
       <w:contextualSpacing w:val="false"/>
@@ -3237,10 +3294,10 @@
       <w:szCs w:val="24"/>
     </w:rPr>
   </w:style>
-  <w:style w:styleId="style51" w:type="paragraph">
+  <w:style w:styleId="style54" w:type="paragraph">
     <w:name w:val="caption"/>
     <w:basedOn w:val="style0"/>
-    <w:next w:val="style51"/>
+    <w:next w:val="style54"/>
     <w:pPr/>
     <w:rPr>
       <w:b/>
@@ -3250,47 +3307,43 @@
       <w:szCs w:val="16"/>
     </w:rPr>
   </w:style>
-  <w:style w:styleId="style52" w:type="paragraph">
+  <w:style w:styleId="style55" w:type="paragraph">
     <w:name w:val="No Spacing"/>
     <w:basedOn w:val="style0"/>
-    <w:next w:val="style52"/>
+    <w:next w:val="style55"/>
     <w:pPr>
       <w:spacing w:after="0" w:before="0" w:line="100" w:lineRule="atLeast"/>
       <w:contextualSpacing w:val="false"/>
     </w:pPr>
     <w:rPr/>
   </w:style>
-  <w:style w:styleId="style53" w:type="paragraph">
+  <w:style w:styleId="style56" w:type="paragraph">
     <w:name w:val="List Paragraph"/>
     <w:basedOn w:val="style0"/>
-    <w:next w:val="style53"/>
+    <w:next w:val="style56"/>
     <w:pPr>
       <w:ind w:hanging="0" w:left="720" w:right="0"/>
     </w:pPr>
     <w:rPr/>
   </w:style>
-  <w:style w:styleId="style54" w:type="paragraph">
+  <w:style w:styleId="style57" w:type="paragraph">
     <w:name w:val="Quote"/>
     <w:basedOn w:val="style0"/>
-    <w:next w:val="style54"/>
+    <w:next w:val="style57"/>
     <w:pPr/>
     <w:rPr>
       <w:i/>
       <w:iCs/>
     </w:rPr>
   </w:style>
-  <w:style w:styleId="style55" w:type="paragraph">
+  <w:style w:styleId="style58" w:type="paragraph">
     <w:name w:val="Intense Quote"/>
     <w:basedOn w:val="style0"/>
-    <w:next w:val="style55"/>
+    <w:next w:val="style58"/>
     <w:pPr>
       <w:pBdr>
         <w:top w:color="4F81BD" w:space="0" w:sz="4" w:val="single"/>
         <w:left w:color="4F81BD" w:space="0" w:sz="4" w:val="single"/>
-        <w:bottom w:val="none"/>
-        <w:insideH w:val="none"/>
-        <w:right w:val="none"/>
-        <w:insideV w:val="none"/>
       </w:pBdr>
       <w:spacing w:after="0" w:before="200"/>
       <w:ind w:hanging="0" w:left="1296" w:right="1152"/>
@@ -3303,12 +3356,14 @@
       <w:color w:val="4F81BD"/>
     </w:rPr>
   </w:style>
-  <w:style w:styleId="style56" w:type="paragraph">
+  <w:style w:styleId="style59" w:type="paragraph">
     <w:name w:val="Inhaltsverzeichnis Überschrift"/>
     <w:basedOn w:val="style1"/>
-    <w:next w:val="style56"/>
+    <w:next w:val="style59"/>
     <w:pPr>
       <w:suppressLineNumbers/>
+      <w:ind w:hanging="0" w:left="0" w:right="0"/>
+      <w:outlineLvl w:val="9"/>
     </w:pPr>
     <w:rPr>
       <w:b/>
@@ -3318,50 +3373,17 @@
       <w:lang w:bidi="en-US"/>
     </w:rPr>
   </w:style>
-  <w:style w:styleId="style57" w:type="paragraph">
+  <w:style w:styleId="style60" w:type="paragraph">
     <w:name w:val="Tabellen Inhalt"/>
     <w:basedOn w:val="style0"/>
-    <w:next w:val="style57"/>
+    <w:next w:val="style60"/>
     <w:pPr>
       <w:suppressLineNumbers/>
     </w:pPr>
     <w:rPr/>
   </w:style>
-  <w:style w:styleId="style58" w:type="paragraph">
+  <w:style w:styleId="style61" w:type="paragraph">
     <w:name w:val="Kopfzeile"/>
-    <w:basedOn w:val="style0"/>
-    <w:next w:val="style58"/>
-    <w:pPr>
-      <w:suppressLineNumbers/>
-      <w:tabs>
-        <w:tab w:leader="none" w:pos="5052" w:val="center"/>
-        <w:tab w:leader="none" w:pos="10104" w:val="right"/>
-      </w:tabs>
-    </w:pPr>
-    <w:rPr/>
-  </w:style>
-  <w:style w:styleId="style59" w:type="paragraph">
-    <w:name w:val="Tabelle"/>
-    <w:basedOn w:val="style47"/>
-    <w:next w:val="style59"/>
-    <w:pPr/>
-    <w:rPr/>
-  </w:style>
-  <w:style w:styleId="style60" w:type="paragraph">
-    <w:name w:val="Tabellen Überschrift"/>
-    <w:basedOn w:val="style57"/>
-    <w:next w:val="style60"/>
-    <w:pPr>
-      <w:suppressLineNumbers/>
-      <w:jc w:val="center"/>
-    </w:pPr>
-    <w:rPr>
-      <w:b/>
-      <w:bCs/>
-    </w:rPr>
-  </w:style>
-  <w:style w:styleId="style61" w:type="paragraph">
-    <w:name w:val="Fußzeile"/>
     <w:basedOn w:val="style0"/>
     <w:next w:val="style61"/>
     <w:pPr>
@@ -3374,9 +3396,42 @@
     <w:rPr/>
   </w:style>
   <w:style w:styleId="style62" w:type="paragraph">
+    <w:name w:val="Tabelle"/>
+    <w:basedOn w:val="style50"/>
+    <w:next w:val="style62"/>
+    <w:pPr/>
+    <w:rPr/>
+  </w:style>
+  <w:style w:styleId="style63" w:type="paragraph">
+    <w:name w:val="Tabellen Überschrift"/>
+    <w:basedOn w:val="style60"/>
+    <w:next w:val="style63"/>
+    <w:pPr>
+      <w:suppressLineNumbers/>
+      <w:jc w:val="center"/>
+    </w:pPr>
+    <w:rPr>
+      <w:b/>
+      <w:bCs/>
+    </w:rPr>
+  </w:style>
+  <w:style w:styleId="style64" w:type="paragraph">
+    <w:name w:val="Fußzeile"/>
+    <w:basedOn w:val="style0"/>
+    <w:next w:val="style64"/>
+    <w:pPr>
+      <w:suppressLineNumbers/>
+      <w:tabs>
+        <w:tab w:leader="none" w:pos="5052" w:val="center"/>
+        <w:tab w:leader="none" w:pos="10104" w:val="right"/>
+      </w:tabs>
+    </w:pPr>
+    <w:rPr/>
+  </w:style>
+  <w:style w:styleId="style65" w:type="paragraph">
     <w:name w:val="Unterschrift"/>
     <w:basedOn w:val="style0"/>
-    <w:next w:val="style62"/>
+    <w:next w:val="style65"/>
     <w:pPr>
       <w:suppressLineNumbers/>
     </w:pPr>
@@ -3384,10 +3439,10 @@
       <w:sz w:val="40"/>
     </w:rPr>
   </w:style>
-  <w:style w:styleId="style63" w:type="paragraph">
+  <w:style w:styleId="style66" w:type="paragraph">
     <w:name w:val="Fußnote"/>
     <w:basedOn w:val="style0"/>
-    <w:next w:val="style63"/>
+    <w:next w:val="style66"/>
     <w:pPr>
       <w:suppressLineNumbers/>
       <w:ind w:hanging="283" w:left="283" w:right="0"/>
@@ -3398,10 +3453,10 @@
       <w:szCs w:val="20"/>
     </w:rPr>
   </w:style>
-  <w:style w:styleId="style64" w:type="paragraph">
+  <w:style w:styleId="style67" w:type="paragraph">
     <w:name w:val="Listeninhalt"/>
     <w:basedOn w:val="style0"/>
-    <w:next w:val="style64"/>
+    <w:next w:val="style67"/>
     <w:pPr>
       <w:ind w:hanging="0" w:left="567" w:right="0"/>
     </w:pPr>

</xml_diff>

<commit_message>
Skizze der Startseite und kurzen Text zum Design eingefügt [3435790]
</commit_message>
<xml_diff>
--- a/doc/Konzept.docx
+++ b/doc/Konzept.docx
@@ -4,7 +4,7 @@
   <w:body>
     <w:p>
       <w:pPr>
-        <w:pStyle w:val="style65"/>
+        <w:pStyle w:val="style68"/>
         <w:spacing w:after="85" w:before="198"/>
         <w:contextualSpacing w:val="false"/>
         <w:jc w:val="center"/>
@@ -15,7 +15,7 @@
     </w:p>
     <w:p>
       <w:pPr>
-        <w:pStyle w:val="style65"/>
+        <w:pStyle w:val="style68"/>
         <w:spacing w:after="85" w:before="198"/>
         <w:contextualSpacing w:val="false"/>
         <w:jc w:val="center"/>
@@ -30,7 +30,7 @@
     </w:p>
     <w:p>
       <w:pPr>
-        <w:pStyle w:val="style65"/>
+        <w:pStyle w:val="style68"/>
         <w:jc w:val="center"/>
       </w:pPr>
       <w:r>
@@ -39,7 +39,7 @@
     </w:p>
     <w:p>
       <w:pPr>
-        <w:pStyle w:val="style65"/>
+        <w:pStyle w:val="style68"/>
         <w:jc w:val="center"/>
       </w:pPr>
       <w:r>
@@ -56,7 +56,7 @@
     </w:p>
     <w:p>
       <w:pPr>
-        <w:pStyle w:val="style65"/>
+        <w:pStyle w:val="style68"/>
         <w:jc w:val="center"/>
       </w:pPr>
       <w:r>
@@ -65,7 +65,7 @@
     </w:p>
     <w:p>
       <w:pPr>
-        <w:pStyle w:val="style65"/>
+        <w:pStyle w:val="style68"/>
         <w:jc w:val="center"/>
       </w:pPr>
       <w:r>
@@ -82,7 +82,7 @@
     </w:p>
     <w:p>
       <w:pPr>
-        <w:pStyle w:val="style65"/>
+        <w:pStyle w:val="style68"/>
         <w:spacing w:line="100" w:lineRule="atLeast"/>
         <w:jc w:val="center"/>
       </w:pPr>
@@ -95,12 +95,12 @@
           <w:szCs w:val="24"/>
           <w:lang w:val="de-DE"/>
         </w:rPr>
-        <w:t>Anja Wipfler ()</w:t>
-      </w:r>
-    </w:p>
-    <w:p>
-      <w:pPr>
-        <w:pStyle w:val="style65"/>
+        <w:t>Anja Wipfler (235820)</w:t>
+      </w:r>
+    </w:p>
+    <w:p>
+      <w:pPr>
+        <w:pStyle w:val="style68"/>
         <w:spacing w:line="100" w:lineRule="atLeast"/>
         <w:jc w:val="center"/>
       </w:pPr>
@@ -118,7 +118,7 @@
     </w:p>
     <w:p>
       <w:pPr>
-        <w:pStyle w:val="style65"/>
+        <w:pStyle w:val="style68"/>
         <w:spacing w:line="100" w:lineRule="atLeast"/>
         <w:jc w:val="center"/>
       </w:pPr>
@@ -136,7 +136,7 @@
     </w:p>
     <w:p>
       <w:pPr>
-        <w:pStyle w:val="style65"/>
+        <w:pStyle w:val="style68"/>
         <w:spacing w:line="100" w:lineRule="atLeast"/>
         <w:jc w:val="center"/>
       </w:pPr>
@@ -154,7 +154,7 @@
     </w:p>
     <w:p>
       <w:pPr>
-        <w:pStyle w:val="style65"/>
+        <w:pStyle w:val="style68"/>
         <w:spacing w:line="100" w:lineRule="atLeast"/>
         <w:jc w:val="center"/>
       </w:pPr>
@@ -164,7 +164,7 @@
     </w:p>
     <w:p>
       <w:pPr>
-        <w:pStyle w:val="style65"/>
+        <w:pStyle w:val="style68"/>
         <w:spacing w:line="100" w:lineRule="atLeast"/>
         <w:jc w:val="center"/>
       </w:pPr>
@@ -174,7 +174,7 @@
     </w:p>
     <w:p>
       <w:pPr>
-        <w:pStyle w:val="style65"/>
+        <w:pStyle w:val="style68"/>
         <w:spacing w:line="100" w:lineRule="atLeast"/>
         <w:jc w:val="center"/>
       </w:pPr>
@@ -184,7 +184,7 @@
     </w:p>
     <w:p>
       <w:pPr>
-        <w:pStyle w:val="style65"/>
+        <w:pStyle w:val="style68"/>
         <w:spacing w:line="100" w:lineRule="atLeast"/>
         <w:jc w:val="center"/>
       </w:pPr>
@@ -194,7 +194,7 @@
     </w:p>
     <w:p>
       <w:pPr>
-        <w:pStyle w:val="style65"/>
+        <w:pStyle w:val="style68"/>
         <w:spacing w:line="100" w:lineRule="atLeast"/>
         <w:jc w:val="center"/>
       </w:pPr>
@@ -204,7 +204,7 @@
     </w:p>
     <w:p>
       <w:pPr>
-        <w:pStyle w:val="style65"/>
+        <w:pStyle w:val="style68"/>
         <w:spacing w:line="100" w:lineRule="atLeast"/>
         <w:jc w:val="center"/>
       </w:pPr>
@@ -214,7 +214,7 @@
     </w:p>
     <w:p>
       <w:pPr>
-        <w:pStyle w:val="style65"/>
+        <w:pStyle w:val="style68"/>
         <w:spacing w:line="100" w:lineRule="atLeast"/>
         <w:jc w:val="center"/>
       </w:pPr>
@@ -224,7 +224,7 @@
     </w:p>
     <w:p>
       <w:pPr>
-        <w:pStyle w:val="style65"/>
+        <w:pStyle w:val="style68"/>
         <w:spacing w:line="100" w:lineRule="atLeast"/>
         <w:jc w:val="center"/>
       </w:pPr>
@@ -234,7 +234,7 @@
     </w:p>
     <w:p>
       <w:pPr>
-        <w:pStyle w:val="style65"/>
+        <w:pStyle w:val="style68"/>
         <w:spacing w:line="100" w:lineRule="atLeast"/>
         <w:jc w:val="center"/>
       </w:pPr>
@@ -244,7 +244,7 @@
     </w:p>
     <w:p>
       <w:pPr>
-        <w:pStyle w:val="style65"/>
+        <w:pStyle w:val="style68"/>
         <w:spacing w:line="100" w:lineRule="atLeast"/>
         <w:jc w:val="center"/>
       </w:pPr>
@@ -257,7 +257,7 @@
         <w:pStyle w:val="style1"/>
         <w:numPr>
           <w:ilvl w:val="0"/>
-          <w:numId w:val="1"/>
+          <w:numId w:val="2"/>
         </w:numPr>
       </w:pPr>
       <w:r>
@@ -273,7 +273,7 @@
     </w:p>
     <w:p>
       <w:pPr>
-        <w:pStyle w:val="style48"/>
+        <w:pStyle w:val="style51"/>
       </w:pPr>
       <w:r>
         <w:rPr>
@@ -291,7 +291,7 @@
         <w:pStyle w:val="style2"/>
         <w:numPr>
           <w:ilvl w:val="1"/>
-          <w:numId w:val="2"/>
+          <w:numId w:val="3"/>
         </w:numPr>
       </w:pPr>
       <w:r>
@@ -307,7 +307,7 @@
     </w:p>
     <w:p>
       <w:pPr>
-        <w:pStyle w:val="style48"/>
+        <w:pStyle w:val="style51"/>
       </w:pPr>
       <w:r>
         <w:rPr>
@@ -325,7 +325,7 @@
         <w:pStyle w:val="style2"/>
         <w:numPr>
           <w:ilvl w:val="1"/>
-          <w:numId w:val="2"/>
+          <w:numId w:val="3"/>
         </w:numPr>
       </w:pPr>
       <w:r>
@@ -341,7 +341,7 @@
     </w:p>
     <w:p>
       <w:pPr>
-        <w:pStyle w:val="style48"/>
+        <w:pStyle w:val="style51"/>
       </w:pPr>
       <w:r>
         <w:rPr>
@@ -359,7 +359,7 @@
         <w:pStyle w:val="style2"/>
         <w:numPr>
           <w:ilvl w:val="1"/>
-          <w:numId w:val="2"/>
+          <w:numId w:val="3"/>
         </w:numPr>
       </w:pPr>
       <w:r>
@@ -378,459 +378,429 @@
         <w:pStyle w:val="style3"/>
         <w:numPr>
           <w:ilvl w:val="2"/>
-          <w:numId w:val="2"/>
-        </w:numPr>
-      </w:pPr>
-      <w:r>
-        <w:rPr>
-          <w:b w:val="false"/>
-          <w:bCs w:val="false"/>
-          <w:sz w:val="24"/>
-          <w:szCs w:val="24"/>
-          <w:lang w:val="de-DE"/>
-        </w:rPr>
-        <w:t>Muss – Inhalte, die zwingend umzusetzen sind</w:t>
-      </w:r>
-    </w:p>
-    <w:p>
-      <w:pPr>
-        <w:pStyle w:val="style48"/>
-      </w:pPr>
-      <w:r>
-        <w:rPr>
-          <w:b w:val="false"/>
-          <w:bCs w:val="false"/>
-          <w:sz w:val="24"/>
-          <w:szCs w:val="24"/>
-          <w:lang w:val="de-DE"/>
-        </w:rPr>
-        <w:t>Damit ein Anwender eine Anzeige aufgeben kann ist eine Registrierung auf der Webseite erforderlich. Das Durchsuchen von Anzeigen ist auch ohne Registrierung möglich, allerdings kann in diesem Fall kein Kontakt zu der Person welche die Anzeige eröffnet hat erfolgen. Dies ist erst nach einer Registrierung möglich. Die Webseite muss also eine kleine Benutzerverwaltung enthalten.</w:t>
-      </w:r>
-    </w:p>
-    <w:p>
-      <w:pPr>
-        <w:pStyle w:val="style48"/>
-      </w:pPr>
-      <w:r>
-        <w:rPr>
-          <w:b w:val="false"/>
-          <w:bCs w:val="false"/>
-          <w:sz w:val="24"/>
-          <w:szCs w:val="24"/>
-          <w:lang w:val="de-DE"/>
-        </w:rPr>
-        <w:t xml:space="preserve">Beim Eröffnen einer Anzeige wird zu aller erst zwischen Gesuchen und Angeboten unterschieden. Anschließend werden in Formularen Detailinformationen zu der Anzeige abgefragt: </w:t>
-      </w:r>
-    </w:p>
-    <w:p>
-      <w:pPr>
-        <w:pStyle w:val="style48"/>
-        <w:numPr>
-          <w:ilvl w:val="0"/>
           <w:numId w:val="3"/>
         </w:numPr>
-        <w:spacing w:line="100" w:lineRule="atLeast"/>
-      </w:pPr>
-      <w:r>
-        <w:rPr>
-          <w:b w:val="false"/>
-          <w:bCs w:val="false"/>
-          <w:sz w:val="24"/>
-          <w:szCs w:val="24"/>
-          <w:lang w:val="de-DE"/>
-        </w:rPr>
-        <w:t>Adresse</w:t>
-      </w:r>
-    </w:p>
-    <w:p>
-      <w:pPr>
-        <w:pStyle w:val="style48"/>
-        <w:numPr>
-          <w:ilvl w:val="0"/>
-          <w:numId w:val="3"/>
-        </w:numPr>
-        <w:spacing w:line="100" w:lineRule="atLeast"/>
-      </w:pPr>
-      <w:r>
-        <w:rPr>
-          <w:b w:val="false"/>
-          <w:bCs w:val="false"/>
-          <w:sz w:val="24"/>
-          <w:szCs w:val="24"/>
-          <w:lang w:val="de-DE"/>
-        </w:rPr>
-        <w:t>Zimmergröße</w:t>
-      </w:r>
-    </w:p>
-    <w:p>
-      <w:pPr>
-        <w:pStyle w:val="style48"/>
-        <w:numPr>
-          <w:ilvl w:val="0"/>
-          <w:numId w:val="3"/>
-        </w:numPr>
-        <w:spacing w:line="100" w:lineRule="atLeast"/>
-      </w:pPr>
-      <w:r>
-        <w:rPr>
-          <w:b w:val="false"/>
-          <w:bCs w:val="false"/>
-          <w:sz w:val="24"/>
-          <w:szCs w:val="24"/>
-          <w:lang w:val="de-DE"/>
-        </w:rPr>
-        <w:t>Anzahl Mitbewohner</w:t>
-      </w:r>
-    </w:p>
-    <w:p>
-      <w:pPr>
-        <w:pStyle w:val="style48"/>
-        <w:numPr>
-          <w:ilvl w:val="0"/>
-          <w:numId w:val="3"/>
-        </w:numPr>
-        <w:spacing w:line="100" w:lineRule="atLeast"/>
-      </w:pPr>
-      <w:r>
-        <w:rPr>
-          <w:b w:val="false"/>
-          <w:bCs w:val="false"/>
-          <w:sz w:val="24"/>
-          <w:szCs w:val="24"/>
-          <w:lang w:val="de-DE"/>
-        </w:rPr>
-        <w:t>Art der Wohngemeinschaft</w:t>
-      </w:r>
-    </w:p>
-    <w:p>
-      <w:pPr>
-        <w:pStyle w:val="style48"/>
-        <w:numPr>
-          <w:ilvl w:val="0"/>
-          <w:numId w:val="3"/>
-        </w:numPr>
-        <w:spacing w:line="100" w:lineRule="atLeast"/>
-      </w:pPr>
-      <w:r>
-        <w:rPr>
-          <w:b w:val="false"/>
-          <w:bCs w:val="false"/>
-          <w:sz w:val="24"/>
-          <w:szCs w:val="24"/>
-          <w:lang w:val="de-DE"/>
-        </w:rPr>
-        <w:t>Mietpreis (+ Nebenkosten)</w:t>
-      </w:r>
-    </w:p>
-    <w:p>
-      <w:pPr>
-        <w:pStyle w:val="style48"/>
-        <w:numPr>
-          <w:ilvl w:val="0"/>
-          <w:numId w:val="3"/>
-        </w:numPr>
-        <w:spacing w:line="100" w:lineRule="atLeast"/>
-      </w:pPr>
-      <w:r>
-        <w:rPr>
-          <w:b w:val="false"/>
-          <w:bCs w:val="false"/>
-          <w:sz w:val="24"/>
-          <w:szCs w:val="24"/>
-          <w:lang w:val="de-DE"/>
-        </w:rPr>
-        <w:t>Datum ab dem das Zimmer verfügbar ist (ggf. auch ein „bis“-Datum)</w:t>
-      </w:r>
-    </w:p>
-    <w:p>
-      <w:pPr>
-        <w:pStyle w:val="style48"/>
-        <w:numPr>
-          <w:ilvl w:val="0"/>
-          <w:numId w:val="3"/>
-        </w:numPr>
-        <w:spacing w:line="100" w:lineRule="atLeast"/>
-      </w:pPr>
-      <w:r>
-        <w:rPr>
-          <w:b w:val="false"/>
-          <w:bCs w:val="false"/>
-          <w:sz w:val="24"/>
-          <w:szCs w:val="24"/>
-          <w:lang w:val="de-DE"/>
-        </w:rPr>
-        <w:t>Detailinformationen (Freitextfeld)</w:t>
-      </w:r>
-    </w:p>
-    <w:p>
-      <w:pPr>
-        <w:pStyle w:val="style48"/>
-        <w:spacing w:line="100" w:lineRule="atLeast"/>
-      </w:pPr>
-      <w:r>
-        <w:rPr>
-          <w:b w:val="false"/>
-          <w:bCs w:val="false"/>
-          <w:sz w:val="24"/>
-          <w:szCs w:val="24"/>
-          <w:lang w:val="de-DE"/>
-        </w:rPr>
-        <w:t>Weitere Attribute können ggf. im Laufe der Entwicklung hinzugefügt werden.</w:t>
-      </w:r>
-    </w:p>
-    <w:p>
-      <w:pPr>
-        <w:pStyle w:val="style48"/>
-        <w:spacing w:line="100" w:lineRule="atLeast"/>
-      </w:pPr>
-      <w:r>
-        <w:rPr/>
-      </w:r>
-    </w:p>
-    <w:p>
-      <w:pPr>
-        <w:pStyle w:val="style48"/>
-        <w:spacing w:line="360" w:lineRule="auto"/>
-      </w:pPr>
-      <w:r>
-        <w:rPr>
-          <w:b w:val="false"/>
-          <w:bCs w:val="false"/>
-          <w:sz w:val="24"/>
-          <w:szCs w:val="24"/>
-          <w:lang w:val="de-DE"/>
-        </w:rPr>
-        <w:t xml:space="preserve">Jede neu aufgegebene Anzeige erhält automatisch eine eindeutige ID. Die Seite ermöglicht über ein „Schnellsuchfeld“ direkt über diese ID Anzeigen aufzurufen. Darüber hinaus haben Zimmersuchende und -bietende natürlich die Möglichkeit über eine Suchmaske mittels detaillierten Angaben Anzeigen zu finden. </w:t>
-      </w:r>
-      <w:r>
-        <w:rPr>
-          <w:b w:val="false"/>
-          <w:bCs w:val="false"/>
-          <w:sz w:val="24"/>
-          <w:szCs w:val="24"/>
-          <w:lang w:val="de-DE"/>
-        </w:rPr>
-        <w:t>Dabei stehen dem Suchenden alle Attribute der Anzeige zum Eingrenzen zur Verfügung.</w:t>
-      </w:r>
-      <w:r>
-        <w:rPr>
-          <w:b w:val="false"/>
-          <w:bCs w:val="false"/>
-          <w:sz w:val="24"/>
-          <w:szCs w:val="24"/>
-          <w:lang w:val="de-DE"/>
-        </w:rPr>
-        <w:t xml:space="preserve"> Diese Suchmaske liefert eine Liste aller getroffenen Ergebnisse zurück, welche in Form eines XML-Dokuments exportiert werden kann. </w:t>
-      </w:r>
-      <w:r>
-        <w:rPr>
-          <w:b w:val="false"/>
-          <w:bCs w:val="false"/>
-          <w:sz w:val="24"/>
-          <w:szCs w:val="24"/>
-          <w:lang w:val="de-DE"/>
-        </w:rPr>
-        <w:t>Die Sortierung der Liste kann der Benutzer selbst bestimmen.</w:t>
-      </w:r>
-    </w:p>
-    <w:p>
-      <w:pPr>
-        <w:pStyle w:val="style48"/>
-        <w:spacing w:line="360" w:lineRule="auto"/>
-      </w:pPr>
-      <w:r>
-        <w:rPr>
-          <w:b w:val="false"/>
-          <w:bCs w:val="false"/>
-          <w:sz w:val="24"/>
-          <w:szCs w:val="24"/>
-          <w:lang w:val="de-DE"/>
-        </w:rPr>
-        <w:t>Selbstverständlich enthält die Webseite auch ein Impressum sowie ein Kontaktformular.</w:t>
-      </w:r>
-    </w:p>
-    <w:p>
-      <w:pPr>
-        <w:pStyle w:val="style3"/>
-        <w:numPr>
-          <w:ilvl w:val="2"/>
-          <w:numId w:val="2"/>
-        </w:numPr>
-      </w:pPr>
-      <w:r>
-        <w:rPr>
-          <w:b w:val="false"/>
-          <w:bCs w:val="false"/>
-          <w:sz w:val="24"/>
-          <w:szCs w:val="24"/>
-          <w:lang w:val="de-DE"/>
-        </w:rPr>
-        <w:t>Kann – Inhalte, die nicht zwingend umzusetzen sind</w:t>
-      </w:r>
-    </w:p>
-    <w:p>
-      <w:pPr>
-        <w:pStyle w:val="style48"/>
-        <w:spacing w:line="360" w:lineRule="auto"/>
-      </w:pPr>
-      <w:r>
-        <w:rPr>
-          <w:b w:val="false"/>
-          <w:bCs w:val="false"/>
-          <w:sz w:val="24"/>
-          <w:szCs w:val="24"/>
-          <w:lang w:val="de-DE"/>
-        </w:rPr>
-        <w:t>Im Folgenden Inhalte, die als optional definiert sind:</w:t>
-      </w:r>
-    </w:p>
-    <w:p>
-      <w:pPr>
-        <w:pStyle w:val="style48"/>
+      </w:pPr>
+      <w:r>
+        <w:rPr>
+          <w:b w:val="false"/>
+          <w:bCs w:val="false"/>
+          <w:sz w:val="24"/>
+          <w:szCs w:val="24"/>
+          <w:lang w:val="de-DE"/>
+        </w:rPr>
+        <w:t>Muss – Inhalte, die zwingend umzusetzen sind</w:t>
+      </w:r>
+    </w:p>
+    <w:p>
+      <w:pPr>
+        <w:pStyle w:val="style51"/>
+      </w:pPr>
+      <w:r>
+        <w:rPr>
+          <w:b w:val="false"/>
+          <w:bCs w:val="false"/>
+          <w:sz w:val="24"/>
+          <w:szCs w:val="24"/>
+          <w:lang w:val="de-DE"/>
+        </w:rPr>
+        <w:t>Damit ein Anwender eine Anzeige aufgeben kann ist eine Registrierung auf der Webseite erforderlich. Das Durchsuchen von Anzeigen ist auch ohne Registrierung möglich, allerdings kann in diesem Fall kein Kontakt zu der Person welche die Anzeige eröffnet hat erfolgen. Dies ist erst nach einer Registrierung möglich. Die Webseite muss also eine kleine Benutzerverwaltung enthalten.</w:t>
+      </w:r>
+    </w:p>
+    <w:p>
+      <w:pPr>
+        <w:pStyle w:val="style51"/>
+      </w:pPr>
+      <w:r>
+        <w:rPr>
+          <w:b w:val="false"/>
+          <w:bCs w:val="false"/>
+          <w:sz w:val="24"/>
+          <w:szCs w:val="24"/>
+          <w:lang w:val="de-DE"/>
+        </w:rPr>
+        <w:t xml:space="preserve">Beim Eröffnen einer Anzeige wird zu aller erst zwischen Gesuchen und Angeboten unterschieden. Anschließend werden in Formularen Detailinformationen zu der Anzeige abgefragt: </w:t>
+      </w:r>
+    </w:p>
+    <w:p>
+      <w:pPr>
+        <w:pStyle w:val="style51"/>
         <w:numPr>
           <w:ilvl w:val="0"/>
           <w:numId w:val="4"/>
         </w:numPr>
-        <w:spacing w:line="360" w:lineRule="auto"/>
-      </w:pPr>
-      <w:r>
-        <w:rPr>
-          <w:b w:val="false"/>
-          <w:bCs w:val="false"/>
-          <w:sz w:val="24"/>
-          <w:szCs w:val="24"/>
-          <w:lang w:val="de-DE"/>
-        </w:rPr>
-        <w:t xml:space="preserve">Angemeldeten Nutzern wird es ermöglicht Anzeigen zu einer Favoritenliste hinzuzufügen. Diese kann vom Benutzer bearbeitet werden (löschen von Favoriten). </w:t>
-      </w:r>
-    </w:p>
-    <w:p>
-      <w:pPr>
-        <w:pStyle w:val="style48"/>
+        <w:spacing w:line="100" w:lineRule="atLeast"/>
+      </w:pPr>
+      <w:r>
+        <w:rPr>
+          <w:b w:val="false"/>
+          <w:bCs w:val="false"/>
+          <w:sz w:val="24"/>
+          <w:szCs w:val="24"/>
+          <w:lang w:val="de-DE"/>
+        </w:rPr>
+        <w:t>Adresse</w:t>
+      </w:r>
+    </w:p>
+    <w:p>
+      <w:pPr>
+        <w:pStyle w:val="style51"/>
         <w:numPr>
           <w:ilvl w:val="0"/>
           <w:numId w:val="4"/>
         </w:numPr>
-        <w:spacing w:line="360" w:lineRule="auto"/>
-      </w:pPr>
-      <w:r>
-        <w:rPr>
-          <w:b w:val="false"/>
-          <w:bCs w:val="false"/>
-          <w:sz w:val="24"/>
-          <w:szCs w:val="24"/>
-          <w:lang w:val="de-DE"/>
-        </w:rPr>
-        <w:t>Eine Übersicht der beliebtesten Anzeigen: Genau die Anzeigen, die am häufigsten auf Favoritenlisten vermerkt wurden.</w:t>
-      </w:r>
-    </w:p>
-    <w:p>
-      <w:pPr>
-        <w:pStyle w:val="style48"/>
+        <w:spacing w:line="100" w:lineRule="atLeast"/>
+      </w:pPr>
+      <w:r>
+        <w:rPr>
+          <w:b w:val="false"/>
+          <w:bCs w:val="false"/>
+          <w:sz w:val="24"/>
+          <w:szCs w:val="24"/>
+          <w:lang w:val="de-DE"/>
+        </w:rPr>
+        <w:t>Zimmergröße</w:t>
+      </w:r>
+    </w:p>
+    <w:p>
+      <w:pPr>
+        <w:pStyle w:val="style51"/>
         <w:numPr>
           <w:ilvl w:val="0"/>
           <w:numId w:val="4"/>
         </w:numPr>
-        <w:spacing w:line="360" w:lineRule="auto"/>
-      </w:pPr>
-      <w:r>
-        <w:rPr>
-          <w:b w:val="false"/>
-          <w:bCs w:val="false"/>
-          <w:sz w:val="24"/>
-          <w:szCs w:val="24"/>
-          <w:lang w:val="de-DE"/>
-        </w:rPr>
-        <w:t>Suchergebnisse/einzelne Anzeigen können als PDF gespeichert werden.</w:t>
-      </w:r>
-    </w:p>
-    <w:p>
-      <w:pPr>
-        <w:pStyle w:val="style48"/>
+        <w:spacing w:line="100" w:lineRule="atLeast"/>
+      </w:pPr>
+      <w:r>
+        <w:rPr>
+          <w:b w:val="false"/>
+          <w:bCs w:val="false"/>
+          <w:sz w:val="24"/>
+          <w:szCs w:val="24"/>
+          <w:lang w:val="de-DE"/>
+        </w:rPr>
+        <w:t>Anzahl Mitbewohner</w:t>
+      </w:r>
+    </w:p>
+    <w:p>
+      <w:pPr>
+        <w:pStyle w:val="style51"/>
         <w:numPr>
           <w:ilvl w:val="0"/>
           <w:numId w:val="4"/>
         </w:numPr>
-        <w:spacing w:line="360" w:lineRule="auto"/>
-      </w:pPr>
-      <w:r>
-        <w:rPr>
-          <w:b w:val="false"/>
-          <w:bCs w:val="false"/>
-          <w:sz w:val="24"/>
-          <w:szCs w:val="24"/>
-          <w:lang w:val="de-DE"/>
-        </w:rPr>
-        <w:t>Suchergebnisse/einzelne Anzeigen können gedruckt werden.</w:t>
-      </w:r>
-    </w:p>
-    <w:p>
-      <w:pPr>
-        <w:pStyle w:val="style48"/>
+        <w:spacing w:line="100" w:lineRule="atLeast"/>
+      </w:pPr>
+      <w:r>
+        <w:rPr>
+          <w:b w:val="false"/>
+          <w:bCs w:val="false"/>
+          <w:sz w:val="24"/>
+          <w:szCs w:val="24"/>
+          <w:lang w:val="de-DE"/>
+        </w:rPr>
+        <w:t>Art der Wohngemeinschaft</w:t>
+      </w:r>
+    </w:p>
+    <w:p>
+      <w:pPr>
+        <w:pStyle w:val="style51"/>
         <w:numPr>
           <w:ilvl w:val="0"/>
           <w:numId w:val="4"/>
         </w:numPr>
-        <w:spacing w:line="360" w:lineRule="auto"/>
-      </w:pPr>
-      <w:r>
-        <w:rPr>
-          <w:b w:val="false"/>
-          <w:bCs w:val="false"/>
-          <w:sz w:val="24"/>
-          <w:szCs w:val="24"/>
-          <w:lang w:val="de-DE"/>
-        </w:rPr>
-        <w:t>Integration von Fremdsystemen:</w:t>
-      </w:r>
-    </w:p>
-    <w:p>
-      <w:pPr>
-        <w:pStyle w:val="style48"/>
-        <w:numPr>
-          <w:ilvl w:val="1"/>
-          <w:numId w:val="4"/>
-        </w:numPr>
-        <w:spacing w:line="360" w:lineRule="auto"/>
-      </w:pPr>
-      <w:r>
-        <w:rPr>
-          <w:b w:val="false"/>
-          <w:bCs w:val="false"/>
-          <w:sz w:val="24"/>
-          <w:szCs w:val="24"/>
-          <w:lang w:val="de-DE"/>
-        </w:rPr>
-        <w:t>GoogleMaps: Der Ort eines Zimmers könnte als Karte eingeblendet werden</w:t>
-      </w:r>
-    </w:p>
-    <w:p>
-      <w:pPr>
-        <w:pStyle w:val="style48"/>
+        <w:spacing w:line="100" w:lineRule="atLeast"/>
+      </w:pPr>
+      <w:r>
+        <w:rPr>
+          <w:b w:val="false"/>
+          <w:bCs w:val="false"/>
+          <w:sz w:val="24"/>
+          <w:szCs w:val="24"/>
+          <w:lang w:val="de-DE"/>
+        </w:rPr>
+        <w:t>Mietpreis (+ Nebenkosten)</w:t>
+      </w:r>
+    </w:p>
+    <w:p>
+      <w:pPr>
+        <w:pStyle w:val="style51"/>
         <w:numPr>
           <w:ilvl w:val="0"/>
           <w:numId w:val="4"/>
         </w:numPr>
-        <w:spacing w:line="360" w:lineRule="auto"/>
-      </w:pPr>
-      <w:r>
-        <w:rPr>
-          <w:b w:val="false"/>
-          <w:bCs w:val="false"/>
-          <w:sz w:val="24"/>
-          <w:szCs w:val="24"/>
-          <w:lang w:val="de-DE"/>
-        </w:rPr>
-        <w:t>Einführen eines Captcha um Suchanfragen von Bots zu verhindern.</w:t>
-      </w:r>
-    </w:p>
-    <w:p>
-      <w:pPr>
-        <w:pStyle w:val="style48"/>
+        <w:spacing w:line="100" w:lineRule="atLeast"/>
+      </w:pPr>
+      <w:r>
+        <w:rPr>
+          <w:b w:val="false"/>
+          <w:bCs w:val="false"/>
+          <w:sz w:val="24"/>
+          <w:szCs w:val="24"/>
+          <w:lang w:val="de-DE"/>
+        </w:rPr>
+        <w:t>Datum ab dem das Zimmer verfügbar ist (ggf. auch ein „bis“-Datum)</w:t>
+      </w:r>
+    </w:p>
+    <w:p>
+      <w:pPr>
+        <w:pStyle w:val="style51"/>
         <w:numPr>
           <w:ilvl w:val="0"/>
           <w:numId w:val="4"/>
         </w:numPr>
+        <w:spacing w:line="100" w:lineRule="atLeast"/>
+      </w:pPr>
+      <w:r>
+        <w:rPr>
+          <w:b w:val="false"/>
+          <w:bCs w:val="false"/>
+          <w:sz w:val="24"/>
+          <w:szCs w:val="24"/>
+          <w:lang w:val="de-DE"/>
+        </w:rPr>
+        <w:t>Detailinformationen (Freitextfeld)</w:t>
+      </w:r>
+    </w:p>
+    <w:p>
+      <w:pPr>
+        <w:pStyle w:val="style51"/>
+        <w:spacing w:line="100" w:lineRule="atLeast"/>
+      </w:pPr>
+      <w:r>
+        <w:rPr>
+          <w:b w:val="false"/>
+          <w:bCs w:val="false"/>
+          <w:sz w:val="24"/>
+          <w:szCs w:val="24"/>
+          <w:lang w:val="de-DE"/>
+        </w:rPr>
+        <w:t>Weitere Attribute können ggf. im Laufe der Entwicklung hinzugefügt werden.</w:t>
+      </w:r>
+    </w:p>
+    <w:p>
+      <w:pPr>
+        <w:pStyle w:val="style51"/>
+        <w:spacing w:line="100" w:lineRule="atLeast"/>
+      </w:pPr>
+      <w:r>
+        <w:rPr/>
+      </w:r>
+    </w:p>
+    <w:p>
+      <w:pPr>
+        <w:pStyle w:val="style51"/>
+        <w:spacing w:line="360" w:lineRule="auto"/>
+      </w:pPr>
+      <w:r>
+        <w:rPr>
+          <w:b w:val="false"/>
+          <w:bCs w:val="false"/>
+          <w:sz w:val="24"/>
+          <w:szCs w:val="24"/>
+          <w:lang w:val="de-DE"/>
+        </w:rPr>
+        <w:t>Jede neu aufgegebene Anzeige erhält automatisch eine eindeutige ID. Die Seite ermöglicht über ein „Schnellsuchfeld“ direkt über diese ID Anzeigen aufzurufen. Darüber hinaus haben Zimmersuchende und -bietende natürlich die Möglichkeit über eine Suchmaske mittels detaillierten Angaben Anzeigen zu finden. Dabei stehen dem Suchenden alle Attribute der Anzeige zum Eingrenzen zur Verfügung. Diese Suchmaske liefert eine Liste aller getroffenen Ergebnisse zurück, welche in Form eines XML-Dokuments exportiert werden kann. Die Sortierung der Liste kann der Benutzer selbst bestimmen.</w:t>
+      </w:r>
+    </w:p>
+    <w:p>
+      <w:pPr>
+        <w:pStyle w:val="style51"/>
+        <w:spacing w:line="360" w:lineRule="auto"/>
+      </w:pPr>
+      <w:r>
+        <w:rPr>
+          <w:b w:val="false"/>
+          <w:bCs w:val="false"/>
+          <w:sz w:val="24"/>
+          <w:szCs w:val="24"/>
+          <w:lang w:val="de-DE"/>
+        </w:rPr>
+        <w:t>Selbstverständlich enthält die Webseite auch ein Impressum sowie ein Kontaktformular.</w:t>
+      </w:r>
+    </w:p>
+    <w:p>
+      <w:pPr>
+        <w:pStyle w:val="style3"/>
+        <w:numPr>
+          <w:ilvl w:val="2"/>
+          <w:numId w:val="3"/>
+        </w:numPr>
+      </w:pPr>
+      <w:r>
+        <w:rPr>
+          <w:b w:val="false"/>
+          <w:bCs w:val="false"/>
+          <w:sz w:val="24"/>
+          <w:szCs w:val="24"/>
+          <w:lang w:val="de-DE"/>
+        </w:rPr>
+        <w:t>Kann – Inhalte, die nicht zwingend umzusetzen sind</w:t>
+      </w:r>
+    </w:p>
+    <w:p>
+      <w:pPr>
+        <w:pStyle w:val="style51"/>
+        <w:spacing w:line="360" w:lineRule="auto"/>
+      </w:pPr>
+      <w:r>
+        <w:rPr>
+          <w:b w:val="false"/>
+          <w:bCs w:val="false"/>
+          <w:sz w:val="24"/>
+          <w:szCs w:val="24"/>
+          <w:lang w:val="de-DE"/>
+        </w:rPr>
+        <w:t>Im Folgenden Inhalte, die als optional definiert sind:</w:t>
+      </w:r>
+    </w:p>
+    <w:p>
+      <w:pPr>
+        <w:pStyle w:val="style51"/>
+        <w:numPr>
+          <w:ilvl w:val="0"/>
+          <w:numId w:val="5"/>
+        </w:numPr>
+        <w:spacing w:line="360" w:lineRule="auto"/>
+      </w:pPr>
+      <w:r>
+        <w:rPr>
+          <w:b w:val="false"/>
+          <w:bCs w:val="false"/>
+          <w:sz w:val="24"/>
+          <w:szCs w:val="24"/>
+          <w:lang w:val="de-DE"/>
+        </w:rPr>
+        <w:t xml:space="preserve">Angemeldeten Nutzern wird es ermöglicht Anzeigen zu einer Favoritenliste hinzuzufügen. Diese kann vom Benutzer bearbeitet werden (löschen von Favoriten). </w:t>
+      </w:r>
+    </w:p>
+    <w:p>
+      <w:pPr>
+        <w:pStyle w:val="style51"/>
+        <w:numPr>
+          <w:ilvl w:val="0"/>
+          <w:numId w:val="5"/>
+        </w:numPr>
+        <w:spacing w:line="360" w:lineRule="auto"/>
+      </w:pPr>
+      <w:r>
+        <w:rPr>
+          <w:b w:val="false"/>
+          <w:bCs w:val="false"/>
+          <w:sz w:val="24"/>
+          <w:szCs w:val="24"/>
+          <w:lang w:val="de-DE"/>
+        </w:rPr>
+        <w:t>Eine Übersicht der beliebtesten Anzeigen: Genau die Anzeigen, die am häufigsten auf Favoritenlisten vermerkt wurden.</w:t>
+      </w:r>
+    </w:p>
+    <w:p>
+      <w:pPr>
+        <w:pStyle w:val="style51"/>
+        <w:numPr>
+          <w:ilvl w:val="0"/>
+          <w:numId w:val="5"/>
+        </w:numPr>
+        <w:spacing w:line="360" w:lineRule="auto"/>
+      </w:pPr>
+      <w:r>
+        <w:rPr>
+          <w:b w:val="false"/>
+          <w:bCs w:val="false"/>
+          <w:sz w:val="24"/>
+          <w:szCs w:val="24"/>
+          <w:lang w:val="de-DE"/>
+        </w:rPr>
+        <w:t>Suchergebnisse/einzelne Anzeigen können als PDF gespeichert werden.</w:t>
+      </w:r>
+    </w:p>
+    <w:p>
+      <w:pPr>
+        <w:pStyle w:val="style51"/>
+        <w:numPr>
+          <w:ilvl w:val="0"/>
+          <w:numId w:val="5"/>
+        </w:numPr>
+        <w:spacing w:line="360" w:lineRule="auto"/>
+      </w:pPr>
+      <w:r>
+        <w:rPr>
+          <w:b w:val="false"/>
+          <w:bCs w:val="false"/>
+          <w:sz w:val="24"/>
+          <w:szCs w:val="24"/>
+          <w:lang w:val="de-DE"/>
+        </w:rPr>
+        <w:t>Suchergebnisse/einzelne Anzeigen können gedruckt werden.</w:t>
+      </w:r>
+    </w:p>
+    <w:p>
+      <w:pPr>
+        <w:pStyle w:val="style51"/>
+        <w:numPr>
+          <w:ilvl w:val="0"/>
+          <w:numId w:val="5"/>
+        </w:numPr>
+        <w:spacing w:line="360" w:lineRule="auto"/>
+      </w:pPr>
+      <w:r>
+        <w:rPr>
+          <w:b w:val="false"/>
+          <w:bCs w:val="false"/>
+          <w:sz w:val="24"/>
+          <w:szCs w:val="24"/>
+          <w:lang w:val="de-DE"/>
+        </w:rPr>
+        <w:t>Integration von Fremdsystemen:</w:t>
+      </w:r>
+    </w:p>
+    <w:p>
+      <w:pPr>
+        <w:pStyle w:val="style51"/>
+        <w:numPr>
+          <w:ilvl w:val="1"/>
+          <w:numId w:val="5"/>
+        </w:numPr>
+        <w:spacing w:line="360" w:lineRule="auto"/>
+      </w:pPr>
+      <w:r>
+        <w:rPr>
+          <w:b w:val="false"/>
+          <w:bCs w:val="false"/>
+          <w:sz w:val="24"/>
+          <w:szCs w:val="24"/>
+          <w:lang w:val="de-DE"/>
+        </w:rPr>
+        <w:t>GoogleMaps: Der Ort eines Zimmers könnte als Karte eingeblendet werden</w:t>
+      </w:r>
+    </w:p>
+    <w:p>
+      <w:pPr>
+        <w:pStyle w:val="style51"/>
+        <w:numPr>
+          <w:ilvl w:val="0"/>
+          <w:numId w:val="5"/>
+        </w:numPr>
+        <w:spacing w:line="360" w:lineRule="auto"/>
+      </w:pPr>
+      <w:r>
+        <w:rPr>
+          <w:b w:val="false"/>
+          <w:bCs w:val="false"/>
+          <w:sz w:val="24"/>
+          <w:szCs w:val="24"/>
+          <w:lang w:val="de-DE"/>
+        </w:rPr>
+        <w:t>Einführen eines Captcha um Suchanfragen von Bots zu verhindern.</w:t>
+      </w:r>
+    </w:p>
+    <w:p>
+      <w:pPr>
+        <w:pStyle w:val="style51"/>
+        <w:numPr>
+          <w:ilvl w:val="0"/>
+          <w:numId w:val="5"/>
+        </w:numPr>
         <w:spacing w:line="360" w:lineRule="auto"/>
       </w:pPr>
       <w:r>
@@ -850,7 +820,7 @@
         <w:pageBreakBefore/>
         <w:numPr>
           <w:ilvl w:val="0"/>
-          <w:numId w:val="1"/>
+          <w:numId w:val="2"/>
         </w:numPr>
       </w:pPr>
       <w:r>
@@ -866,7 +836,7 @@
     </w:p>
     <w:p>
       <w:pPr>
-        <w:pStyle w:val="style48"/>
+        <w:pStyle w:val="style51"/>
       </w:pPr>
       <w:r>
         <w:rPr>
@@ -884,7 +854,7 @@
         <w:pStyle w:val="style2"/>
         <w:numPr>
           <w:ilvl w:val="1"/>
-          <w:numId w:val="2"/>
+          <w:numId w:val="3"/>
         </w:numPr>
       </w:pPr>
       <w:r>
@@ -900,7 +870,7 @@
     </w:p>
     <w:p>
       <w:pPr>
-        <w:pStyle w:val="style48"/>
+        <w:pStyle w:val="style51"/>
         <w:spacing w:line="100" w:lineRule="atLeast"/>
       </w:pPr>
       <w:r>
@@ -926,7 +896,7 @@
     </w:p>
     <w:p>
       <w:pPr>
-        <w:pStyle w:val="style48"/>
+        <w:pStyle w:val="style51"/>
         <w:tabs>
           <w:tab w:leader="none" w:pos="1473" w:val="left"/>
         </w:tabs>
@@ -946,7 +916,7 @@
     </w:p>
     <w:p>
       <w:pPr>
-        <w:pStyle w:val="style48"/>
+        <w:pStyle w:val="style51"/>
         <w:spacing w:line="100" w:lineRule="atLeast"/>
       </w:pPr>
       <w:r>
@@ -972,7 +942,7 @@
     </w:p>
     <w:p>
       <w:pPr>
-        <w:pStyle w:val="style48"/>
+        <w:pStyle w:val="style51"/>
         <w:spacing w:line="100" w:lineRule="atLeast"/>
         <w:ind w:hanging="0" w:left="1500" w:right="0"/>
       </w:pPr>
@@ -989,7 +959,7 @@
     </w:p>
     <w:p>
       <w:pPr>
-        <w:pStyle w:val="style48"/>
+        <w:pStyle w:val="style51"/>
         <w:spacing w:line="100" w:lineRule="atLeast"/>
       </w:pPr>
       <w:r>
@@ -1015,7 +985,7 @@
     </w:p>
     <w:p>
       <w:pPr>
-        <w:pStyle w:val="style48"/>
+        <w:pStyle w:val="style51"/>
         <w:spacing w:line="100" w:lineRule="atLeast"/>
         <w:ind w:hanging="0" w:left="1473" w:right="0"/>
       </w:pPr>
@@ -1032,7 +1002,7 @@
     </w:p>
     <w:p>
       <w:pPr>
-        <w:pStyle w:val="style48"/>
+        <w:pStyle w:val="style51"/>
         <w:spacing w:line="100" w:lineRule="atLeast"/>
       </w:pPr>
       <w:r>
@@ -1058,7 +1028,7 @@
     </w:p>
     <w:p>
       <w:pPr>
-        <w:pStyle w:val="style48"/>
+        <w:pStyle w:val="style51"/>
         <w:spacing w:line="100" w:lineRule="atLeast"/>
         <w:ind w:hanging="0" w:left="1500" w:right="0"/>
       </w:pPr>
@@ -1078,7 +1048,7 @@
         <w:pStyle w:val="style2"/>
         <w:numPr>
           <w:ilvl w:val="1"/>
-          <w:numId w:val="2"/>
+          <w:numId w:val="3"/>
         </w:numPr>
       </w:pPr>
       <w:r>
@@ -1093,7 +1063,7 @@
     </w:p>
     <w:p>
       <w:pPr>
-        <w:pStyle w:val="style48"/>
+        <w:pStyle w:val="style51"/>
         <w:spacing w:line="100" w:lineRule="atLeast"/>
       </w:pPr>
       <w:r>
@@ -1129,7 +1099,7 @@
     </w:p>
     <w:p>
       <w:pPr>
-        <w:pStyle w:val="style48"/>
+        <w:pStyle w:val="style51"/>
         <w:spacing w:line="100" w:lineRule="atLeast"/>
       </w:pPr>
       <w:r>
@@ -1147,7 +1117,7 @@
     </w:p>
     <w:p>
       <w:pPr>
-        <w:pStyle w:val="style48"/>
+        <w:pStyle w:val="style51"/>
         <w:spacing w:line="100" w:lineRule="atLeast"/>
       </w:pPr>
       <w:r>
@@ -1173,7 +1143,7 @@
     </w:p>
     <w:p>
       <w:pPr>
-        <w:pStyle w:val="style48"/>
+        <w:pStyle w:val="style51"/>
         <w:spacing w:line="100" w:lineRule="atLeast"/>
       </w:pPr>
       <w:r>
@@ -1191,7 +1161,7 @@
     </w:p>
     <w:p>
       <w:pPr>
-        <w:pStyle w:val="style48"/>
+        <w:pStyle w:val="style51"/>
         <w:spacing w:line="100" w:lineRule="atLeast"/>
       </w:pPr>
       <w:r>
@@ -1217,7 +1187,7 @@
     </w:p>
     <w:p>
       <w:pPr>
-        <w:pStyle w:val="style48"/>
+        <w:pStyle w:val="style51"/>
         <w:spacing w:line="100" w:lineRule="atLeast"/>
         <w:ind w:hanging="0" w:left="1473" w:right="0"/>
       </w:pPr>
@@ -1234,7 +1204,7 @@
     </w:p>
     <w:p>
       <w:pPr>
-        <w:pStyle w:val="style48"/>
+        <w:pStyle w:val="style51"/>
         <w:spacing w:line="100" w:lineRule="atLeast"/>
       </w:pPr>
       <w:r>
@@ -1260,7 +1230,7 @@
     </w:p>
     <w:p>
       <w:pPr>
-        <w:pStyle w:val="style48"/>
+        <w:pStyle w:val="style51"/>
         <w:spacing w:line="100" w:lineRule="atLeast"/>
       </w:pPr>
       <w:r>
@@ -1281,7 +1251,7 @@
         <w:pStyle w:val="style2"/>
         <w:numPr>
           <w:ilvl w:val="1"/>
-          <w:numId w:val="2"/>
+          <w:numId w:val="3"/>
         </w:numPr>
         <w:spacing w:line="100" w:lineRule="atLeast"/>
       </w:pPr>
@@ -1342,7 +1312,7 @@
     </w:p>
     <w:p>
       <w:pPr>
-        <w:pStyle w:val="style48"/>
+        <w:pStyle w:val="style51"/>
         <w:spacing w:line="100" w:lineRule="atLeast"/>
       </w:pPr>
       <w:r>
@@ -1368,7 +1338,7 @@
     </w:p>
     <w:p>
       <w:pPr>
-        <w:pStyle w:val="style48"/>
+        <w:pStyle w:val="style51"/>
         <w:spacing w:line="100" w:lineRule="atLeast"/>
       </w:pPr>
       <w:r>
@@ -1386,7 +1356,7 @@
     </w:p>
     <w:p>
       <w:pPr>
-        <w:pStyle w:val="style48"/>
+        <w:pStyle w:val="style51"/>
         <w:spacing w:line="100" w:lineRule="atLeast"/>
         <w:ind w:hanging="0" w:left="1445" w:right="0"/>
       </w:pPr>
@@ -1403,7 +1373,7 @@
     </w:p>
     <w:p>
       <w:pPr>
-        <w:pStyle w:val="style48"/>
+        <w:pStyle w:val="style51"/>
         <w:spacing w:line="100" w:lineRule="atLeast"/>
       </w:pPr>
       <w:r>
@@ -1439,7 +1409,7 @@
     </w:p>
     <w:p>
       <w:pPr>
-        <w:pStyle w:val="style48"/>
+        <w:pStyle w:val="style51"/>
         <w:spacing w:line="100" w:lineRule="atLeast"/>
         <w:ind w:hanging="0" w:left="1459" w:right="0"/>
       </w:pPr>
@@ -1456,7 +1426,7 @@
     </w:p>
     <w:p>
       <w:pPr>
-        <w:pStyle w:val="style48"/>
+        <w:pStyle w:val="style51"/>
         <w:spacing w:line="100" w:lineRule="atLeast"/>
         <w:ind w:hanging="0" w:left="723" w:right="0"/>
       </w:pPr>
@@ -1473,7 +1443,7 @@
     </w:p>
     <w:p>
       <w:pPr>
-        <w:pStyle w:val="style48"/>
+        <w:pStyle w:val="style51"/>
         <w:spacing w:line="100" w:lineRule="atLeast"/>
         <w:ind w:hanging="0" w:left="1473" w:right="0"/>
       </w:pPr>
@@ -1493,7 +1463,7 @@
         <w:pStyle w:val="style2"/>
         <w:numPr>
           <w:ilvl w:val="1"/>
-          <w:numId w:val="2"/>
+          <w:numId w:val="3"/>
         </w:numPr>
         <w:spacing w:line="100" w:lineRule="atLeast"/>
       </w:pPr>
@@ -1544,7 +1514,7 @@
     </w:p>
     <w:p>
       <w:pPr>
-        <w:pStyle w:val="style48"/>
+        <w:pStyle w:val="style51"/>
         <w:spacing w:line="100" w:lineRule="atLeast"/>
       </w:pPr>
       <w:r>
@@ -1570,7 +1540,7 @@
     </w:p>
     <w:p>
       <w:pPr>
-        <w:pStyle w:val="style48"/>
+        <w:pStyle w:val="style51"/>
         <w:spacing w:line="100" w:lineRule="atLeast"/>
       </w:pPr>
       <w:r>
@@ -1588,7 +1558,7 @@
     </w:p>
     <w:p>
       <w:pPr>
-        <w:pStyle w:val="style48"/>
+        <w:pStyle w:val="style51"/>
         <w:spacing w:line="100" w:lineRule="atLeast"/>
       </w:pPr>
       <w:r>
@@ -1614,7 +1584,7 @@
     </w:p>
     <w:p>
       <w:pPr>
-        <w:pStyle w:val="style48"/>
+        <w:pStyle w:val="style51"/>
         <w:spacing w:line="100" w:lineRule="atLeast"/>
       </w:pPr>
       <w:r>
@@ -1632,7 +1602,7 @@
     </w:p>
     <w:p>
       <w:pPr>
-        <w:pStyle w:val="style48"/>
+        <w:pStyle w:val="style51"/>
         <w:spacing w:line="100" w:lineRule="atLeast"/>
         <w:ind w:hanging="0" w:left="1459" w:right="0"/>
       </w:pPr>
@@ -1649,7 +1619,7 @@
     </w:p>
     <w:p>
       <w:pPr>
-        <w:pStyle w:val="style48"/>
+        <w:pStyle w:val="style51"/>
         <w:spacing w:line="100" w:lineRule="atLeast"/>
       </w:pPr>
       <w:r>
@@ -1675,7 +1645,7 @@
     </w:p>
     <w:p>
       <w:pPr>
-        <w:pStyle w:val="style48"/>
+        <w:pStyle w:val="style51"/>
         <w:spacing w:line="100" w:lineRule="atLeast"/>
       </w:pPr>
       <w:r>
@@ -1696,7 +1666,7 @@
         <w:pStyle w:val="style2"/>
         <w:numPr>
           <w:ilvl w:val="1"/>
-          <w:numId w:val="2"/>
+          <w:numId w:val="3"/>
         </w:numPr>
         <w:spacing w:line="100" w:lineRule="atLeast"/>
       </w:pPr>
@@ -1757,7 +1727,7 @@
     </w:p>
     <w:p>
       <w:pPr>
-        <w:pStyle w:val="style48"/>
+        <w:pStyle w:val="style51"/>
         <w:spacing w:line="100" w:lineRule="atLeast"/>
       </w:pPr>
       <w:r>
@@ -1783,7 +1753,7 @@
     </w:p>
     <w:p>
       <w:pPr>
-        <w:pStyle w:val="style48"/>
+        <w:pStyle w:val="style51"/>
         <w:spacing w:line="100" w:lineRule="atLeast"/>
       </w:pPr>
       <w:r>
@@ -1801,7 +1771,7 @@
     </w:p>
     <w:p>
       <w:pPr>
-        <w:pStyle w:val="style48"/>
+        <w:pStyle w:val="style51"/>
         <w:spacing w:line="100" w:lineRule="atLeast"/>
       </w:pPr>
       <w:r>
@@ -1827,7 +1797,7 @@
     </w:p>
     <w:p>
       <w:pPr>
-        <w:pStyle w:val="style48"/>
+        <w:pStyle w:val="style51"/>
         <w:spacing w:line="100" w:lineRule="atLeast"/>
         <w:ind w:hanging="0" w:left="1445" w:right="0"/>
       </w:pPr>
@@ -1844,7 +1814,7 @@
     </w:p>
     <w:p>
       <w:pPr>
-        <w:pStyle w:val="style48"/>
+        <w:pStyle w:val="style51"/>
         <w:spacing w:line="100" w:lineRule="atLeast"/>
       </w:pPr>
       <w:r>
@@ -1870,7 +1840,7 @@
     </w:p>
     <w:p>
       <w:pPr>
-        <w:pStyle w:val="style48"/>
+        <w:pStyle w:val="style51"/>
         <w:spacing w:line="100" w:lineRule="atLeast"/>
       </w:pPr>
       <w:r>
@@ -1891,7 +1861,7 @@
         <w:pStyle w:val="style2"/>
         <w:numPr>
           <w:ilvl w:val="1"/>
-          <w:numId w:val="2"/>
+          <w:numId w:val="3"/>
         </w:numPr>
         <w:spacing w:line="100" w:lineRule="atLeast"/>
       </w:pPr>
@@ -1952,7 +1922,7 @@
     </w:p>
     <w:p>
       <w:pPr>
-        <w:pStyle w:val="style48"/>
+        <w:pStyle w:val="style51"/>
         <w:spacing w:line="100" w:lineRule="atLeast"/>
       </w:pPr>
       <w:r>
@@ -1978,7 +1948,7 @@
     </w:p>
     <w:p>
       <w:pPr>
-        <w:pStyle w:val="style48"/>
+        <w:pStyle w:val="style51"/>
         <w:spacing w:line="100" w:lineRule="atLeast"/>
       </w:pPr>
       <w:r>
@@ -1996,7 +1966,7 @@
     </w:p>
     <w:p>
       <w:pPr>
-        <w:pStyle w:val="style48"/>
+        <w:pStyle w:val="style51"/>
         <w:spacing w:line="100" w:lineRule="atLeast"/>
         <w:ind w:hanging="0" w:left="709" w:right="0"/>
       </w:pPr>
@@ -2013,7 +1983,7 @@
     </w:p>
     <w:p>
       <w:pPr>
-        <w:pStyle w:val="style48"/>
+        <w:pStyle w:val="style51"/>
         <w:spacing w:line="100" w:lineRule="atLeast"/>
         <w:ind w:hanging="0" w:left="1445" w:right="0"/>
       </w:pPr>
@@ -2030,7 +2000,7 @@
     </w:p>
     <w:p>
       <w:pPr>
-        <w:pStyle w:val="style48"/>
+        <w:pStyle w:val="style51"/>
         <w:spacing w:line="100" w:lineRule="atLeast"/>
       </w:pPr>
       <w:r>
@@ -2056,7 +2026,7 @@
     </w:p>
     <w:p>
       <w:pPr>
-        <w:pStyle w:val="style48"/>
+        <w:pStyle w:val="style51"/>
         <w:spacing w:line="100" w:lineRule="atLeast"/>
       </w:pPr>
       <w:r>
@@ -2074,7 +2044,7 @@
     </w:p>
     <w:p>
       <w:pPr>
-        <w:pStyle w:val="style48"/>
+        <w:pStyle w:val="style51"/>
         <w:spacing w:line="100" w:lineRule="atLeast"/>
       </w:pPr>
       <w:r>
@@ -2086,7 +2056,7 @@
         <w:pStyle w:val="style1"/>
         <w:numPr>
           <w:ilvl w:val="0"/>
-          <w:numId w:val="1"/>
+          <w:numId w:val="2"/>
         </w:numPr>
       </w:pPr>
       <w:r>
@@ -2102,7 +2072,7 @@
     </w:p>
     <w:p>
       <w:pPr>
-        <w:pStyle w:val="style48"/>
+        <w:pStyle w:val="style51"/>
         <w:spacing w:after="120" w:before="0"/>
         <w:contextualSpacing w:val="false"/>
       </w:pPr>
@@ -2114,7 +2084,60 @@
           <w:szCs w:val="24"/>
           <w:lang w:val="de-DE"/>
         </w:rPr>
-        <w:t>Mittels Mockups soll in diesem Abschnitt ein Überblick über das Aussehen der Webseite ermöglicht werden.</w:t>
+        <w:t xml:space="preserve">Der grundlegende Aufbau der Seite wird durch die folgende Skizze veranschaulicht. Sie stellt grob die Startseite dar, welche aus einem Anmelde- sowie einem Suchformular, einen Überblick über die neusten Anzeigen, sowie den besten Angebote und einem „Willkommenstext“ besteht. Die Navigation wird voraussichtlich durch eine Leiste am oberen Bildrand erfolgen. </w:t>
+        <w:drawing>
+          <wp:anchor allowOverlap="1" behindDoc="0" distB="0" distL="0" distR="0" distT="0" layoutInCell="1" locked="0" relativeHeight="0" simplePos="0">
+            <wp:simplePos x="0" y="0"/>
+            <wp:positionH relativeFrom="column">
+              <wp:posOffset>0</wp:posOffset>
+            </wp:positionH>
+            <wp:positionV relativeFrom="paragraph">
+              <wp:posOffset>1440180</wp:posOffset>
+            </wp:positionV>
+            <wp:extent cx="6416040" cy="4876165"/>
+            <wp:effectExtent b="0" l="0" r="0" t="0"/>
+            <wp:wrapSquare wrapText="largest"/>
+            <wp:docPr descr="" id="0" name="Picture"/>
+            <wp:cNvGraphicFramePr>
+              <a:graphicFrameLocks xmlns:a="http://schemas.openxmlformats.org/drawingml/2006/main" noChangeAspect="1"/>
+            </wp:cNvGraphicFramePr>
+            <a:graphic xmlns:a="http://schemas.openxmlformats.org/drawingml/2006/main">
+              <a:graphicData uri="http://schemas.openxmlformats.org/drawingml/2006/picture">
+                <pic:pic xmlns:pic="http://schemas.openxmlformats.org/drawingml/2006/picture">
+                  <pic:nvPicPr>
+                    <pic:cNvPr descr="" id="0" name="Picture"/>
+                    <pic:cNvPicPr>
+                      <a:picLocks noChangeArrowheads="1" noChangeAspect="1"/>
+                    </pic:cNvPicPr>
+                  </pic:nvPicPr>
+                  <pic:blipFill>
+                    <a:blip r:embed="rId2"/>
+                    <a:srcRect/>
+                    <a:stretch>
+                      <a:fillRect/>
+                    </a:stretch>
+                  </pic:blipFill>
+                  <pic:spPr bwMode="auto">
+                    <a:xfrm>
+                      <a:off x="0" y="0"/>
+                      <a:ext cx="6416040" cy="4876165"/>
+                    </a:xfrm>
+                    <a:prstGeom prst="rect">
+                      <a:avLst/>
+                    </a:prstGeom>
+                    <a:noFill/>
+                    <a:ln w="9525">
+                      <a:noFill/>
+                      <a:miter lim="800000"/>
+                      <a:headEnd/>
+                      <a:tailEnd/>
+                    </a:ln>
+                  </pic:spPr>
+                </pic:pic>
+              </a:graphicData>
+            </a:graphic>
+          </wp:anchor>
+        </w:drawing>
       </w:r>
     </w:p>
     <w:sectPr>
@@ -2124,7 +2147,7 @@
       <w:pgNumType w:fmt="decimal"/>
       <w:formProt w:val="false"/>
       <w:textDirection w:val="lrTb"/>
-      <w:docGrid w:charSpace="18022" w:linePitch="360" w:type="default"/>
+      <w:docGrid w:charSpace="26214" w:linePitch="360" w:type="default"/>
     </w:sectPr>
   </w:body>
 </w:document>
@@ -2346,6 +2369,98 @@
   <w:abstractNum w:abstractNumId="3">
     <w:lvl w:ilvl="0">
       <w:start w:val="1"/>
+      <w:numFmt w:val="none"/>
+      <w:suff w:val="nothing"/>
+      <w:lvlText w:val=""/>
+      <w:lvlJc w:val="left"/>
+      <w:pPr>
+        <w:ind w:hanging="432" w:left="432"/>
+      </w:pPr>
+    </w:lvl>
+    <w:lvl w:ilvl="1">
+      <w:start w:val="1"/>
+      <w:numFmt w:val="none"/>
+      <w:suff w:val="nothing"/>
+      <w:lvlText w:val=""/>
+      <w:lvlJc w:val="left"/>
+      <w:pPr>
+        <w:ind w:hanging="576" w:left="576"/>
+      </w:pPr>
+    </w:lvl>
+    <w:lvl w:ilvl="2">
+      <w:start w:val="1"/>
+      <w:numFmt w:val="none"/>
+      <w:suff w:val="nothing"/>
+      <w:lvlText w:val=""/>
+      <w:lvlJc w:val="left"/>
+      <w:pPr>
+        <w:ind w:hanging="720" w:left="720"/>
+      </w:pPr>
+    </w:lvl>
+    <w:lvl w:ilvl="3">
+      <w:start w:val="1"/>
+      <w:numFmt w:val="none"/>
+      <w:suff w:val="nothing"/>
+      <w:lvlText w:val=""/>
+      <w:lvlJc w:val="left"/>
+      <w:pPr>
+        <w:ind w:hanging="864" w:left="864"/>
+      </w:pPr>
+    </w:lvl>
+    <w:lvl w:ilvl="4">
+      <w:start w:val="1"/>
+      <w:numFmt w:val="none"/>
+      <w:suff w:val="nothing"/>
+      <w:lvlText w:val=""/>
+      <w:lvlJc w:val="left"/>
+      <w:pPr>
+        <w:ind w:hanging="1008" w:left="1008"/>
+      </w:pPr>
+    </w:lvl>
+    <w:lvl w:ilvl="5">
+      <w:start w:val="1"/>
+      <w:numFmt w:val="none"/>
+      <w:suff w:val="nothing"/>
+      <w:lvlText w:val=""/>
+      <w:lvlJc w:val="left"/>
+      <w:pPr>
+        <w:ind w:hanging="1152" w:left="1152"/>
+      </w:pPr>
+    </w:lvl>
+    <w:lvl w:ilvl="6">
+      <w:start w:val="1"/>
+      <w:numFmt w:val="none"/>
+      <w:suff w:val="nothing"/>
+      <w:lvlText w:val=""/>
+      <w:lvlJc w:val="left"/>
+      <w:pPr>
+        <w:ind w:hanging="1296" w:left="1296"/>
+      </w:pPr>
+    </w:lvl>
+    <w:lvl w:ilvl="7">
+      <w:start w:val="1"/>
+      <w:numFmt w:val="none"/>
+      <w:suff w:val="nothing"/>
+      <w:lvlText w:val=""/>
+      <w:lvlJc w:val="left"/>
+      <w:pPr>
+        <w:ind w:hanging="1440" w:left="1440"/>
+      </w:pPr>
+    </w:lvl>
+    <w:lvl w:ilvl="8">
+      <w:start w:val="1"/>
+      <w:numFmt w:val="none"/>
+      <w:suff w:val="nothing"/>
+      <w:lvlText w:val=""/>
+      <w:lvlJc w:val="left"/>
+      <w:pPr>
+        <w:ind w:hanging="1584" w:left="1584"/>
+      </w:pPr>
+    </w:lvl>
+  </w:abstractNum>
+  <w:abstractNum w:abstractNumId="4">
+    <w:lvl w:ilvl="0">
+      <w:start w:val="1"/>
       <w:numFmt w:val="bullet"/>
       <w:lvlText w:val=""/>
       <w:lvlJc w:val="left"/>
@@ -2480,7 +2595,7 @@
       </w:rPr>
     </w:lvl>
   </w:abstractNum>
-  <w:abstractNum w:abstractNumId="4">
+  <w:abstractNum w:abstractNumId="5">
     <w:lvl w:ilvl="0">
       <w:start w:val="1"/>
       <w:numFmt w:val="bullet"/>
@@ -2628,6 +2743,9 @@
   </w:num>
   <w:num w:numId="4">
     <w:abstractNumId w:val="4"/>
+  </w:num>
+  <w:num w:numId="5">
+    <w:abstractNumId w:val="5"/>
   </w:num>
 </w:numbering>
 </file>
@@ -2642,7 +2760,7 @@
       <w:shd w:fill="FFFFFF" w:val="clear"/>
       <w:tabs/>
       <w:suppressAutoHyphens w:val="true"/>
-      <w:overflowPunct w:val="true"/>
+      <w:overflowPunct w:val="false"/>
       <w:spacing w:after="200" w:before="200" w:line="360" w:lineRule="auto"/>
       <w:contextualSpacing w:val="false"/>
       <w:jc w:val="both"/>
@@ -2658,12 +2776,8 @@
   <w:style w:styleId="style1" w:type="paragraph">
     <w:name w:val="Überschrift 1"/>
     <w:basedOn w:val="style0"/>
-    <w:next w:val="style48"/>
+    <w:next w:val="style51"/>
     <w:pPr>
-      <w:numPr>
-        <w:ilvl w:val="0"/>
-        <w:numId w:val="1"/>
-      </w:numPr>
       <w:pBdr>
         <w:top w:color="4F81BD" w:space="0" w:sz="24" w:val="single"/>
         <w:left w:color="4F81BD" w:space="0" w:sz="24" w:val="single"/>
@@ -2673,7 +2787,6 @@
       <w:shd w:fill="4F81BD" w:val="clear"/>
       <w:spacing w:after="0" w:before="200"/>
       <w:contextualSpacing w:val="false"/>
-      <w:outlineLvl w:val="0"/>
     </w:pPr>
     <w:rPr>
       <w:b/>
@@ -2688,7 +2801,7 @@
   <w:style w:styleId="style2" w:type="paragraph">
     <w:name w:val="Überschrift 2"/>
     <w:basedOn w:val="style0"/>
-    <w:next w:val="style48"/>
+    <w:next w:val="style51"/>
     <w:pPr>
       <w:numPr>
         <w:ilvl w:val="1"/>
@@ -2719,7 +2832,7 @@
   <w:style w:styleId="style3" w:type="paragraph">
     <w:name w:val="Überschrift 3"/>
     <w:basedOn w:val="style0"/>
-    <w:next w:val="style48"/>
+    <w:next w:val="style51"/>
     <w:pPr>
       <w:numPr>
         <w:ilvl w:val="2"/>
@@ -2746,7 +2859,7 @@
   <w:style w:styleId="style4" w:type="paragraph">
     <w:name w:val="Überschrift 4"/>
     <w:basedOn w:val="style0"/>
-    <w:next w:val="style48"/>
+    <w:next w:val="style51"/>
     <w:pPr>
       <w:numPr>
         <w:ilvl w:val="3"/>
@@ -2775,7 +2888,7 @@
   <w:style w:styleId="style5" w:type="paragraph">
     <w:name w:val="Überschrift 5"/>
     <w:basedOn w:val="style0"/>
-    <w:next w:val="style48"/>
+    <w:next w:val="style51"/>
     <w:pPr>
       <w:numPr>
         <w:ilvl w:val="4"/>
@@ -2801,7 +2914,7 @@
   <w:style w:styleId="style6" w:type="paragraph">
     <w:name w:val="Überschrift 6"/>
     <w:basedOn w:val="style0"/>
-    <w:next w:val="style48"/>
+    <w:next w:val="style51"/>
     <w:pPr>
       <w:numPr>
         <w:ilvl w:val="5"/>
@@ -2827,7 +2940,7 @@
   <w:style w:styleId="style7" w:type="paragraph">
     <w:name w:val="Überschrift 7"/>
     <w:basedOn w:val="style0"/>
-    <w:next w:val="style48"/>
+    <w:next w:val="style51"/>
     <w:pPr>
       <w:numPr>
         <w:ilvl w:val="6"/>
@@ -2850,7 +2963,7 @@
   <w:style w:styleId="style8" w:type="paragraph">
     <w:name w:val="Überschrift 8"/>
     <w:basedOn w:val="style0"/>
-    <w:next w:val="style48"/>
+    <w:next w:val="style51"/>
     <w:pPr>
       <w:numPr>
         <w:ilvl w:val="7"/>
@@ -2872,7 +2985,7 @@
   <w:style w:styleId="style9" w:type="paragraph">
     <w:name w:val="Überschrift 9"/>
     <w:basedOn w:val="style0"/>
-    <w:next w:val="style48"/>
+    <w:next w:val="style51"/>
     <w:pPr>
       <w:numPr>
         <w:ilvl w:val="8"/>
@@ -3194,10 +3307,31 @@
       <w:rFonts w:cs="Wingdings"/>
     </w:rPr>
   </w:style>
-  <w:style w:styleId="style47" w:type="paragraph">
+  <w:style w:styleId="style47" w:type="character">
+    <w:name w:val="ListLabel 6"/>
+    <w:next w:val="style47"/>
+    <w:rPr>
+      <w:rFonts w:cs="Symbol"/>
+    </w:rPr>
+  </w:style>
+  <w:style w:styleId="style48" w:type="character">
+    <w:name w:val="ListLabel 7"/>
+    <w:next w:val="style48"/>
+    <w:rPr>
+      <w:rFonts w:cs="OpenSymbol"/>
+    </w:rPr>
+  </w:style>
+  <w:style w:styleId="style49" w:type="character">
+    <w:name w:val="ListLabel 8"/>
+    <w:next w:val="style49"/>
+    <w:rPr>
+      <w:rFonts w:cs="Wingdings"/>
+    </w:rPr>
+  </w:style>
+  <w:style w:styleId="style50" w:type="paragraph">
     <w:name w:val="Überschrift"/>
     <w:basedOn w:val="style0"/>
-    <w:next w:val="style48"/>
+    <w:next w:val="style51"/>
     <w:pPr>
       <w:keepNext/>
       <w:spacing w:after="120" w:before="240"/>
@@ -3209,29 +3343,29 @@
       <w:szCs w:val="28"/>
     </w:rPr>
   </w:style>
-  <w:style w:styleId="style48" w:type="paragraph">
+  <w:style w:styleId="style51" w:type="paragraph">
     <w:name w:val="Textkörper"/>
     <w:basedOn w:val="style0"/>
-    <w:next w:val="style48"/>
+    <w:next w:val="style51"/>
     <w:pPr>
       <w:spacing w:after="120" w:before="0"/>
       <w:contextualSpacing w:val="false"/>
     </w:pPr>
     <w:rPr/>
   </w:style>
-  <w:style w:styleId="style49" w:type="paragraph">
+  <w:style w:styleId="style52" w:type="paragraph">
     <w:name w:val="Liste"/>
-    <w:basedOn w:val="style48"/>
-    <w:next w:val="style49"/>
+    <w:basedOn w:val="style51"/>
+    <w:next w:val="style52"/>
     <w:pPr/>
     <w:rPr>
       <w:rFonts w:ascii="Calibri" w:cs="Mangal" w:hAnsi="Calibri"/>
     </w:rPr>
   </w:style>
-  <w:style w:styleId="style50" w:type="paragraph">
+  <w:style w:styleId="style53" w:type="paragraph">
     <w:name w:val="Beschriftung"/>
     <w:basedOn w:val="style0"/>
-    <w:next w:val="style50"/>
+    <w:next w:val="style53"/>
     <w:pPr>
       <w:suppressLineNumbers/>
       <w:spacing w:after="120" w:before="120"/>
@@ -3245,10 +3379,10 @@
       <w:szCs w:val="24"/>
     </w:rPr>
   </w:style>
-  <w:style w:styleId="style51" w:type="paragraph">
+  <w:style w:styleId="style54" w:type="paragraph">
     <w:name w:val="Verzeichnis"/>
     <w:basedOn w:val="style0"/>
-    <w:next w:val="style51"/>
+    <w:next w:val="style54"/>
     <w:pPr>
       <w:suppressLineNumbers/>
     </w:pPr>
@@ -3256,10 +3390,10 @@
       <w:rFonts w:ascii="Calibri" w:cs="Mangal" w:hAnsi="Calibri"/>
     </w:rPr>
   </w:style>
-  <w:style w:styleId="style52" w:type="paragraph">
+  <w:style w:styleId="style55" w:type="paragraph">
     <w:name w:val="Titel"/>
     <w:basedOn w:val="style0"/>
-    <w:next w:val="style53"/>
+    <w:next w:val="style56"/>
     <w:pPr>
       <w:spacing w:after="200" w:before="720"/>
       <w:contextualSpacing w:val="false"/>
@@ -3275,10 +3409,10 @@
       <w:szCs w:val="52"/>
     </w:rPr>
   </w:style>
-  <w:style w:styleId="style53" w:type="paragraph">
+  <w:style w:styleId="style56" w:type="paragraph">
     <w:name w:val="Untertitel"/>
     <w:basedOn w:val="style0"/>
-    <w:next w:val="style48"/>
+    <w:next w:val="style51"/>
     <w:pPr>
       <w:spacing w:after="1000" w:before="200" w:line="100" w:lineRule="atLeast"/>
       <w:contextualSpacing w:val="false"/>
@@ -3294,10 +3428,10 @@
       <w:szCs w:val="24"/>
     </w:rPr>
   </w:style>
-  <w:style w:styleId="style54" w:type="paragraph">
+  <w:style w:styleId="style57" w:type="paragraph">
     <w:name w:val="caption"/>
     <w:basedOn w:val="style0"/>
-    <w:next w:val="style54"/>
+    <w:next w:val="style57"/>
     <w:pPr/>
     <w:rPr>
       <w:b/>
@@ -3307,39 +3441,39 @@
       <w:szCs w:val="16"/>
     </w:rPr>
   </w:style>
-  <w:style w:styleId="style55" w:type="paragraph">
+  <w:style w:styleId="style58" w:type="paragraph">
     <w:name w:val="No Spacing"/>
     <w:basedOn w:val="style0"/>
-    <w:next w:val="style55"/>
+    <w:next w:val="style58"/>
     <w:pPr>
       <w:spacing w:after="0" w:before="0" w:line="100" w:lineRule="atLeast"/>
       <w:contextualSpacing w:val="false"/>
     </w:pPr>
     <w:rPr/>
   </w:style>
-  <w:style w:styleId="style56" w:type="paragraph">
+  <w:style w:styleId="style59" w:type="paragraph">
     <w:name w:val="List Paragraph"/>
     <w:basedOn w:val="style0"/>
-    <w:next w:val="style56"/>
+    <w:next w:val="style59"/>
     <w:pPr>
       <w:ind w:hanging="0" w:left="720" w:right="0"/>
     </w:pPr>
     <w:rPr/>
   </w:style>
-  <w:style w:styleId="style57" w:type="paragraph">
+  <w:style w:styleId="style60" w:type="paragraph">
     <w:name w:val="Quote"/>
     <w:basedOn w:val="style0"/>
-    <w:next w:val="style57"/>
+    <w:next w:val="style60"/>
     <w:pPr/>
     <w:rPr>
       <w:i/>
       <w:iCs/>
     </w:rPr>
   </w:style>
-  <w:style w:styleId="style58" w:type="paragraph">
+  <w:style w:styleId="style61" w:type="paragraph">
     <w:name w:val="Intense Quote"/>
     <w:basedOn w:val="style0"/>
-    <w:next w:val="style58"/>
+    <w:next w:val="style61"/>
     <w:pPr>
       <w:pBdr>
         <w:top w:color="4F81BD" w:space="0" w:sz="4" w:val="single"/>
@@ -3356,14 +3490,13 @@
       <w:color w:val="4F81BD"/>
     </w:rPr>
   </w:style>
-  <w:style w:styleId="style59" w:type="paragraph">
+  <w:style w:styleId="style62" w:type="paragraph">
     <w:name w:val="Inhaltsverzeichnis Überschrift"/>
     <w:basedOn w:val="style1"/>
-    <w:next w:val="style59"/>
+    <w:next w:val="style62"/>
     <w:pPr>
       <w:suppressLineNumbers/>
       <w:ind w:hanging="0" w:left="0" w:right="0"/>
-      <w:outlineLvl w:val="9"/>
     </w:pPr>
     <w:rPr>
       <w:b/>
@@ -3373,50 +3506,17 @@
       <w:lang w:bidi="en-US"/>
     </w:rPr>
   </w:style>
-  <w:style w:styleId="style60" w:type="paragraph">
+  <w:style w:styleId="style63" w:type="paragraph">
     <w:name w:val="Tabellen Inhalt"/>
     <w:basedOn w:val="style0"/>
-    <w:next w:val="style60"/>
+    <w:next w:val="style63"/>
     <w:pPr>
       <w:suppressLineNumbers/>
     </w:pPr>
     <w:rPr/>
   </w:style>
-  <w:style w:styleId="style61" w:type="paragraph">
+  <w:style w:styleId="style64" w:type="paragraph">
     <w:name w:val="Kopfzeile"/>
-    <w:basedOn w:val="style0"/>
-    <w:next w:val="style61"/>
-    <w:pPr>
-      <w:suppressLineNumbers/>
-      <w:tabs>
-        <w:tab w:leader="none" w:pos="5052" w:val="center"/>
-        <w:tab w:leader="none" w:pos="10104" w:val="right"/>
-      </w:tabs>
-    </w:pPr>
-    <w:rPr/>
-  </w:style>
-  <w:style w:styleId="style62" w:type="paragraph">
-    <w:name w:val="Tabelle"/>
-    <w:basedOn w:val="style50"/>
-    <w:next w:val="style62"/>
-    <w:pPr/>
-    <w:rPr/>
-  </w:style>
-  <w:style w:styleId="style63" w:type="paragraph">
-    <w:name w:val="Tabellen Überschrift"/>
-    <w:basedOn w:val="style60"/>
-    <w:next w:val="style63"/>
-    <w:pPr>
-      <w:suppressLineNumbers/>
-      <w:jc w:val="center"/>
-    </w:pPr>
-    <w:rPr>
-      <w:b/>
-      <w:bCs/>
-    </w:rPr>
-  </w:style>
-  <w:style w:styleId="style64" w:type="paragraph">
-    <w:name w:val="Fußzeile"/>
     <w:basedOn w:val="style0"/>
     <w:next w:val="style64"/>
     <w:pPr>
@@ -3429,9 +3529,42 @@
     <w:rPr/>
   </w:style>
   <w:style w:styleId="style65" w:type="paragraph">
+    <w:name w:val="Tabelle"/>
+    <w:basedOn w:val="style53"/>
+    <w:next w:val="style65"/>
+    <w:pPr/>
+    <w:rPr/>
+  </w:style>
+  <w:style w:styleId="style66" w:type="paragraph">
+    <w:name w:val="Tabellen Überschrift"/>
+    <w:basedOn w:val="style63"/>
+    <w:next w:val="style66"/>
+    <w:pPr>
+      <w:suppressLineNumbers/>
+      <w:jc w:val="center"/>
+    </w:pPr>
+    <w:rPr>
+      <w:b/>
+      <w:bCs/>
+    </w:rPr>
+  </w:style>
+  <w:style w:styleId="style67" w:type="paragraph">
+    <w:name w:val="Fußzeile"/>
+    <w:basedOn w:val="style0"/>
+    <w:next w:val="style67"/>
+    <w:pPr>
+      <w:suppressLineNumbers/>
+      <w:tabs>
+        <w:tab w:leader="none" w:pos="5052" w:val="center"/>
+        <w:tab w:leader="none" w:pos="10104" w:val="right"/>
+      </w:tabs>
+    </w:pPr>
+    <w:rPr/>
+  </w:style>
+  <w:style w:styleId="style68" w:type="paragraph">
     <w:name w:val="Unterschrift"/>
     <w:basedOn w:val="style0"/>
-    <w:next w:val="style65"/>
+    <w:next w:val="style68"/>
     <w:pPr>
       <w:suppressLineNumbers/>
     </w:pPr>
@@ -3439,10 +3572,10 @@
       <w:sz w:val="40"/>
     </w:rPr>
   </w:style>
-  <w:style w:styleId="style66" w:type="paragraph">
+  <w:style w:styleId="style69" w:type="paragraph">
     <w:name w:val="Fußnote"/>
     <w:basedOn w:val="style0"/>
-    <w:next w:val="style66"/>
+    <w:next w:val="style69"/>
     <w:pPr>
       <w:suppressLineNumbers/>
       <w:ind w:hanging="283" w:left="283" w:right="0"/>
@@ -3453,10 +3586,10 @@
       <w:szCs w:val="20"/>
     </w:rPr>
   </w:style>
-  <w:style w:styleId="style67" w:type="paragraph">
+  <w:style w:styleId="style70" w:type="paragraph">
     <w:name w:val="Listeninhalt"/>
     <w:basedOn w:val="style0"/>
-    <w:next w:val="style67"/>
+    <w:next w:val="style70"/>
     <w:pPr>
       <w:ind w:hanging="0" w:left="567" w:right="0"/>
     </w:pPr>

</xml_diff>